<commit_message>
Update the mathematical model
Made key changes in the mathematical model pdf and docx files:
1. Added the parameters of the model and table of contents which indicates for each parameters it's appropriate parameter/variable name in the code/input files.
2. Removed constraints of lower limit on influence on crops, and minimal total revenue, as a result of removing those constraints from the code in the previous commit.
3. Added a constraint that ensures that the change in revenue as a result of installing the PV’s and influencing the crops remains above a certain threshold.
4. Added the energy production constraint by machoz, based on energy consmption of each machoz.
5. Updated the explanations to be in line with the new constraints.
</commit_message>
<xml_diff>
--- a/Agriplots Linear Programming Model.docx
+++ b/Agriplots Linear Programming Model.docx
@@ -24,14 +24,40 @@
       </w:pPr>
       <w:bookmarkStart w:id="0" w:name="decision-variables"/>
       <w:r>
-        <w:t>Decision Variables</w:t>
+        <w:t>Parameters</w:t>
       </w:r>
     </w:p>
     <w:p>
       <w:pPr>
+        <w:pStyle w:val="BodyText"/>
         <w:numPr>
           <w:ilvl w:val="0"/>
-          <w:numId w:val="2"/>
+          <w:numId w:val="4"/>
+        </w:numPr>
+      </w:pPr>
+      <m:oMath>
+        <m:r>
+          <w:rPr>
+            <w:rFonts w:ascii="Cambria Math" w:hAnsi="Cambria Math"/>
+            <w:sz w:val="28"/>
+            <w:szCs w:val="28"/>
+          </w:rPr>
+          <m:t xml:space="preserve">N - </m:t>
+        </m:r>
+      </m:oMath>
+      <w:r>
+        <w:t xml:space="preserve"> </w:t>
+      </w:r>
+      <w:r>
+        <w:t>Set of possible locations to install PV’s</w:t>
+      </w:r>
+    </w:p>
+    <w:p>
+      <w:pPr>
+        <w:pStyle w:val="BodyText"/>
+        <w:numPr>
+          <w:ilvl w:val="0"/>
+          <w:numId w:val="4"/>
         </w:numPr>
       </w:pPr>
       <m:oMath>
@@ -40,6 +66,8 @@
             <m:ctrlPr>
               <w:rPr>
                 <w:rFonts w:ascii="Cambria Math" w:hAnsi="Cambria Math"/>
+                <w:sz w:val="28"/>
+                <w:szCs w:val="28"/>
               </w:rPr>
             </m:ctrlPr>
           </m:sSubPr>
@@ -47,22 +75,458 @@
             <m:r>
               <w:rPr>
                 <w:rFonts w:ascii="Cambria Math" w:hAnsi="Cambria Math"/>
+                <w:sz w:val="28"/>
+                <w:szCs w:val="28"/>
               </w:rPr>
-              <m:t>X</m:t>
+              <m:t>p</m:t>
             </m:r>
           </m:e>
           <m:sub>
             <m:r>
               <w:rPr>
                 <w:rFonts w:ascii="Cambria Math" w:hAnsi="Cambria Math"/>
+                <w:sz w:val="28"/>
+                <w:szCs w:val="28"/>
+              </w:rPr>
+              <m:t>i</m:t>
+            </m:r>
+          </m:sub>
+        </m:sSub>
+        <m:r>
+          <w:rPr>
+            <w:rFonts w:ascii="Cambria Math" w:hAnsi="Cambria Math"/>
+            <w:sz w:val="28"/>
+            <w:szCs w:val="28"/>
+          </w:rPr>
+          <m:t xml:space="preserve"> - </m:t>
+        </m:r>
+      </m:oMath>
+      <w:r>
+        <w:t xml:space="preserve"> </w:t>
+      </w:r>
+      <w:r>
+        <w:t xml:space="preserve">Energy production </w:t>
+      </w:r>
+      <w:r>
+        <w:t>(10^6</w:t>
+      </w:r>
+      <w:r>
+        <w:t xml:space="preserve"> kWh/year</w:t>
+      </w:r>
+      <w:r>
+        <w:t xml:space="preserve">) for installing PV at location </w:t>
+      </w:r>
+      <m:oMath>
+        <m:r>
+          <w:rPr>
+            <w:rFonts w:ascii="Cambria Math" w:hAnsi="Cambria Math"/>
+          </w:rPr>
+          <m:t>i</m:t>
+        </m:r>
+        <m:r>
+          <m:rPr>
+            <m:sty m:val="p"/>
+          </m:rPr>
+          <w:rPr>
+            <w:rFonts w:ascii="Cambria Math" w:hAnsi="Cambria Math"/>
+          </w:rPr>
+          <m:t>∈N</m:t>
+        </m:r>
+      </m:oMath>
+    </w:p>
+    <w:p>
+      <w:pPr>
+        <w:pStyle w:val="BodyText"/>
+        <w:numPr>
+          <w:ilvl w:val="0"/>
+          <w:numId w:val="4"/>
+        </w:numPr>
+      </w:pPr>
+      <m:oMath>
+        <m:sSub>
+          <m:sSubPr>
+            <m:ctrlPr>
+              <w:rPr>
+                <w:rFonts w:ascii="Cambria Math" w:hAnsi="Cambria Math"/>
+                <w:sz w:val="28"/>
+                <w:szCs w:val="28"/>
+              </w:rPr>
+            </m:ctrlPr>
+          </m:sSubPr>
+          <m:e>
+            <m:r>
+              <w:rPr>
+                <w:rFonts w:ascii="Cambria Math" w:hAnsi="Cambria Math"/>
+                <w:sz w:val="28"/>
+                <w:szCs w:val="28"/>
+              </w:rPr>
+              <m:t>a</m:t>
+            </m:r>
+          </m:e>
+          <m:sub>
+            <m:r>
+              <w:rPr>
+                <w:rFonts w:ascii="Cambria Math" w:hAnsi="Cambria Math"/>
+                <w:sz w:val="28"/>
+                <w:szCs w:val="28"/>
+              </w:rPr>
+              <m:t>i</m:t>
+            </m:r>
+          </m:sub>
+        </m:sSub>
+        <m:r>
+          <w:rPr>
+            <w:rFonts w:ascii="Cambria Math" w:hAnsi="Cambria Math"/>
+            <w:sz w:val="28"/>
+            <w:szCs w:val="28"/>
+          </w:rPr>
+          <m:t xml:space="preserve"> - </m:t>
+        </m:r>
+      </m:oMath>
+      <w:r>
+        <w:t xml:space="preserve"> </w:t>
+      </w:r>
+      <w:r>
+        <w:t xml:space="preserve">Area in dunam used for installing PV at location </w:t>
+      </w:r>
+      <m:oMath>
+        <m:r>
+          <w:rPr>
+            <w:rFonts w:ascii="Cambria Math" w:hAnsi="Cambria Math"/>
+          </w:rPr>
+          <m:t>i</m:t>
+        </m:r>
+        <m:r>
+          <m:rPr>
+            <m:sty m:val="p"/>
+          </m:rPr>
+          <w:rPr>
+            <w:rFonts w:ascii="Cambria Math" w:hAnsi="Cambria Math"/>
+          </w:rPr>
+          <m:t>∈N</m:t>
+        </m:r>
+      </m:oMath>
+    </w:p>
+    <w:p>
+      <w:pPr>
+        <w:pStyle w:val="BodyText"/>
+        <w:numPr>
+          <w:ilvl w:val="0"/>
+          <w:numId w:val="4"/>
+        </w:numPr>
+      </w:pPr>
+      <m:oMath>
+        <m:sSub>
+          <m:sSubPr>
+            <m:ctrlPr>
+              <w:rPr>
+                <w:rFonts w:ascii="Cambria Math" w:hAnsi="Cambria Math"/>
+                <w:sz w:val="28"/>
+                <w:szCs w:val="28"/>
+              </w:rPr>
+            </m:ctrlPr>
+          </m:sSubPr>
+          <m:e>
+            <m:r>
+              <w:rPr>
+                <w:rFonts w:ascii="Cambria Math" w:hAnsi="Cambria Math"/>
+                <w:sz w:val="28"/>
+                <w:szCs w:val="28"/>
+              </w:rPr>
+              <m:t>c</m:t>
+            </m:r>
+          </m:e>
+          <m:sub>
+            <m:r>
+              <w:rPr>
+                <w:rFonts w:ascii="Cambria Math" w:hAnsi="Cambria Math"/>
+                <w:sz w:val="28"/>
+                <w:szCs w:val="28"/>
+              </w:rPr>
+              <m:t>i</m:t>
+            </m:r>
+          </m:sub>
+        </m:sSub>
+        <m:r>
+          <w:rPr>
+            <w:rFonts w:ascii="Cambria Math" w:hAnsi="Cambria Math"/>
+            <w:sz w:val="28"/>
+            <w:szCs w:val="28"/>
+          </w:rPr>
+          <m:t xml:space="preserve"> - </m:t>
+        </m:r>
+      </m:oMath>
+      <w:r>
+        <w:t xml:space="preserve"> </w:t>
+      </w:r>
+      <w:r>
+        <w:t xml:space="preserve">influence on crops </w:t>
+      </w:r>
+      <w:r>
+        <w:t>from</w:t>
+      </w:r>
+      <w:r>
+        <w:t xml:space="preserve"> installing PV at location </w:t>
+      </w:r>
+      <m:oMath>
+        <m:r>
+          <w:rPr>
+            <w:rFonts w:ascii="Cambria Math" w:hAnsi="Cambria Math"/>
+          </w:rPr>
+          <m:t>i</m:t>
+        </m:r>
+        <m:r>
+          <m:rPr>
+            <m:sty m:val="p"/>
+          </m:rPr>
+          <w:rPr>
+            <w:rFonts w:ascii="Cambria Math" w:hAnsi="Cambria Math"/>
+          </w:rPr>
+          <m:t>∈N</m:t>
+        </m:r>
+      </m:oMath>
+    </w:p>
+    <w:p>
+      <w:pPr>
+        <w:pStyle w:val="BodyText"/>
+        <w:numPr>
+          <w:ilvl w:val="0"/>
+          <w:numId w:val="4"/>
+        </w:numPr>
+      </w:pPr>
+      <m:oMath>
+        <m:sSub>
+          <m:sSubPr>
+            <m:ctrlPr>
+              <w:rPr>
+                <w:rFonts w:ascii="Cambria Math" w:hAnsi="Cambria Math"/>
+                <w:sz w:val="28"/>
+                <w:szCs w:val="28"/>
+              </w:rPr>
+            </m:ctrlPr>
+          </m:sSubPr>
+          <m:e>
+            <m:r>
+              <w:rPr>
+                <w:rFonts w:ascii="Cambria Math" w:hAnsi="Cambria Math"/>
+                <w:sz w:val="28"/>
+                <w:szCs w:val="28"/>
+              </w:rPr>
+              <m:t>r</m:t>
+            </m:r>
+          </m:e>
+          <m:sub>
+            <m:r>
+              <w:rPr>
+                <w:rFonts w:ascii="Cambria Math" w:hAnsi="Cambria Math"/>
+                <w:sz w:val="28"/>
+                <w:szCs w:val="28"/>
+              </w:rPr>
+              <m:t>i</m:t>
+            </m:r>
+          </m:sub>
+        </m:sSub>
+        <m:r>
+          <w:rPr>
+            <w:rFonts w:ascii="Cambria Math" w:hAnsi="Cambria Math"/>
+            <w:sz w:val="28"/>
+            <w:szCs w:val="28"/>
+          </w:rPr>
+          <m:t xml:space="preserve"> - </m:t>
+        </m:r>
+      </m:oMath>
+      <w:r>
+        <w:t xml:space="preserve"> </w:t>
+      </w:r>
+      <w:r>
+        <w:t xml:space="preserve">potential revenue before installing PV at location </w:t>
+      </w:r>
+      <m:oMath>
+        <m:r>
+          <w:rPr>
+            <w:rFonts w:ascii="Cambria Math" w:hAnsi="Cambria Math"/>
+          </w:rPr>
+          <m:t>i</m:t>
+        </m:r>
+        <m:r>
+          <m:rPr>
+            <m:sty m:val="p"/>
+          </m:rPr>
+          <w:rPr>
+            <w:rFonts w:ascii="Cambria Math" w:hAnsi="Cambria Math"/>
+          </w:rPr>
+          <m:t>∈N</m:t>
+        </m:r>
+      </m:oMath>
+    </w:p>
+    <w:p>
+      <w:pPr>
+        <w:pStyle w:val="BodyText"/>
+        <w:numPr>
+          <w:ilvl w:val="0"/>
+          <w:numId w:val="4"/>
+        </w:numPr>
+      </w:pPr>
+      <m:oMath>
+        <m:r>
+          <w:rPr>
+            <w:rFonts w:ascii="Cambria Math" w:hAnsi="Cambria Math"/>
+            <w:sz w:val="28"/>
+            <w:szCs w:val="28"/>
+          </w:rPr>
+          <m:t xml:space="preserve">A - </m:t>
+        </m:r>
+      </m:oMath>
+      <w:r>
+        <w:t xml:space="preserve"> </w:t>
+      </w:r>
+      <w:r>
+        <w:t>Upper bound on the total area in dunam that can be used for installing PV’s</w:t>
+      </w:r>
+    </w:p>
+    <w:p>
+      <w:pPr>
+        <w:pStyle w:val="BodyText"/>
+        <w:numPr>
+          <w:ilvl w:val="0"/>
+          <w:numId w:val="4"/>
+        </w:numPr>
+      </w:pPr>
+      <m:oMath>
+        <m:r>
+          <w:rPr>
+            <w:rFonts w:ascii="Cambria Math" w:hAnsi="Cambria Math"/>
+            <w:sz w:val="28"/>
+            <w:szCs w:val="28"/>
+          </w:rPr>
+          <m:t xml:space="preserve">C - </m:t>
+        </m:r>
+      </m:oMath>
+      <w:r>
+        <w:t xml:space="preserve"> Minimal loss </w:t>
+      </w:r>
+      <w:r>
+        <w:t>of revenue in</w:t>
+      </w:r>
+      <w:r>
+        <w:t xml:space="preserve"> percentage</w:t>
+      </w:r>
+      <w:r>
+        <w:t xml:space="preserve"> </w:t>
+      </w:r>
+      <w:r>
+        <w:t>allowed</w:t>
+      </w:r>
+      <w:r>
+        <w:t xml:space="preserve"> </w:t>
+      </w:r>
+      <w:proofErr w:type="gramStart"/>
+      <w:r>
+        <w:t>as a result of</w:t>
+      </w:r>
+      <w:proofErr w:type="gramEnd"/>
+      <w:r>
+        <w:t xml:space="preserve"> influence on crops</w:t>
+      </w:r>
+    </w:p>
+    <w:p>
+      <w:pPr>
+        <w:pStyle w:val="BodyText"/>
+        <w:numPr>
+          <w:ilvl w:val="0"/>
+          <w:numId w:val="4"/>
+        </w:numPr>
+      </w:pPr>
+      <m:oMath>
+        <m:r>
+          <w:rPr>
+            <w:rFonts w:ascii="Cambria Math" w:hAnsi="Cambria Math"/>
+            <w:sz w:val="28"/>
+            <w:szCs w:val="28"/>
+          </w:rPr>
+          <m:t xml:space="preserve">D - </m:t>
+        </m:r>
+      </m:oMath>
+      <w:r>
+        <w:t xml:space="preserve"> </w:t>
+      </w:r>
+      <w:r>
+        <w:t xml:space="preserve">Set of </w:t>
+      </w:r>
+      <w:proofErr w:type="spellStart"/>
+      <w:r>
+        <w:t>Yeshuvim</w:t>
+      </w:r>
+      <w:proofErr w:type="spellEnd"/>
+      <w:r>
+        <w:t xml:space="preserve"> that contain locations</w:t>
+      </w:r>
+    </w:p>
+    <w:p>
+      <w:pPr>
+        <w:pStyle w:val="BodyText"/>
+        <w:numPr>
+          <w:ilvl w:val="0"/>
+          <w:numId w:val="4"/>
+        </w:numPr>
+      </w:pPr>
+      <m:oMath>
+        <m:sSub>
+          <m:sSubPr>
+            <m:ctrlPr>
+              <w:rPr>
+                <w:rFonts w:ascii="Cambria Math" w:hAnsi="Cambria Math"/>
+                <w:sz w:val="28"/>
+                <w:szCs w:val="28"/>
+              </w:rPr>
+            </m:ctrlPr>
+          </m:sSubPr>
+          <m:e>
+            <m:r>
+              <w:rPr>
+                <w:rFonts w:ascii="Cambria Math" w:hAnsi="Cambria Math"/>
+                <w:sz w:val="28"/>
+                <w:szCs w:val="28"/>
+              </w:rPr>
+              <m:t>d</m:t>
+            </m:r>
+          </m:e>
+          <m:sub>
+            <m:r>
+              <w:rPr>
+                <w:rFonts w:ascii="Cambria Math" w:hAnsi="Cambria Math"/>
+                <w:sz w:val="28"/>
+                <w:szCs w:val="28"/>
               </w:rPr>
               <m:t>j</m:t>
             </m:r>
           </m:sub>
         </m:sSub>
+        <m:r>
+          <w:rPr>
+            <w:rFonts w:ascii="Cambria Math" w:hAnsi="Cambria Math"/>
+            <w:sz w:val="28"/>
+            <w:szCs w:val="28"/>
+          </w:rPr>
+          <m:t xml:space="preserve"> - </m:t>
+        </m:r>
       </m:oMath>
       <w:r>
-        <w:t xml:space="preserve">: Binary variable, equals 1 if a PV is installed at location </w:t>
+        <w:t xml:space="preserve"> </w:t>
+      </w:r>
+      <w:r>
+        <w:t>upper bound of energy production</w:t>
+      </w:r>
+      <w:r>
+        <w:t xml:space="preserve"> in </w:t>
+      </w:r>
+      <w:proofErr w:type="spellStart"/>
+      <w:r>
+        <w:t>yeshuv</w:t>
+      </w:r>
+      <w:proofErr w:type="spellEnd"/>
+      <w:r>
+        <w:t xml:space="preserve"> </w:t>
       </w:r>
       <m:oMath>
         <m:r>
@@ -71,10 +535,336 @@
           </w:rPr>
           <m:t>j</m:t>
         </m:r>
+        <m:r>
+          <m:rPr>
+            <m:sty m:val="p"/>
+          </m:rPr>
+          <w:rPr>
+            <w:rFonts w:ascii="Cambria Math" w:hAnsi="Cambria Math"/>
+          </w:rPr>
+          <m:t>∈D</m:t>
+        </m:r>
       </m:oMath>
-      <w:r>
-        <w:t>, 0 otherwise.</w:t>
-      </w:r>
+    </w:p>
+    <w:p>
+      <w:pPr>
+        <w:pStyle w:val="BodyText"/>
+        <w:numPr>
+          <w:ilvl w:val="0"/>
+          <w:numId w:val="4"/>
+        </w:numPr>
+      </w:pPr>
+      <m:oMath>
+        <m:r>
+          <w:rPr>
+            <w:rFonts w:ascii="Cambria Math" w:hAnsi="Cambria Math"/>
+            <w:sz w:val="28"/>
+            <w:szCs w:val="28"/>
+          </w:rPr>
+          <m:t xml:space="preserve">E - </m:t>
+        </m:r>
+      </m:oMath>
+      <w:r>
+        <w:t xml:space="preserve"> </w:t>
+      </w:r>
+      <w:r>
+        <w:t xml:space="preserve">Set of </w:t>
+      </w:r>
+      <w:proofErr w:type="spellStart"/>
+      <w:r>
+        <w:t>Eshkolot</w:t>
+      </w:r>
+      <w:proofErr w:type="spellEnd"/>
+      <w:r>
+        <w:t xml:space="preserve"> that contain locations</w:t>
+      </w:r>
+    </w:p>
+    <w:p>
+      <w:pPr>
+        <w:pStyle w:val="BodyText"/>
+        <w:numPr>
+          <w:ilvl w:val="0"/>
+          <w:numId w:val="4"/>
+        </w:numPr>
+      </w:pPr>
+      <m:oMath>
+        <m:sSub>
+          <m:sSubPr>
+            <m:ctrlPr>
+              <w:rPr>
+                <w:rFonts w:ascii="Cambria Math" w:hAnsi="Cambria Math"/>
+                <w:sz w:val="28"/>
+                <w:szCs w:val="28"/>
+              </w:rPr>
+            </m:ctrlPr>
+          </m:sSubPr>
+          <m:e>
+            <m:r>
+              <w:rPr>
+                <w:rFonts w:ascii="Cambria Math" w:hAnsi="Cambria Math"/>
+                <w:sz w:val="28"/>
+                <w:szCs w:val="28"/>
+              </w:rPr>
+              <m:t>e</m:t>
+            </m:r>
+          </m:e>
+          <m:sub>
+            <m:r>
+              <w:rPr>
+                <w:rFonts w:ascii="Cambria Math" w:hAnsi="Cambria Math"/>
+                <w:sz w:val="28"/>
+                <w:szCs w:val="28"/>
+              </w:rPr>
+              <m:t>j</m:t>
+            </m:r>
+          </m:sub>
+        </m:sSub>
+        <m:r>
+          <w:rPr>
+            <w:rFonts w:ascii="Cambria Math" w:hAnsi="Cambria Math"/>
+            <w:sz w:val="28"/>
+            <w:szCs w:val="28"/>
+          </w:rPr>
+          <m:t xml:space="preserve"> - </m:t>
+        </m:r>
+      </m:oMath>
+      <w:r>
+        <w:t xml:space="preserve"> </w:t>
+      </w:r>
+      <w:r>
+        <w:t xml:space="preserve">upper bound of </w:t>
+      </w:r>
+      <w:r>
+        <w:t>percentage of energy</w:t>
+      </w:r>
+      <w:r>
+        <w:t xml:space="preserve"> production in </w:t>
+      </w:r>
+      <w:proofErr w:type="spellStart"/>
+      <w:r>
+        <w:t>eshkol</w:t>
+      </w:r>
+      <w:proofErr w:type="spellEnd"/>
+      <w:r>
+        <w:t xml:space="preserve"> </w:t>
+      </w:r>
+      <m:oMath>
+        <m:r>
+          <w:rPr>
+            <w:rFonts w:ascii="Cambria Math" w:hAnsi="Cambria Math"/>
+          </w:rPr>
+          <m:t>j</m:t>
+        </m:r>
+        <m:r>
+          <m:rPr>
+            <m:sty m:val="p"/>
+          </m:rPr>
+          <w:rPr>
+            <w:rFonts w:ascii="Cambria Math" w:hAnsi="Cambria Math"/>
+          </w:rPr>
+          <m:t>∈E</m:t>
+        </m:r>
+      </m:oMath>
+    </w:p>
+    <w:p>
+      <w:pPr>
+        <w:pStyle w:val="BodyText"/>
+        <w:numPr>
+          <w:ilvl w:val="0"/>
+          <w:numId w:val="4"/>
+        </w:numPr>
+      </w:pPr>
+      <m:oMath>
+        <m:r>
+          <w:rPr>
+            <w:rFonts w:ascii="Cambria Math" w:hAnsi="Cambria Math"/>
+            <w:sz w:val="28"/>
+            <w:szCs w:val="28"/>
+          </w:rPr>
+          <m:t xml:space="preserve">F - </m:t>
+        </m:r>
+      </m:oMath>
+      <w:r>
+        <w:t xml:space="preserve"> </w:t>
+      </w:r>
+      <w:r>
+        <w:t xml:space="preserve">Set of </w:t>
+      </w:r>
+      <w:proofErr w:type="spellStart"/>
+      <w:r>
+        <w:t>Machozot</w:t>
+      </w:r>
+      <w:proofErr w:type="spellEnd"/>
+      <w:r>
+        <w:t xml:space="preserve"> that contain locations</w:t>
+      </w:r>
+    </w:p>
+    <w:p>
+      <w:pPr>
+        <w:pStyle w:val="BodyText"/>
+        <w:numPr>
+          <w:ilvl w:val="0"/>
+          <w:numId w:val="4"/>
+        </w:numPr>
+      </w:pPr>
+      <m:oMath>
+        <m:sSub>
+          <m:sSubPr>
+            <m:ctrlPr>
+              <w:rPr>
+                <w:rFonts w:ascii="Cambria Math" w:hAnsi="Cambria Math"/>
+                <w:sz w:val="28"/>
+                <w:szCs w:val="28"/>
+              </w:rPr>
+            </m:ctrlPr>
+          </m:sSubPr>
+          <m:e>
+            <m:r>
+              <w:rPr>
+                <w:rFonts w:ascii="Cambria Math" w:hAnsi="Cambria Math"/>
+                <w:sz w:val="28"/>
+                <w:szCs w:val="28"/>
+              </w:rPr>
+              <m:t>f</m:t>
+            </m:r>
+          </m:e>
+          <m:sub>
+            <m:r>
+              <w:rPr>
+                <w:rFonts w:ascii="Cambria Math" w:hAnsi="Cambria Math"/>
+                <w:sz w:val="28"/>
+                <w:szCs w:val="28"/>
+              </w:rPr>
+              <m:t>j</m:t>
+            </m:r>
+          </m:sub>
+        </m:sSub>
+        <m:r>
+          <w:rPr>
+            <w:rFonts w:ascii="Cambria Math" w:hAnsi="Cambria Math"/>
+            <w:sz w:val="28"/>
+            <w:szCs w:val="28"/>
+          </w:rPr>
+          <m:t xml:space="preserve"> - </m:t>
+        </m:r>
+      </m:oMath>
+      <w:r>
+        <w:t xml:space="preserve"> </w:t>
+      </w:r>
+      <w:r>
+        <w:t xml:space="preserve">upper bound of energy production in county </w:t>
+      </w:r>
+      <m:oMath>
+        <m:r>
+          <w:rPr>
+            <w:rFonts w:ascii="Cambria Math" w:hAnsi="Cambria Math"/>
+          </w:rPr>
+          <m:t>j</m:t>
+        </m:r>
+        <m:r>
+          <m:rPr>
+            <m:sty m:val="p"/>
+          </m:rPr>
+          <w:rPr>
+            <w:rFonts w:ascii="Cambria Math" w:hAnsi="Cambria Math"/>
+          </w:rPr>
+          <m:t>∈F</m:t>
+        </m:r>
+      </m:oMath>
+    </w:p>
+    <w:p>
+      <w:pPr>
+        <w:pStyle w:val="Heading1"/>
+      </w:pPr>
+      <w:r>
+        <w:t>Decision Variables</w:t>
+      </w:r>
+    </w:p>
+    <w:p>
+      <w:pPr>
+        <w:pStyle w:val="BodyText"/>
+        <w:numPr>
+          <w:ilvl w:val="0"/>
+          <w:numId w:val="4"/>
+        </w:numPr>
+      </w:pPr>
+      <m:oMath>
+        <m:sSub>
+          <m:sSubPr>
+            <m:ctrlPr>
+              <w:rPr>
+                <w:rFonts w:ascii="Cambria Math" w:hAnsi="Cambria Math"/>
+                <w:sz w:val="28"/>
+                <w:szCs w:val="28"/>
+              </w:rPr>
+            </m:ctrlPr>
+          </m:sSubPr>
+          <m:e>
+            <m:r>
+              <w:rPr>
+                <w:rFonts w:ascii="Cambria Math" w:hAnsi="Cambria Math"/>
+                <w:sz w:val="28"/>
+                <w:szCs w:val="28"/>
+              </w:rPr>
+              <m:t>x</m:t>
+            </m:r>
+          </m:e>
+          <m:sub>
+            <m:r>
+              <w:rPr>
+                <w:rFonts w:ascii="Cambria Math" w:hAnsi="Cambria Math"/>
+                <w:sz w:val="28"/>
+                <w:szCs w:val="28"/>
+              </w:rPr>
+              <m:t>i</m:t>
+            </m:r>
+          </m:sub>
+        </m:sSub>
+        <m:r>
+          <w:rPr>
+            <w:rFonts w:ascii="Cambria Math" w:hAnsi="Cambria Math"/>
+            <w:sz w:val="28"/>
+            <w:szCs w:val="28"/>
+          </w:rPr>
+          <m:t xml:space="preserve"> - </m:t>
+        </m:r>
+      </m:oMath>
+      <w:r>
+        <w:t xml:space="preserve"> </w:t>
+      </w:r>
+      <w:proofErr w:type="gramStart"/>
+      <w:r>
+        <w:t>Binary variable,</w:t>
+      </w:r>
+      <w:proofErr w:type="gramEnd"/>
+      <w:r>
+        <w:t xml:space="preserve"> equals to 1 if a PV is installed at location </w:t>
+      </w:r>
+      <m:oMath>
+        <m:r>
+          <w:rPr>
+            <w:rFonts w:ascii="Cambria Math" w:hAnsi="Cambria Math"/>
+          </w:rPr>
+          <m:t>i</m:t>
+        </m:r>
+        <m:r>
+          <m:rPr>
+            <m:sty m:val="p"/>
+          </m:rPr>
+          <w:rPr>
+            <w:rFonts w:ascii="Cambria Math" w:hAnsi="Cambria Math"/>
+          </w:rPr>
+          <m:t>∈N</m:t>
+        </m:r>
+      </m:oMath>
+      <w:r>
+        <w:t>, otherwise 0.</w:t>
+      </w:r>
+    </w:p>
+    <w:p>
+      <w:pPr>
+        <w:pStyle w:val="BodyText"/>
+      </w:pPr>
     </w:p>
     <w:p>
       <w:pPr>
@@ -111,6 +901,7 @@
             <m:naryPr>
               <m:chr m:val="∑"/>
               <m:limLoc m:val="undOvr"/>
+              <m:supHide m:val="1"/>
               <m:ctrlPr>
                 <w:rPr>
                   <w:rFonts w:ascii="Cambria Math" w:hAnsi="Cambria Math"/>
@@ -122,7 +913,7 @@
                 <w:rPr>
                   <w:rFonts w:ascii="Cambria Math" w:hAnsi="Cambria Math"/>
                 </w:rPr>
-                <m:t>j</m:t>
+                <m:t>i</m:t>
               </m:r>
               <m:r>
                 <m:rPr>
@@ -131,23 +922,16 @@
                 <w:rPr>
                   <w:rFonts w:ascii="Cambria Math" w:hAnsi="Cambria Math"/>
                 </w:rPr>
-                <m:t>=</m:t>
+                <m:t>∈</m:t>
               </m:r>
               <m:r>
                 <w:rPr>
                   <w:rFonts w:ascii="Cambria Math" w:hAnsi="Cambria Math"/>
                 </w:rPr>
-                <m:t>1</m:t>
+                <m:t>N</m:t>
               </m:r>
             </m:sub>
-            <m:sup>
-              <m:r>
-                <m:rPr>
-                  <m:nor/>
-                </m:rPr>
-                <m:t>num_locations</m:t>
-              </m:r>
-            </m:sup>
+            <m:sup/>
             <m:e>
               <m:d>
                 <m:dPr>
@@ -167,11 +951,48 @@
                       </m:ctrlPr>
                     </m:sSubPr>
                     <m:e>
+                      <m:sSub>
+                        <m:sSubPr>
+                          <m:ctrlPr>
+                            <w:rPr>
+                              <w:rFonts w:ascii="Cambria Math" w:hAnsi="Cambria Math"/>
+                            </w:rPr>
+                          </m:ctrlPr>
+                        </m:sSubPr>
+                        <m:e>
+                          <m:r>
+                            <w:rPr>
+                              <w:rFonts w:ascii="Cambria Math" w:hAnsi="Cambria Math"/>
+                            </w:rPr>
+                            <m:t>x</m:t>
+                          </m:r>
+                        </m:e>
+                        <m:sub>
+                          <m:r>
+                            <w:rPr>
+                              <w:rFonts w:ascii="Cambria Math" w:hAnsi="Cambria Math"/>
+                            </w:rPr>
+                            <m:t>i</m:t>
+                          </m:r>
+                        </m:sub>
+                      </m:sSub>
+                      <m:r>
+                        <m:rPr>
+                          <m:sty m:val="p"/>
+                        </m:rPr>
+                        <w:rPr>
+                          <w:rFonts w:ascii="Cambria Math" w:hAnsi="Cambria Math"/>
+                        </w:rPr>
+                        <m:t>⋅</m:t>
+                      </m:r>
                       <m:r>
                         <m:rPr>
                           <m:nor/>
                         </m:rPr>
-                        <m:t>fix_energy_production</m:t>
+                        <w:rPr>
+                          <w:rFonts w:ascii="Cambria Math"/>
+                        </w:rPr>
+                        <m:t>P</m:t>
                       </m:r>
                     </m:e>
                     <m:sub>
@@ -179,41 +1000,7 @@
                         <w:rPr>
                           <w:rFonts w:ascii="Cambria Math" w:hAnsi="Cambria Math"/>
                         </w:rPr>
-                        <m:t>j</m:t>
-                      </m:r>
-                    </m:sub>
-                  </m:sSub>
-                  <m:r>
-                    <m:rPr>
-                      <m:sty m:val="p"/>
-                    </m:rPr>
-                    <w:rPr>
-                      <w:rFonts w:ascii="Cambria Math" w:hAnsi="Cambria Math"/>
-                    </w:rPr>
-                    <m:t>⋅</m:t>
-                  </m:r>
-                  <m:sSub>
-                    <m:sSubPr>
-                      <m:ctrlPr>
-                        <w:rPr>
-                          <w:rFonts w:ascii="Cambria Math" w:hAnsi="Cambria Math"/>
-                        </w:rPr>
-                      </m:ctrlPr>
-                    </m:sSubPr>
-                    <m:e>
-                      <m:r>
-                        <w:rPr>
-                          <w:rFonts w:ascii="Cambria Math" w:hAnsi="Cambria Math"/>
-                        </w:rPr>
-                        <m:t>X</m:t>
-                      </m:r>
-                    </m:e>
-                    <m:sub>
-                      <m:r>
-                        <w:rPr>
-                          <w:rFonts w:ascii="Cambria Math" w:hAnsi="Cambria Math"/>
-                        </w:rPr>
-                        <m:t>j</m:t>
+                        <m:t>i</m:t>
                       </m:r>
                     </m:sub>
                   </m:sSub>
@@ -231,6 +1018,7 @@
       <w:bookmarkStart w:id="2" w:name="constraints"/>
       <w:bookmarkEnd w:id="1"/>
       <w:r>
+        <w:lastRenderedPageBreak/>
         <w:t>Constraints</w:t>
       </w:r>
     </w:p>
@@ -322,27 +1110,8 @@
                       <w:rPr>
                         <w:rFonts w:ascii="Cambria Math" w:hAnsi="Cambria Math"/>
                       </w:rPr>
-                      <m:t>S</m:t>
+                      <m:t>N</m:t>
                     </m:r>
-                    <m:d>
-                      <m:dPr>
-                        <m:begChr m:val="["/>
-                        <m:endChr m:val="]"/>
-                        <m:ctrlPr>
-                          <w:rPr>
-                            <w:rFonts w:ascii="Cambria Math" w:hAnsi="Cambria Math"/>
-                          </w:rPr>
-                        </m:ctrlPr>
-                      </m:dPr>
-                      <m:e>
-                        <m:r>
-                          <w:rPr>
-                            <w:rFonts w:ascii="Cambria Math" w:hAnsi="Cambria Math"/>
-                          </w:rPr>
-                          <m:t>j</m:t>
-                        </m:r>
-                      </m:e>
-                    </m:d>
                   </m:sub>
                   <m:sup>
                     <m:r>
@@ -366,7 +1135,7 @@
                           <w:rPr>
                             <w:rFonts w:ascii="Cambria Math" w:hAnsi="Cambria Math"/>
                           </w:rPr>
-                          <m:t>X</m:t>
+                          <m:t>x</m:t>
                         </m:r>
                       </m:e>
                       <m:sub>
@@ -402,7 +1171,10 @@
                       <m:rPr>
                         <m:nor/>
                       </m:rPr>
-                      <m:t>fix_energy_production</m:t>
+                      <w:rPr>
+                        <w:rFonts w:ascii="Cambria Math"/>
+                      </w:rPr>
+                      <m:t>a</m:t>
                     </m:r>
                   </m:e>
                   <m:sub>
@@ -423,90 +1195,21 @@
                   </w:rPr>
                   <m:t>≤</m:t>
                 </m:r>
-                <m:sSub>
-                  <m:sSubPr>
-                    <m:ctrlPr>
-                      <w:rPr>
-                        <w:rFonts w:ascii="Cambria Math" w:hAnsi="Cambria Math"/>
-                      </w:rPr>
-                    </m:ctrlPr>
-                  </m:sSubPr>
-                  <m:e>
-                    <m:r>
-                      <m:rPr>
-                        <m:nor/>
-                      </m:rPr>
-                      <m:t>energy_consumption_by_yeshuv</m:t>
-                    </m:r>
-                  </m:e>
-                  <m:sub>
-                    <m:r>
-                      <w:rPr>
-                        <w:rFonts w:ascii="Cambria Math" w:hAnsi="Cambria Math"/>
-                      </w:rPr>
-                      <m:t>j</m:t>
-                    </m:r>
-                  </m:sub>
-                </m:sSub>
-                <m:r>
-                  <w:rPr>
-                    <w:rFonts w:ascii="Cambria Math" w:hAnsi="Cambria Math"/>
-                  </w:rPr>
-                  <m:t> </m:t>
-                </m:r>
-                <m:r>
-                  <m:rPr>
-                    <m:sty m:val="p"/>
-                  </m:rPr>
-                  <w:rPr>
-                    <w:rFonts w:ascii="Cambria Math" w:hAnsi="Cambria Math"/>
-                  </w:rPr>
-                  <m:t>∀</m:t>
-                </m:r>
-                <m:r>
-                  <w:rPr>
-                    <w:rFonts w:ascii="Cambria Math" w:hAnsi="Cambria Math"/>
-                  </w:rPr>
-                  <m:t>j</m:t>
-                </m:r>
-                <m:r>
-                  <m:rPr>
-                    <m:sty m:val="p"/>
-                  </m:rPr>
-                  <w:rPr>
-                    <w:rFonts w:ascii="Cambria Math" w:hAnsi="Cambria Math"/>
-                  </w:rPr>
-                  <m:t>∈{</m:t>
-                </m:r>
-                <m:r>
-                  <w:rPr>
-                    <w:rFonts w:ascii="Cambria Math" w:hAnsi="Cambria Math"/>
-                  </w:rPr>
-                  <m:t>1</m:t>
-                </m:r>
-                <m:r>
-                  <m:rPr>
-                    <m:sty m:val="p"/>
-                  </m:rPr>
-                  <w:rPr>
-                    <w:rFonts w:ascii="Cambria Math" w:hAnsi="Cambria Math"/>
-                  </w:rPr>
-                  <m:t>,…,</m:t>
-                </m:r>
                 <m:r>
                   <m:rPr>
                     <m:nor/>
                   </m:rPr>
-                  <m:t>num_cities</m:t>
-                </m:r>
-                <m:r>
-                  <m:rPr>
-                    <m:sty m:val="p"/>
-                  </m:rPr>
-                  <w:rPr>
-                    <w:rFonts w:ascii="Cambria Math" w:hAnsi="Cambria Math"/>
-                  </w:rPr>
-                  <m:t>}</m:t>
+                  <w:rPr>
+                    <w:rFonts w:ascii="Cambria Math" w:hAnsi="Cambria Math"/>
+                    <w:i/>
+                  </w:rPr>
+                  <m:t>A</m:t>
+                </m:r>
+                <m:r>
+                  <w:rPr>
+                    <w:rFonts w:ascii="Cambria Math" w:hAnsi="Cambria Math"/>
+                  </w:rPr>
+                  <m:t> </m:t>
                 </m:r>
               </m:e>
             </m:mr>
@@ -517,6 +1220,310 @@
                     <w:rFonts w:ascii="Cambria Math" w:hAnsi="Cambria Math"/>
                   </w:rPr>
                   <m:t>2</m:t>
+                </m:r>
+                <m:r>
+                  <m:rPr>
+                    <m:sty m:val="p"/>
+                  </m:rPr>
+                  <w:rPr>
+                    <w:rFonts w:ascii="Cambria Math" w:hAnsi="Cambria Math"/>
+                  </w:rPr>
+                  <m:t>.</m:t>
+                </m:r>
+                <m:r>
+                  <w:rPr>
+                    <w:rFonts w:ascii="Cambria Math" w:hAnsi="Cambria Math"/>
+                  </w:rPr>
+                  <m:t> </m:t>
+                </m:r>
+              </m:e>
+              <m:e>
+                <m:f>
+                  <m:fPr>
+                    <m:ctrlPr>
+                      <w:rPr>
+                        <w:rFonts w:ascii="Cambria Math" w:hAnsi="Cambria Math"/>
+                      </w:rPr>
+                    </m:ctrlPr>
+                  </m:fPr>
+                  <m:num>
+                    <m:nary>
+                      <m:naryPr>
+                        <m:chr m:val="∑"/>
+                        <m:limLoc m:val="undOvr"/>
+                        <m:supHide m:val="1"/>
+                        <m:ctrlPr>
+                          <w:rPr>
+                            <w:rFonts w:ascii="Cambria Math" w:hAnsi="Cambria Math"/>
+                          </w:rPr>
+                        </m:ctrlPr>
+                      </m:naryPr>
+                      <m:sub>
+                        <m:r>
+                          <w:rPr>
+                            <w:rFonts w:ascii="Cambria Math" w:hAnsi="Cambria Math"/>
+                          </w:rPr>
+                          <m:t>i</m:t>
+                        </m:r>
+                        <m:r>
+                          <m:rPr>
+                            <m:sty m:val="p"/>
+                          </m:rPr>
+                          <w:rPr>
+                            <w:rFonts w:ascii="Cambria Math" w:hAnsi="Cambria Math"/>
+                          </w:rPr>
+                          <m:t>∈</m:t>
+                        </m:r>
+                        <m:r>
+                          <w:rPr>
+                            <w:rFonts w:ascii="Cambria Math" w:hAnsi="Cambria Math"/>
+                          </w:rPr>
+                          <m:t>N</m:t>
+                        </m:r>
+                      </m:sub>
+                      <m:sup>
+                        <m:r>
+                          <w:rPr>
+                            <w:rFonts w:ascii="Cambria Math" w:hAnsi="Cambria Math"/>
+                          </w:rPr>
+                          <m:t>​</m:t>
+                        </m:r>
+                      </m:sup>
+                      <m:e>
+                        <m:sSub>
+                          <m:sSubPr>
+                            <m:ctrlPr>
+                              <w:rPr>
+                                <w:rFonts w:ascii="Cambria Math" w:hAnsi="Cambria Math"/>
+                              </w:rPr>
+                            </m:ctrlPr>
+                          </m:sSubPr>
+                          <m:e>
+                            <m:r>
+                              <w:rPr>
+                                <w:rFonts w:ascii="Cambria Math" w:hAnsi="Cambria Math"/>
+                              </w:rPr>
+                              <m:t>x</m:t>
+                            </m:r>
+                          </m:e>
+                          <m:sub>
+                            <m:r>
+                              <w:rPr>
+                                <w:rFonts w:ascii="Cambria Math" w:hAnsi="Cambria Math"/>
+                              </w:rPr>
+                              <m:t>i</m:t>
+                            </m:r>
+                          </m:sub>
+                        </m:sSub>
+                      </m:e>
+                    </m:nary>
+                    <m:r>
+                      <m:rPr>
+                        <m:sty m:val="p"/>
+                      </m:rPr>
+                      <w:rPr>
+                        <w:rFonts w:ascii="Cambria Math" w:hAnsi="Cambria Math"/>
+                      </w:rPr>
+                      <m:t>⋅</m:t>
+                    </m:r>
+                    <m:sSub>
+                      <m:sSubPr>
+                        <m:ctrlPr>
+                          <w:rPr>
+                            <w:rFonts w:ascii="Cambria Math" w:hAnsi="Cambria Math"/>
+                          </w:rPr>
+                        </m:ctrlPr>
+                      </m:sSubPr>
+                      <m:e>
+                        <m:r>
+                          <m:rPr>
+                            <m:nor/>
+                          </m:rPr>
+                          <w:rPr>
+                            <w:rFonts w:ascii="Cambria Math"/>
+                          </w:rPr>
+                          <m:t>c</m:t>
+                        </m:r>
+                      </m:e>
+                      <m:sub>
+                        <m:r>
+                          <w:rPr>
+                            <w:rFonts w:ascii="Cambria Math" w:hAnsi="Cambria Math"/>
+                          </w:rPr>
+                          <m:t>i</m:t>
+                        </m:r>
+                      </m:sub>
+                    </m:sSub>
+                    <m:r>
+                      <m:rPr>
+                        <m:sty m:val="p"/>
+                      </m:rPr>
+                      <w:rPr>
+                        <w:rFonts w:ascii="Cambria Math" w:hAnsi="Cambria Math"/>
+                      </w:rPr>
+                      <m:t>⋅</m:t>
+                    </m:r>
+                    <m:sSub>
+                      <m:sSubPr>
+                        <m:ctrlPr>
+                          <w:rPr>
+                            <w:rFonts w:ascii="Cambria Math" w:hAnsi="Cambria Math"/>
+                          </w:rPr>
+                        </m:ctrlPr>
+                      </m:sSubPr>
+                      <m:e>
+                        <m:r>
+                          <m:rPr>
+                            <m:nor/>
+                          </m:rPr>
+                          <w:rPr>
+                            <w:rFonts w:ascii="Cambria Math"/>
+                          </w:rPr>
+                          <m:t>r</m:t>
+                        </m:r>
+                      </m:e>
+                      <m:sub>
+                        <m:r>
+                          <w:rPr>
+                            <w:rFonts w:ascii="Cambria Math" w:hAnsi="Cambria Math"/>
+                          </w:rPr>
+                          <m:t>i</m:t>
+                        </m:r>
+                      </m:sub>
+                    </m:sSub>
+                  </m:num>
+                  <m:den>
+                    <m:nary>
+                      <m:naryPr>
+                        <m:chr m:val="∑"/>
+                        <m:limLoc m:val="undOvr"/>
+                        <m:supHide m:val="1"/>
+                        <m:ctrlPr>
+                          <w:rPr>
+                            <w:rFonts w:ascii="Cambria Math" w:hAnsi="Cambria Math"/>
+                          </w:rPr>
+                        </m:ctrlPr>
+                      </m:naryPr>
+                      <m:sub>
+                        <m:r>
+                          <w:rPr>
+                            <w:rFonts w:ascii="Cambria Math" w:hAnsi="Cambria Math"/>
+                          </w:rPr>
+                          <m:t>i</m:t>
+                        </m:r>
+                        <m:r>
+                          <m:rPr>
+                            <m:sty m:val="p"/>
+                          </m:rPr>
+                          <w:rPr>
+                            <w:rFonts w:ascii="Cambria Math" w:hAnsi="Cambria Math"/>
+                          </w:rPr>
+                          <m:t>∈</m:t>
+                        </m:r>
+                        <m:r>
+                          <w:rPr>
+                            <w:rFonts w:ascii="Cambria Math" w:hAnsi="Cambria Math"/>
+                          </w:rPr>
+                          <m:t>N</m:t>
+                        </m:r>
+                      </m:sub>
+                      <m:sup>
+                        <m:r>
+                          <w:rPr>
+                            <w:rFonts w:ascii="Cambria Math" w:hAnsi="Cambria Math"/>
+                          </w:rPr>
+                          <m:t>​</m:t>
+                        </m:r>
+                      </m:sup>
+                      <m:e>
+                        <m:sSub>
+                          <m:sSubPr>
+                            <m:ctrlPr>
+                              <w:rPr>
+                                <w:rFonts w:ascii="Cambria Math" w:hAnsi="Cambria Math"/>
+                              </w:rPr>
+                            </m:ctrlPr>
+                          </m:sSubPr>
+                          <m:e>
+                            <m:r>
+                              <w:rPr>
+                                <w:rFonts w:ascii="Cambria Math" w:hAnsi="Cambria Math"/>
+                              </w:rPr>
+                              <m:t>x</m:t>
+                            </m:r>
+                          </m:e>
+                          <m:sub>
+                            <m:r>
+                              <w:rPr>
+                                <w:rFonts w:ascii="Cambria Math" w:hAnsi="Cambria Math"/>
+                              </w:rPr>
+                              <m:t>i</m:t>
+                            </m:r>
+                          </m:sub>
+                        </m:sSub>
+                      </m:e>
+                    </m:nary>
+                    <m:r>
+                      <m:rPr>
+                        <m:sty m:val="p"/>
+                      </m:rPr>
+                      <w:rPr>
+                        <w:rFonts w:ascii="Cambria Math" w:hAnsi="Cambria Math"/>
+                      </w:rPr>
+                      <m:t>⋅</m:t>
+                    </m:r>
+                    <m:sSub>
+                      <m:sSubPr>
+                        <m:ctrlPr>
+                          <w:rPr>
+                            <w:rFonts w:ascii="Cambria Math" w:hAnsi="Cambria Math"/>
+                          </w:rPr>
+                        </m:ctrlPr>
+                      </m:sSubPr>
+                      <m:e>
+                        <m:r>
+                          <m:rPr>
+                            <m:nor/>
+                          </m:rPr>
+                          <w:rPr>
+                            <w:rFonts w:ascii="Cambria Math"/>
+                          </w:rPr>
+                          <m:t>r</m:t>
+                        </m:r>
+                      </m:e>
+                      <m:sub>
+                        <m:r>
+                          <w:rPr>
+                            <w:rFonts w:ascii="Cambria Math" w:hAnsi="Cambria Math"/>
+                          </w:rPr>
+                          <m:t>i</m:t>
+                        </m:r>
+                      </m:sub>
+                    </m:sSub>
+                  </m:den>
+                </m:f>
+                <m:r>
+                  <m:rPr>
+                    <m:sty m:val="p"/>
+                  </m:rPr>
+                  <w:rPr>
+                    <w:rFonts w:ascii="Cambria Math" w:hAnsi="Cambria Math"/>
+                  </w:rPr>
+                  <m:t>≥C</m:t>
+                </m:r>
+              </m:e>
+            </m:mr>
+            <m:mr>
+              <m:e/>
+              <m:e/>
+            </m:mr>
+            <m:mr>
+              <m:e>
+                <m:r>
+                  <w:rPr>
+                    <w:rFonts w:ascii="Cambria Math" w:hAnsi="Cambria Math"/>
+                  </w:rPr>
+                  <m:t>3</m:t>
                 </m:r>
                 <m:r>
                   <m:rPr>
@@ -566,27 +1573,8 @@
                       <w:rPr>
                         <w:rFonts w:ascii="Cambria Math" w:hAnsi="Cambria Math"/>
                       </w:rPr>
-                      <m:t>E</m:t>
+                      <m:t>j</m:t>
                     </m:r>
-                    <m:d>
-                      <m:dPr>
-                        <m:begChr m:val="["/>
-                        <m:endChr m:val="]"/>
-                        <m:ctrlPr>
-                          <w:rPr>
-                            <w:rFonts w:ascii="Cambria Math" w:hAnsi="Cambria Math"/>
-                          </w:rPr>
-                        </m:ctrlPr>
-                      </m:dPr>
-                      <m:e>
-                        <m:r>
-                          <w:rPr>
-                            <w:rFonts w:ascii="Cambria Math" w:hAnsi="Cambria Math"/>
-                          </w:rPr>
-                          <m:t>j</m:t>
-                        </m:r>
-                      </m:e>
-                    </m:d>
                   </m:sub>
                   <m:sup>
                     <m:r>
@@ -610,7 +1598,7 @@
                           <w:rPr>
                             <w:rFonts w:ascii="Cambria Math" w:hAnsi="Cambria Math"/>
                           </w:rPr>
-                          <m:t>X</m:t>
+                          <m:t>x</m:t>
                         </m:r>
                       </m:e>
                       <m:sub>
@@ -646,7 +1634,10 @@
                       <m:rPr>
                         <m:nor/>
                       </m:rPr>
-                      <m:t>fix_energy_production</m:t>
+                      <w:rPr>
+                        <w:rFonts w:ascii="Cambria Math"/>
+                      </w:rPr>
+                      <m:t>p</m:t>
                     </m:r>
                   </m:e>
                   <m:sub>
@@ -665,13 +1656,8 @@
                   <w:rPr>
                     <w:rFonts w:ascii="Cambria Math" w:hAnsi="Cambria Math"/>
                   </w:rPr>
-                  <m:t>≤</m:t>
-                </m:r>
-              </m:e>
-            </m:mr>
-            <m:mr>
-              <m:e/>
-              <m:e>
+                  <m:t xml:space="preserve">≤ </m:t>
+                </m:r>
                 <m:sSub>
                   <m:sSubPr>
                     <m:ctrlPr>
@@ -685,7 +1671,7 @@
                       <m:rPr>
                         <m:nor/>
                       </m:rPr>
-                      <m:t>energy_division_between_eshkolot</m:t>
+                      <m:t>d</m:t>
                     </m:r>
                   </m:e>
                   <m:sub>
@@ -704,12 +1690,220 @@
                   <w:rPr>
                     <w:rFonts w:ascii="Cambria Math" w:hAnsi="Cambria Math"/>
                   </w:rPr>
-                  <m:t>⋅</m:t>
-                </m:r>
+                  <m:t xml:space="preserve"> , </m:t>
+                </m:r>
+                <m:r>
+                  <w:rPr>
+                    <w:rFonts w:ascii="Cambria Math" w:hAnsi="Cambria Math"/>
+                  </w:rPr>
+                  <m:t xml:space="preserve"> </m:t>
+                </m:r>
+                <m:r>
+                  <m:rPr>
+                    <m:sty m:val="p"/>
+                  </m:rPr>
+                  <w:rPr>
+                    <w:rFonts w:ascii="Cambria Math" w:hAnsi="Cambria Math"/>
+                  </w:rPr>
+                  <m:t>∀</m:t>
+                </m:r>
+                <m:r>
+                  <w:rPr>
+                    <w:rFonts w:ascii="Cambria Math" w:hAnsi="Cambria Math"/>
+                  </w:rPr>
+                  <m:t>j</m:t>
+                </m:r>
+                <m:r>
+                  <m:rPr>
+                    <m:sty m:val="p"/>
+                  </m:rPr>
+                  <w:rPr>
+                    <w:rFonts w:ascii="Cambria Math" w:hAnsi="Cambria Math"/>
+                  </w:rPr>
+                  <m:t>∈D</m:t>
+                </m:r>
+              </m:e>
+            </m:mr>
+            <m:mr>
+              <m:e>
+                <m:r>
+                  <w:rPr>
+                    <w:rFonts w:ascii="Cambria Math" w:hAnsi="Cambria Math"/>
+                  </w:rPr>
+                  <m:t>4</m:t>
+                </m:r>
+                <m:r>
+                  <m:rPr>
+                    <m:sty m:val="p"/>
+                  </m:rPr>
+                  <w:rPr>
+                    <w:rFonts w:ascii="Cambria Math" w:hAnsi="Cambria Math"/>
+                  </w:rPr>
+                  <m:t>.</m:t>
+                </m:r>
+                <m:r>
+                  <w:rPr>
+                    <w:rFonts w:ascii="Cambria Math" w:hAnsi="Cambria Math"/>
+                  </w:rPr>
+                  <m:t> </m:t>
+                </m:r>
+              </m:e>
+              <m:e>
                 <m:nary>
                   <m:naryPr>
                     <m:chr m:val="∑"/>
                     <m:limLoc m:val="undOvr"/>
+                    <m:supHide m:val="1"/>
+                    <m:ctrlPr>
+                      <w:rPr>
+                        <w:rFonts w:ascii="Cambria Math" w:hAnsi="Cambria Math"/>
+                      </w:rPr>
+                    </m:ctrlPr>
+                  </m:naryPr>
+                  <m:sub>
+                    <m:r>
+                      <w:rPr>
+                        <w:rFonts w:ascii="Cambria Math" w:hAnsi="Cambria Math"/>
+                      </w:rPr>
+                      <m:t>i</m:t>
+                    </m:r>
+                    <m:r>
+                      <m:rPr>
+                        <m:sty m:val="p"/>
+                      </m:rPr>
+                      <w:rPr>
+                        <w:rFonts w:ascii="Cambria Math" w:hAnsi="Cambria Math"/>
+                      </w:rPr>
+                      <m:t>∈</m:t>
+                    </m:r>
+                    <m:r>
+                      <w:rPr>
+                        <w:rFonts w:ascii="Cambria Math" w:hAnsi="Cambria Math"/>
+                      </w:rPr>
+                      <m:t>j</m:t>
+                    </m:r>
+                  </m:sub>
+                  <m:sup>
+                    <m:r>
+                      <w:rPr>
+                        <w:rFonts w:ascii="Cambria Math" w:hAnsi="Cambria Math"/>
+                      </w:rPr>
+                      <m:t>​</m:t>
+                    </m:r>
+                  </m:sup>
+                  <m:e>
+                    <m:sSub>
+                      <m:sSubPr>
+                        <m:ctrlPr>
+                          <w:rPr>
+                            <w:rFonts w:ascii="Cambria Math" w:hAnsi="Cambria Math"/>
+                          </w:rPr>
+                        </m:ctrlPr>
+                      </m:sSubPr>
+                      <m:e>
+                        <m:r>
+                          <w:rPr>
+                            <w:rFonts w:ascii="Cambria Math" w:hAnsi="Cambria Math"/>
+                          </w:rPr>
+                          <m:t>x</m:t>
+                        </m:r>
+                      </m:e>
+                      <m:sub>
+                        <m:r>
+                          <w:rPr>
+                            <w:rFonts w:ascii="Cambria Math" w:hAnsi="Cambria Math"/>
+                          </w:rPr>
+                          <m:t>i</m:t>
+                        </m:r>
+                      </m:sub>
+                    </m:sSub>
+                  </m:e>
+                </m:nary>
+                <m:r>
+                  <m:rPr>
+                    <m:sty m:val="p"/>
+                  </m:rPr>
+                  <w:rPr>
+                    <w:rFonts w:ascii="Cambria Math" w:hAnsi="Cambria Math"/>
+                  </w:rPr>
+                  <m:t>⋅</m:t>
+                </m:r>
+                <m:sSub>
+                  <m:sSubPr>
+                    <m:ctrlPr>
+                      <w:rPr>
+                        <w:rFonts w:ascii="Cambria Math" w:hAnsi="Cambria Math"/>
+                      </w:rPr>
+                    </m:ctrlPr>
+                  </m:sSubPr>
+                  <m:e>
+                    <m:r>
+                      <m:rPr>
+                        <m:nor/>
+                      </m:rPr>
+                      <w:rPr>
+                        <w:rFonts w:ascii="Cambria Math"/>
+                      </w:rPr>
+                      <m:t>P</m:t>
+                    </m:r>
+                  </m:e>
+                  <m:sub>
+                    <m:r>
+                      <w:rPr>
+                        <w:rFonts w:ascii="Cambria Math" w:hAnsi="Cambria Math"/>
+                      </w:rPr>
+                      <m:t>i</m:t>
+                    </m:r>
+                  </m:sub>
+                </m:sSub>
+                <m:r>
+                  <m:rPr>
+                    <m:sty m:val="p"/>
+                  </m:rPr>
+                  <w:rPr>
+                    <w:rFonts w:ascii="Cambria Math" w:hAnsi="Cambria Math"/>
+                  </w:rPr>
+                  <m:t xml:space="preserve">≤ </m:t>
+                </m:r>
+                <m:sSub>
+                  <m:sSubPr>
+                    <m:ctrlPr>
+                      <w:rPr>
+                        <w:rFonts w:ascii="Cambria Math" w:hAnsi="Cambria Math"/>
+                      </w:rPr>
+                    </m:ctrlPr>
+                  </m:sSubPr>
+                  <m:e>
+                    <m:r>
+                      <m:rPr>
+                        <m:nor/>
+                      </m:rPr>
+                      <m:t>e</m:t>
+                    </m:r>
+                  </m:e>
+                  <m:sub>
+                    <m:r>
+                      <w:rPr>
+                        <w:rFonts w:ascii="Cambria Math" w:hAnsi="Cambria Math"/>
+                      </w:rPr>
+                      <m:t>j</m:t>
+                    </m:r>
+                  </m:sub>
+                </m:sSub>
+                <m:r>
+                  <m:rPr>
+                    <m:sty m:val="p"/>
+                  </m:rPr>
+                  <w:rPr>
+                    <w:rFonts w:ascii="Cambria Math" w:hAnsi="Cambria Math"/>
+                  </w:rPr>
+                  <m:t>⋅</m:t>
+                </m:r>
+                <m:nary>
+                  <m:naryPr>
+                    <m:chr m:val="∑"/>
+                    <m:limLoc m:val="undOvr"/>
+                    <m:supHide m:val="1"/>
                     <m:ctrlPr>
                       <w:rPr>
                         <w:rFonts w:ascii="Cambria Math" w:hAnsi="Cambria Math"/>
@@ -730,23 +1924,16 @@
                       <w:rPr>
                         <w:rFonts w:ascii="Cambria Math" w:hAnsi="Cambria Math"/>
                       </w:rPr>
-                      <m:t>=</m:t>
+                      <m:t>∈</m:t>
                     </m:r>
                     <m:r>
                       <w:rPr>
                         <w:rFonts w:ascii="Cambria Math" w:hAnsi="Cambria Math"/>
                       </w:rPr>
-                      <m:t>1</m:t>
+                      <m:t>N</m:t>
                     </m:r>
                   </m:sub>
-                  <m:sup>
-                    <m:r>
-                      <m:rPr>
-                        <m:nor/>
-                      </m:rPr>
-                      <m:t>num_locations</m:t>
-                    </m:r>
-                  </m:sup>
+                  <m:sup/>
                   <m:e>
                     <m:d>
                       <m:dPr>
@@ -766,45 +1953,48 @@
                             </m:ctrlPr>
                           </m:sSubPr>
                           <m:e>
+                            <m:sSub>
+                              <m:sSubPr>
+                                <m:ctrlPr>
+                                  <w:rPr>
+                                    <w:rFonts w:ascii="Cambria Math" w:hAnsi="Cambria Math"/>
+                                  </w:rPr>
+                                </m:ctrlPr>
+                              </m:sSubPr>
+                              <m:e>
+                                <m:r>
+                                  <w:rPr>
+                                    <w:rFonts w:ascii="Cambria Math" w:hAnsi="Cambria Math"/>
+                                  </w:rPr>
+                                  <m:t>x</m:t>
+                                </m:r>
+                              </m:e>
+                              <m:sub>
+                                <m:r>
+                                  <w:rPr>
+                                    <w:rFonts w:ascii="Cambria Math" w:hAnsi="Cambria Math"/>
+                                  </w:rPr>
+                                  <m:t>k</m:t>
+                                </m:r>
+                              </m:sub>
+                            </m:sSub>
+                            <m:r>
+                              <m:rPr>
+                                <m:sty m:val="p"/>
+                              </m:rPr>
+                              <w:rPr>
+                                <w:rFonts w:ascii="Cambria Math" w:hAnsi="Cambria Math"/>
+                              </w:rPr>
+                              <m:t>⋅</m:t>
+                            </m:r>
                             <m:r>
                               <m:rPr>
                                 <m:nor/>
                               </m:rPr>
-                              <m:t>fix_energy_production</m:t>
-                            </m:r>
-                          </m:e>
-                          <m:sub>
-                            <m:r>
                               <w:rPr>
-                                <w:rFonts w:ascii="Cambria Math" w:hAnsi="Cambria Math"/>
+                                <w:rFonts w:ascii="Cambria Math"/>
                               </w:rPr>
-                              <m:t>k</m:t>
-                            </m:r>
-                          </m:sub>
-                        </m:sSub>
-                        <m:r>
-                          <m:rPr>
-                            <m:sty m:val="p"/>
-                          </m:rPr>
-                          <w:rPr>
-                            <w:rFonts w:ascii="Cambria Math" w:hAnsi="Cambria Math"/>
-                          </w:rPr>
-                          <m:t>⋅</m:t>
-                        </m:r>
-                        <m:sSub>
-                          <m:sSubPr>
-                            <m:ctrlPr>
-                              <w:rPr>
-                                <w:rFonts w:ascii="Cambria Math" w:hAnsi="Cambria Math"/>
-                              </w:rPr>
-                            </m:ctrlPr>
-                          </m:sSubPr>
-                          <m:e>
-                            <m:r>
-                              <w:rPr>
-                                <w:rFonts w:ascii="Cambria Math" w:hAnsi="Cambria Math"/>
-                              </w:rPr>
-                              <m:t>X</m:t>
+                              <m:t>P</m:t>
                             </m:r>
                           </m:e>
                           <m:sub>
@@ -824,7 +2014,7 @@
                   <w:rPr>
                     <w:rFonts w:ascii="Cambria Math" w:hAnsi="Cambria Math"/>
                   </w:rPr>
-                  <m:t xml:space="preserve"> </m:t>
+                  <m:t xml:space="preserve">,  </m:t>
                 </m:r>
                 <m:r>
                   <m:rPr>
@@ -848,37 +2038,7 @@
                   <w:rPr>
                     <w:rFonts w:ascii="Cambria Math" w:hAnsi="Cambria Math"/>
                   </w:rPr>
-                  <m:t>∈{</m:t>
-                </m:r>
-                <m:r>
-                  <w:rPr>
-                    <w:rFonts w:ascii="Cambria Math" w:hAnsi="Cambria Math"/>
-                  </w:rPr>
-                  <m:t>1</m:t>
-                </m:r>
-                <m:r>
-                  <m:rPr>
-                    <m:sty m:val="p"/>
-                  </m:rPr>
-                  <w:rPr>
-                    <w:rFonts w:ascii="Cambria Math" w:hAnsi="Cambria Math"/>
-                  </w:rPr>
-                  <m:t>,…,</m:t>
-                </m:r>
-                <m:r>
-                  <m:rPr>
-                    <m:nor/>
-                  </m:rPr>
-                  <m:t>num_eshkolot</m:t>
-                </m:r>
-                <m:r>
-                  <m:rPr>
-                    <m:sty m:val="p"/>
-                  </m:rPr>
-                  <w:rPr>
-                    <w:rFonts w:ascii="Cambria Math" w:hAnsi="Cambria Math"/>
-                  </w:rPr>
-                  <m:t>}</m:t>
+                  <m:t>∈E</m:t>
                 </m:r>
               </m:e>
             </m:mr>
@@ -888,7 +2048,7 @@
                   <w:rPr>
                     <w:rFonts w:ascii="Cambria Math" w:hAnsi="Cambria Math"/>
                   </w:rPr>
-                  <m:t>3</m:t>
+                  <m:t>5</m:t>
                 </m:r>
                 <m:r>
                   <m:rPr>
@@ -911,6 +2071,7 @@
                   <m:naryPr>
                     <m:chr m:val="∑"/>
                     <m:limLoc m:val="undOvr"/>
+                    <m:supHide m:val="1"/>
                     <m:ctrlPr>
                       <w:rPr>
                         <w:rFonts w:ascii="Cambria Math" w:hAnsi="Cambria Math"/>
@@ -922,7 +2083,7 @@
                       <w:rPr>
                         <w:rFonts w:ascii="Cambria Math" w:hAnsi="Cambria Math"/>
                       </w:rPr>
-                      <m:t>j</m:t>
+                      <m:t>i</m:t>
                     </m:r>
                     <m:r>
                       <m:rPr>
@@ -931,94 +2092,49 @@
                       <w:rPr>
                         <w:rFonts w:ascii="Cambria Math" w:hAnsi="Cambria Math"/>
                       </w:rPr>
-                      <m:t>=</m:t>
+                      <m:t>∈</m:t>
                     </m:r>
                     <m:r>
                       <w:rPr>
                         <w:rFonts w:ascii="Cambria Math" w:hAnsi="Cambria Math"/>
                       </w:rPr>
-                      <m:t>1</m:t>
+                      <m:t>j</m:t>
                     </m:r>
                   </m:sub>
                   <m:sup>
                     <m:r>
-                      <m:rPr>
-                        <m:nor/>
-                      </m:rPr>
-                      <m:t>num_locations</m:t>
+                      <w:rPr>
+                        <w:rFonts w:ascii="Cambria Math" w:hAnsi="Cambria Math"/>
+                      </w:rPr>
+                      <m:t>​</m:t>
                     </m:r>
                   </m:sup>
                   <m:e>
-                    <m:d>
-                      <m:dPr>
+                    <m:sSub>
+                      <m:sSubPr>
                         <m:ctrlPr>
                           <w:rPr>
                             <w:rFonts w:ascii="Cambria Math" w:hAnsi="Cambria Math"/>
                           </w:rPr>
                         </m:ctrlPr>
-                      </m:dPr>
+                      </m:sSubPr>
                       <m:e>
-                        <m:sSub>
-                          <m:sSubPr>
-                            <m:ctrlPr>
-                              <w:rPr>
-                                <w:rFonts w:ascii="Cambria Math" w:hAnsi="Cambria Math"/>
-                              </w:rPr>
-                            </m:ctrlPr>
-                          </m:sSubPr>
-                          <m:e>
-                            <m:r>
-                              <w:rPr>
-                                <w:rFonts w:ascii="Cambria Math" w:hAnsi="Cambria Math"/>
-                              </w:rPr>
-                              <m:t>X</m:t>
-                            </m:r>
-                          </m:e>
-                          <m:sub>
-                            <m:r>
-                              <w:rPr>
-                                <w:rFonts w:ascii="Cambria Math" w:hAnsi="Cambria Math"/>
-                              </w:rPr>
-                              <m:t>j</m:t>
-                            </m:r>
-                          </m:sub>
-                        </m:sSub>
                         <m:r>
-                          <m:rPr>
-                            <m:sty m:val="p"/>
-                          </m:rPr>
                           <w:rPr>
                             <w:rFonts w:ascii="Cambria Math" w:hAnsi="Cambria Math"/>
                           </w:rPr>
-                          <m:t>⋅</m:t>
+                          <m:t>x</m:t>
                         </m:r>
-                        <m:sSub>
-                          <m:sSubPr>
-                            <m:ctrlPr>
-                              <w:rPr>
-                                <w:rFonts w:ascii="Cambria Math" w:hAnsi="Cambria Math"/>
-                              </w:rPr>
-                            </m:ctrlPr>
-                          </m:sSubPr>
-                          <m:e>
-                            <m:r>
-                              <m:rPr>
-                                <m:nor/>
-                              </m:rPr>
-                              <m:t>area_in_dunam</m:t>
-                            </m:r>
-                          </m:e>
-                          <m:sub>
-                            <m:r>
-                              <w:rPr>
-                                <w:rFonts w:ascii="Cambria Math" w:hAnsi="Cambria Math"/>
-                              </w:rPr>
-                              <m:t>j</m:t>
-                            </m:r>
-                          </m:sub>
-                        </m:sSub>
                       </m:e>
-                    </m:d>
+                      <m:sub>
+                        <m:r>
+                          <w:rPr>
+                            <w:rFonts w:ascii="Cambria Math" w:hAnsi="Cambria Math"/>
+                          </w:rPr>
+                          <m:t>i</m:t>
+                        </m:r>
+                      </m:sub>
+                    </m:sSub>
                   </m:e>
                 </m:nary>
                 <m:r>
@@ -1028,155 +2144,36 @@
                   <w:rPr>
                     <w:rFonts w:ascii="Cambria Math" w:hAnsi="Cambria Math"/>
                   </w:rPr>
-                  <m:t>≤</m:t>
-                </m:r>
-                <m:r>
-                  <m:rPr>
-                    <m:nor/>
-                  </m:rPr>
-                  <m:t>total_area_upper_bound</m:t>
-                </m:r>
-              </m:e>
-            </m:mr>
-            <m:mr>
-              <m:e>
-                <m:r>
-                  <w:rPr>
-                    <w:rFonts w:ascii="Cambria Math" w:hAnsi="Cambria Math"/>
-                  </w:rPr>
-                  <m:t>4</m:t>
-                </m:r>
-                <m:r>
-                  <m:rPr>
-                    <m:sty m:val="p"/>
-                  </m:rPr>
-                  <w:rPr>
-                    <w:rFonts w:ascii="Cambria Math" w:hAnsi="Cambria Math"/>
-                  </w:rPr>
-                  <m:t>.</m:t>
-                </m:r>
-                <m:r>
-                  <w:rPr>
-                    <w:rFonts w:ascii="Cambria Math" w:hAnsi="Cambria Math"/>
-                  </w:rPr>
-                  <m:t> </m:t>
-                </m:r>
-              </m:e>
-              <m:e>
-                <m:nary>
-                  <m:naryPr>
-                    <m:chr m:val="∑"/>
-                    <m:limLoc m:val="undOvr"/>
+                  <m:t>⋅</m:t>
+                </m:r>
+                <m:sSub>
+                  <m:sSubPr>
                     <m:ctrlPr>
                       <w:rPr>
                         <w:rFonts w:ascii="Cambria Math" w:hAnsi="Cambria Math"/>
                       </w:rPr>
                     </m:ctrlPr>
-                  </m:naryPr>
-                  <m:sub>
-                    <m:r>
-                      <w:rPr>
-                        <w:rFonts w:ascii="Cambria Math" w:hAnsi="Cambria Math"/>
-                      </w:rPr>
-                      <m:t>j</m:t>
-                    </m:r>
-                    <m:r>
-                      <m:rPr>
-                        <m:sty m:val="p"/>
-                      </m:rPr>
-                      <w:rPr>
-                        <w:rFonts w:ascii="Cambria Math" w:hAnsi="Cambria Math"/>
-                      </w:rPr>
-                      <m:t>=</m:t>
-                    </m:r>
-                    <m:r>
-                      <w:rPr>
-                        <w:rFonts w:ascii="Cambria Math" w:hAnsi="Cambria Math"/>
-                      </w:rPr>
-                      <m:t>1</m:t>
-                    </m:r>
-                  </m:sub>
-                  <m:sup>
+                  </m:sSubPr>
+                  <m:e>
                     <m:r>
                       <m:rPr>
                         <m:nor/>
                       </m:rPr>
-                      <m:t>num_locations</m:t>
+                      <w:rPr>
+                        <w:rFonts w:ascii="Cambria Math"/>
+                      </w:rPr>
+                      <m:t>p</m:t>
                     </m:r>
-                  </m:sup>
-                  <m:e>
-                    <m:d>
-                      <m:dPr>
-                        <m:ctrlPr>
-                          <w:rPr>
-                            <w:rFonts w:ascii="Cambria Math" w:hAnsi="Cambria Math"/>
-                          </w:rPr>
-                        </m:ctrlPr>
-                      </m:dPr>
-                      <m:e>
-                        <m:sSub>
-                          <m:sSubPr>
-                            <m:ctrlPr>
-                              <w:rPr>
-                                <w:rFonts w:ascii="Cambria Math" w:hAnsi="Cambria Math"/>
-                              </w:rPr>
-                            </m:ctrlPr>
-                          </m:sSubPr>
-                          <m:e>
-                            <m:r>
-                              <w:rPr>
-                                <w:rFonts w:ascii="Cambria Math" w:hAnsi="Cambria Math"/>
-                              </w:rPr>
-                              <m:t>X</m:t>
-                            </m:r>
-                          </m:e>
-                          <m:sub>
-                            <m:r>
-                              <w:rPr>
-                                <w:rFonts w:ascii="Cambria Math" w:hAnsi="Cambria Math"/>
-                              </w:rPr>
-                              <m:t>j</m:t>
-                            </m:r>
-                          </m:sub>
-                        </m:sSub>
-                        <m:r>
-                          <m:rPr>
-                            <m:sty m:val="p"/>
-                          </m:rPr>
-                          <w:rPr>
-                            <w:rFonts w:ascii="Cambria Math" w:hAnsi="Cambria Math"/>
-                          </w:rPr>
-                          <m:t>⋅</m:t>
-                        </m:r>
-                        <m:sSub>
-                          <m:sSubPr>
-                            <m:ctrlPr>
-                              <w:rPr>
-                                <w:rFonts w:ascii="Cambria Math" w:hAnsi="Cambria Math"/>
-                              </w:rPr>
-                            </m:ctrlPr>
-                          </m:sSubPr>
-                          <m:e>
-                            <m:r>
-                              <m:rPr>
-                                <m:nor/>
-                              </m:rPr>
-                              <m:t>influence_on_crops</m:t>
-                            </m:r>
-                          </m:e>
-                          <m:sub>
-                            <m:r>
-                              <w:rPr>
-                                <w:rFonts w:ascii="Cambria Math" w:hAnsi="Cambria Math"/>
-                              </w:rPr>
-                              <m:t>j</m:t>
-                            </m:r>
-                          </m:sub>
-                        </m:sSub>
-                      </m:e>
-                    </m:d>
                   </m:e>
-                </m:nary>
+                  <m:sub>
+                    <m:r>
+                      <w:rPr>
+                        <w:rFonts w:ascii="Cambria Math" w:hAnsi="Cambria Math"/>
+                      </w:rPr>
+                      <m:t>i</m:t>
+                    </m:r>
+                  </m:sub>
+                </m:sSub>
                 <m:r>
                   <m:rPr>
                     <m:sty m:val="p"/>
@@ -1184,155 +2181,33 @@
                   <w:rPr>
                     <w:rFonts w:ascii="Cambria Math" w:hAnsi="Cambria Math"/>
                   </w:rPr>
-                  <m:t>≥</m:t>
-                </m:r>
-                <m:r>
-                  <m:rPr>
-                    <m:nor/>
-                  </m:rPr>
-                  <m:t>influence_on_crops_lower_limit</m:t>
-                </m:r>
-              </m:e>
-            </m:mr>
-            <m:mr>
-              <m:e>
-                <m:r>
-                  <w:rPr>
-                    <w:rFonts w:ascii="Cambria Math" w:hAnsi="Cambria Math"/>
-                  </w:rPr>
-                  <m:t>5</m:t>
-                </m:r>
-                <m:r>
-                  <m:rPr>
-                    <m:sty m:val="p"/>
-                  </m:rPr>
-                  <w:rPr>
-                    <w:rFonts w:ascii="Cambria Math" w:hAnsi="Cambria Math"/>
-                  </w:rPr>
-                  <m:t>.</m:t>
-                </m:r>
-                <m:r>
-                  <w:rPr>
-                    <w:rFonts w:ascii="Cambria Math" w:hAnsi="Cambria Math"/>
-                  </w:rPr>
-                  <m:t> </m:t>
-                </m:r>
-              </m:e>
-              <m:e>
-                <m:nary>
-                  <m:naryPr>
-                    <m:chr m:val="∑"/>
-                    <m:limLoc m:val="undOvr"/>
+                  <m:t xml:space="preserve">≤ </m:t>
+                </m:r>
+                <m:sSub>
+                  <m:sSubPr>
                     <m:ctrlPr>
                       <w:rPr>
                         <w:rFonts w:ascii="Cambria Math" w:hAnsi="Cambria Math"/>
                       </w:rPr>
                     </m:ctrlPr>
-                  </m:naryPr>
-                  <m:sub>
-                    <m:r>
-                      <w:rPr>
-                        <w:rFonts w:ascii="Cambria Math" w:hAnsi="Cambria Math"/>
-                      </w:rPr>
-                      <m:t>j</m:t>
-                    </m:r>
-                    <m:r>
-                      <m:rPr>
-                        <m:sty m:val="p"/>
-                      </m:rPr>
-                      <w:rPr>
-                        <w:rFonts w:ascii="Cambria Math" w:hAnsi="Cambria Math"/>
-                      </w:rPr>
-                      <m:t>=</m:t>
-                    </m:r>
-                    <m:r>
-                      <w:rPr>
-                        <w:rFonts w:ascii="Cambria Math" w:hAnsi="Cambria Math"/>
-                      </w:rPr>
-                      <m:t>1</m:t>
-                    </m:r>
-                  </m:sub>
-                  <m:sup>
+                  </m:sSubPr>
+                  <m:e>
                     <m:r>
                       <m:rPr>
                         <m:nor/>
                       </m:rPr>
-                      <m:t>num_locations</m:t>
+                      <m:t>f</m:t>
                     </m:r>
-                  </m:sup>
-                  <m:e>
-                    <m:d>
-                      <m:dPr>
-                        <m:ctrlPr>
-                          <w:rPr>
-                            <w:rFonts w:ascii="Cambria Math" w:hAnsi="Cambria Math"/>
-                          </w:rPr>
-                        </m:ctrlPr>
-                      </m:dPr>
-                      <m:e>
-                        <m:sSub>
-                          <m:sSubPr>
-                            <m:ctrlPr>
-                              <w:rPr>
-                                <w:rFonts w:ascii="Cambria Math" w:hAnsi="Cambria Math"/>
-                              </w:rPr>
-                            </m:ctrlPr>
-                          </m:sSubPr>
-                          <m:e>
-                            <m:r>
-                              <w:rPr>
-                                <w:rFonts w:ascii="Cambria Math" w:hAnsi="Cambria Math"/>
-                              </w:rPr>
-                              <m:t>X</m:t>
-                            </m:r>
-                          </m:e>
-                          <m:sub>
-                            <m:r>
-                              <w:rPr>
-                                <w:rFonts w:ascii="Cambria Math" w:hAnsi="Cambria Math"/>
-                              </w:rPr>
-                              <m:t>j</m:t>
-                            </m:r>
-                          </m:sub>
-                        </m:sSub>
-                        <m:r>
-                          <m:rPr>
-                            <m:sty m:val="p"/>
-                          </m:rPr>
-                          <w:rPr>
-                            <w:rFonts w:ascii="Cambria Math" w:hAnsi="Cambria Math"/>
-                          </w:rPr>
-                          <m:t>⋅</m:t>
-                        </m:r>
-                        <m:sSub>
-                          <m:sSubPr>
-                            <m:ctrlPr>
-                              <w:rPr>
-                                <w:rFonts w:ascii="Cambria Math" w:hAnsi="Cambria Math"/>
-                              </w:rPr>
-                            </m:ctrlPr>
-                          </m:sSubPr>
-                          <m:e>
-                            <m:r>
-                              <m:rPr>
-                                <m:nor/>
-                              </m:rPr>
-                              <m:t>total_revenue</m:t>
-                            </m:r>
-                          </m:e>
-                          <m:sub>
-                            <m:r>
-                              <w:rPr>
-                                <w:rFonts w:ascii="Cambria Math" w:hAnsi="Cambria Math"/>
-                              </w:rPr>
-                              <m:t>j</m:t>
-                            </m:r>
-                          </m:sub>
-                        </m:sSub>
-                      </m:e>
-                    </m:d>
                   </m:e>
-                </m:nary>
+                  <m:sub>
+                    <m:r>
+                      <w:rPr>
+                        <w:rFonts w:ascii="Cambria Math" w:hAnsi="Cambria Math"/>
+                      </w:rPr>
+                      <m:t>j</m:t>
+                    </m:r>
+                  </m:sub>
+                </m:sSub>
                 <m:r>
                   <m:rPr>
                     <m:sty m:val="p"/>
@@ -1340,13 +2215,37 @@
                   <w:rPr>
                     <w:rFonts w:ascii="Cambria Math" w:hAnsi="Cambria Math"/>
                   </w:rPr>
-                  <m:t>≥</m:t>
+                  <m:t xml:space="preserve"> , </m:t>
+                </m:r>
+                <m:r>
+                  <w:rPr>
+                    <w:rFonts w:ascii="Cambria Math" w:hAnsi="Cambria Math"/>
+                  </w:rPr>
+                  <m:t xml:space="preserve"> </m:t>
                 </m:r>
                 <m:r>
                   <m:rPr>
-                    <m:nor/>
+                    <m:sty m:val="p"/>
                   </m:rPr>
-                  <m:t>minimal_total_revenue</m:t>
+                  <w:rPr>
+                    <w:rFonts w:ascii="Cambria Math" w:hAnsi="Cambria Math"/>
+                  </w:rPr>
+                  <m:t>∀</m:t>
+                </m:r>
+                <m:r>
+                  <w:rPr>
+                    <w:rFonts w:ascii="Cambria Math" w:hAnsi="Cambria Math"/>
+                  </w:rPr>
+                  <m:t>j</m:t>
+                </m:r>
+                <m:r>
+                  <m:rPr>
+                    <m:sty m:val="p"/>
+                  </m:rPr>
+                  <w:rPr>
+                    <w:rFonts w:ascii="Cambria Math" w:hAnsi="Cambria Math"/>
+                  </w:rPr>
+                  <m:t>∈F</m:t>
                 </m:r>
               </m:e>
             </m:mr>
@@ -1388,7 +2287,7 @@
                       <w:rPr>
                         <w:rFonts w:ascii="Cambria Math" w:hAnsi="Cambria Math"/>
                       </w:rPr>
-                      <m:t>X</m:t>
+                      <m:t>x</m:t>
                     </m:r>
                   </m:e>
                   <m:sub>
@@ -1396,7 +2295,7 @@
                       <w:rPr>
                         <w:rFonts w:ascii="Cambria Math" w:hAnsi="Cambria Math"/>
                       </w:rPr>
-                      <m:t>j</m:t>
+                      <m:t>i</m:t>
                     </m:r>
                   </m:sub>
                 </m:sSub>
@@ -1458,7 +2357,7 @@
                   <w:rPr>
                     <w:rFonts w:ascii="Cambria Math" w:hAnsi="Cambria Math"/>
                   </w:rPr>
-                  <m:t>j</m:t>
+                  <m:t>i</m:t>
                 </m:r>
                 <m:r>
                   <m:rPr>
@@ -1467,37 +2366,7 @@
                   <w:rPr>
                     <w:rFonts w:ascii="Cambria Math" w:hAnsi="Cambria Math"/>
                   </w:rPr>
-                  <m:t>∈{</m:t>
-                </m:r>
-                <m:r>
-                  <w:rPr>
-                    <w:rFonts w:ascii="Cambria Math" w:hAnsi="Cambria Math"/>
-                  </w:rPr>
-                  <m:t>1</m:t>
-                </m:r>
-                <m:r>
-                  <m:rPr>
-                    <m:sty m:val="p"/>
-                  </m:rPr>
-                  <w:rPr>
-                    <w:rFonts w:ascii="Cambria Math" w:hAnsi="Cambria Math"/>
-                  </w:rPr>
-                  <m:t>,…,</m:t>
-                </m:r>
-                <m:r>
-                  <m:rPr>
-                    <m:nor/>
-                  </m:rPr>
-                  <m:t>num_locations</m:t>
-                </m:r>
-                <m:r>
-                  <m:rPr>
-                    <m:sty m:val="p"/>
-                  </m:rPr>
-                  <w:rPr>
-                    <w:rFonts w:ascii="Cambria Math" w:hAnsi="Cambria Math"/>
-                  </w:rPr>
-                  <m:t>}</m:t>
+                  <m:t>∈N</m:t>
                 </m:r>
               </m:e>
             </m:mr>
@@ -1533,10 +2402,7 @@
         <w:t>objective function</w:t>
       </w:r>
       <w:r>
-        <w:t xml:space="preserve"> </w:t>
-      </w:r>
-      <w:r>
-        <w:t>maximizes the total energy production from the installed PV systems at various locations.</w:t>
+        <w:t xml:space="preserve"> maximizes the total energy production from the installed PV systems at various locations.</w:t>
       </w:r>
     </w:p>
     <w:p>
@@ -1554,7 +2420,7 @@
         <w:t>Constraint (1)</w:t>
       </w:r>
       <w:r>
-        <w:t xml:space="preserve"> ensures that the total energy production for each city does not exceed its energy consumption limit.</w:t>
+        <w:t xml:space="preserve"> places an upper bound on the total area used for PV installations.</w:t>
       </w:r>
     </w:p>
     <w:p>
@@ -1572,10 +2438,15 @@
         <w:t>Constraint (2)</w:t>
       </w:r>
       <w:r>
-        <w:t xml:space="preserve"> limits the energy produced within e</w:t>
-      </w:r>
-      <w:r>
-        <w:t>ach eshkol (group) to a certain percentage of the overall energy production.</w:t>
+        <w:t xml:space="preserve"> ensures that the change in revenue </w:t>
+      </w:r>
+      <w:proofErr w:type="gramStart"/>
+      <w:r>
+        <w:t>as a result of</w:t>
+      </w:r>
+      <w:proofErr w:type="gramEnd"/>
+      <w:r>
+        <w:t xml:space="preserve"> installing the PV’s and influencing the crops remains above a certain threshold.</w:t>
       </w:r>
     </w:p>
     <w:p>
@@ -1590,10 +2461,51 @@
           <w:b/>
           <w:bCs/>
         </w:rPr>
-        <w:t>Constraint (3)</w:t>
-      </w:r>
-      <w:r>
-        <w:t xml:space="preserve"> places an upper bound on the total area used for PV installations.</w:t>
+        <w:t>Constraint (</w:t>
+      </w:r>
+      <w:r>
+        <w:rPr>
+          <w:b/>
+          <w:bCs/>
+        </w:rPr>
+        <w:t>3</w:t>
+      </w:r>
+      <w:r>
+        <w:rPr>
+          <w:b/>
+          <w:bCs/>
+        </w:rPr>
+        <w:t>)</w:t>
+      </w:r>
+      <w:r>
+        <w:t xml:space="preserve"> ensures that the total energy production for each </w:t>
+      </w:r>
+      <w:proofErr w:type="spellStart"/>
+      <w:r>
+        <w:t>Y</w:t>
+      </w:r>
+      <w:r>
+        <w:t>eshuv</w:t>
+      </w:r>
+      <w:proofErr w:type="spellEnd"/>
+      <w:r>
+        <w:t xml:space="preserve"> does not exceed </w:t>
+      </w:r>
+      <w:proofErr w:type="spellStart"/>
+      <w:proofErr w:type="gramStart"/>
+      <w:r>
+        <w:t>it</w:t>
+      </w:r>
+      <w:r>
+        <w:t>’</w:t>
+      </w:r>
+      <w:r>
+        <w:t>s</w:t>
+      </w:r>
+      <w:proofErr w:type="spellEnd"/>
+      <w:proofErr w:type="gramEnd"/>
+      <w:r>
+        <w:t xml:space="preserve"> energy consumption limit.</w:t>
       </w:r>
     </w:p>
     <w:p>
@@ -1608,14 +2520,24 @@
           <w:b/>
           <w:bCs/>
         </w:rPr>
-        <w:lastRenderedPageBreak/>
-        <w:t>Constraint (4)</w:t>
-      </w:r>
-      <w:r>
-        <w:t xml:space="preserve"> ensures that the total influence on crops from installed PV systems remains above </w:t>
-      </w:r>
-      <w:r>
-        <w:t>a certain threshold.</w:t>
+        <w:t>Constraint (</w:t>
+      </w:r>
+      <w:r>
+        <w:rPr>
+          <w:b/>
+          <w:bCs/>
+        </w:rPr>
+        <w:t>4</w:t>
+      </w:r>
+      <w:r>
+        <w:rPr>
+          <w:b/>
+          <w:bCs/>
+        </w:rPr>
+        <w:t>)</w:t>
+      </w:r>
+      <w:r>
+        <w:t xml:space="preserve"> limits the energy produced within each eshkol (group) to a certain percentage of the overall energy production.</w:t>
       </w:r>
     </w:p>
     <w:p>
@@ -1633,7 +2555,31 @@
         <w:t>Constraint (5)</w:t>
       </w:r>
       <w:r>
-        <w:t xml:space="preserve"> guarantees that the total revenue from the PV systems meets or exceeds the required minimum revenue.</w:t>
+        <w:t xml:space="preserve"> ensures that the total energy production for each </w:t>
+      </w:r>
+      <w:proofErr w:type="spellStart"/>
+      <w:r>
+        <w:t>machoz</w:t>
+      </w:r>
+      <w:proofErr w:type="spellEnd"/>
+      <w:r>
+        <w:t xml:space="preserve"> does not exceed </w:t>
+      </w:r>
+      <w:proofErr w:type="spellStart"/>
+      <w:proofErr w:type="gramStart"/>
+      <w:r>
+        <w:t>it</w:t>
+      </w:r>
+      <w:r>
+        <w:t>’</w:t>
+      </w:r>
+      <w:r>
+        <w:t>s</w:t>
+      </w:r>
+      <w:proofErr w:type="spellEnd"/>
+      <w:proofErr w:type="gramEnd"/>
+      <w:r>
+        <w:t xml:space="preserve"> energy consumption limit.</w:t>
       </w:r>
     </w:p>
     <w:p>
@@ -1667,7 +2613,7 @@
               <w:rPr>
                 <w:rFonts w:ascii="Cambria Math" w:hAnsi="Cambria Math"/>
               </w:rPr>
-              <m:t>X</m:t>
+              <m:t>x</m:t>
             </m:r>
           </m:e>
           <m:sub>
@@ -1675,19 +2621,896 @@
               <w:rPr>
                 <w:rFonts w:ascii="Cambria Math" w:hAnsi="Cambria Math"/>
               </w:rPr>
-              <m:t>j</m:t>
+              <m:t>i</m:t>
             </m:r>
           </m:sub>
         </m:sSub>
       </m:oMath>
       <w:r>
-        <w:t xml:space="preserve"> is binary, meaning that a PV system is either installed or not</w:t>
-      </w:r>
-      <w:r>
-        <w:t xml:space="preserve"> at each location.</w:t>
+        <w:t xml:space="preserve"> is binary, meaning that a PV system is either installed or not at each location.</w:t>
       </w:r>
       <w:bookmarkEnd w:id="3"/>
     </w:p>
+    <w:p/>
+    <w:p>
+      <w:pPr>
+        <w:pStyle w:val="Heading1"/>
+      </w:pPr>
+      <w:r>
+        <w:t>Table of contents</w:t>
+      </w:r>
+      <w:r>
+        <w:t xml:space="preserve"> (need a better name)</w:t>
+      </w:r>
+    </w:p>
+    <w:tbl>
+      <w:tblPr>
+        <w:tblStyle w:val="TableGrid"/>
+        <w:tblW w:w="0" w:type="auto"/>
+        <w:tblLook w:val="04A0" w:firstRow="1" w:lastRow="0" w:firstColumn="1" w:lastColumn="0" w:noHBand="0" w:noVBand="1"/>
+      </w:tblPr>
+      <w:tblGrid>
+        <w:gridCol w:w="2235"/>
+        <w:gridCol w:w="4819"/>
+      </w:tblGrid>
+      <w:tr>
+        <w:trPr>
+          <w:trHeight w:val="829"/>
+        </w:trPr>
+        <w:tc>
+          <w:tcPr>
+            <w:tcW w:w="2235" w:type="dxa"/>
+          </w:tcPr>
+          <w:p>
+            <w:pPr>
+              <w:pStyle w:val="BodyText"/>
+              <w:rPr>
+                <w:b/>
+                <w:bCs/>
+              </w:rPr>
+            </w:pPr>
+            <w:r>
+              <w:rPr>
+                <w:b/>
+                <w:bCs/>
+              </w:rPr>
+              <w:t>Value/variable in the</w:t>
+            </w:r>
+            <w:r>
+              <w:rPr>
+                <w:b/>
+                <w:bCs/>
+              </w:rPr>
+              <w:t xml:space="preserve"> LP model</w:t>
+            </w:r>
+          </w:p>
+        </w:tc>
+        <w:tc>
+          <w:tcPr>
+            <w:tcW w:w="4819" w:type="dxa"/>
+          </w:tcPr>
+          <w:p>
+            <w:pPr>
+              <w:pStyle w:val="BodyText"/>
+              <w:rPr>
+                <w:b/>
+                <w:bCs/>
+              </w:rPr>
+            </w:pPr>
+            <w:r>
+              <w:rPr>
+                <w:b/>
+                <w:bCs/>
+              </w:rPr>
+              <w:t>Value/variable in the data</w:t>
+            </w:r>
+          </w:p>
+        </w:tc>
+      </w:tr>
+      <w:tr>
+        <w:tc>
+          <w:tcPr>
+            <w:tcW w:w="2235" w:type="dxa"/>
+          </w:tcPr>
+          <w:p>
+            <w:pPr>
+              <w:pStyle w:val="BodyText"/>
+            </w:pPr>
+            <m:oMathPara>
+              <m:oMathParaPr>
+                <m:jc m:val="center"/>
+              </m:oMathParaPr>
+              <m:oMath>
+                <m:r>
+                  <w:rPr>
+                    <w:rFonts w:ascii="Cambria Math" w:hAnsi="Cambria Math"/>
+                    <w:sz w:val="28"/>
+                    <w:szCs w:val="28"/>
+                  </w:rPr>
+                  <m:t>N</m:t>
+                </m:r>
+              </m:oMath>
+            </m:oMathPara>
+          </w:p>
+        </w:tc>
+        <w:tc>
+          <w:tcPr>
+            <w:tcW w:w="4819" w:type="dxa"/>
+          </w:tcPr>
+          <w:p>
+            <w:pPr>
+              <w:pStyle w:val="BodyText"/>
+              <w:jc w:val="center"/>
+            </w:pPr>
+            <w:r>
+              <w:t>O</w:t>
+            </w:r>
+            <w:r>
+              <w:t>BJECT</w:t>
+            </w:r>
+            <w:r>
+              <w:t>I</w:t>
+            </w:r>
+            <w:r>
+              <w:t xml:space="preserve">D </w:t>
+            </w:r>
+            <w:r>
+              <w:t>(column from dataset)</w:t>
+            </w:r>
+          </w:p>
+        </w:tc>
+      </w:tr>
+      <w:tr>
+        <w:tc>
+          <w:tcPr>
+            <w:tcW w:w="2235" w:type="dxa"/>
+          </w:tcPr>
+          <w:p>
+            <w:pPr>
+              <w:pStyle w:val="BodyText"/>
+              <w:jc w:val="center"/>
+            </w:pPr>
+            <m:oMathPara>
+              <m:oMathParaPr>
+                <m:jc m:val="center"/>
+              </m:oMathParaPr>
+              <m:oMath>
+                <m:sSub>
+                  <m:sSubPr>
+                    <m:ctrlPr>
+                      <w:rPr>
+                        <w:rFonts w:ascii="Cambria Math" w:hAnsi="Cambria Math"/>
+                        <w:sz w:val="28"/>
+                        <w:szCs w:val="28"/>
+                      </w:rPr>
+                    </m:ctrlPr>
+                  </m:sSubPr>
+                  <m:e>
+                    <m:r>
+                      <w:rPr>
+                        <w:rFonts w:ascii="Cambria Math" w:hAnsi="Cambria Math"/>
+                        <w:sz w:val="28"/>
+                        <w:szCs w:val="28"/>
+                      </w:rPr>
+                      <m:t>p</m:t>
+                    </m:r>
+                  </m:e>
+                  <m:sub>
+                    <m:r>
+                      <w:rPr>
+                        <w:rFonts w:ascii="Cambria Math" w:hAnsi="Cambria Math"/>
+                        <w:sz w:val="28"/>
+                        <w:szCs w:val="28"/>
+                      </w:rPr>
+                      <m:t>i</m:t>
+                    </m:r>
+                  </m:sub>
+                </m:sSub>
+              </m:oMath>
+            </m:oMathPara>
+          </w:p>
+        </w:tc>
+        <w:tc>
+          <w:tcPr>
+            <w:tcW w:w="4819" w:type="dxa"/>
+          </w:tcPr>
+          <w:p>
+            <w:pPr>
+              <w:pStyle w:val="BodyText"/>
+              <w:jc w:val="center"/>
+            </w:pPr>
+            <w:r>
+              <w:t xml:space="preserve">Energy production (fix) </w:t>
+            </w:r>
+            <w:proofErr w:type="spellStart"/>
+            <w:r>
+              <w:t>mln</w:t>
+            </w:r>
+            <w:proofErr w:type="spellEnd"/>
+            <w:r>
+              <w:t xml:space="preserve"> kWh/year</w:t>
+            </w:r>
+            <w:r>
+              <w:t xml:space="preserve"> </w:t>
+            </w:r>
+            <w:r>
+              <w:t>(column from dataset)</w:t>
+            </w:r>
+          </w:p>
+        </w:tc>
+      </w:tr>
+      <w:tr>
+        <w:tc>
+          <w:tcPr>
+            <w:tcW w:w="2235" w:type="dxa"/>
+          </w:tcPr>
+          <w:p>
+            <w:pPr>
+              <w:pStyle w:val="BodyText"/>
+            </w:pPr>
+            <m:oMathPara>
+              <m:oMathParaPr>
+                <m:jc m:val="center"/>
+              </m:oMathParaPr>
+              <m:oMath>
+                <m:sSub>
+                  <m:sSubPr>
+                    <m:ctrlPr>
+                      <w:rPr>
+                        <w:rFonts w:ascii="Cambria Math" w:hAnsi="Cambria Math"/>
+                        <w:sz w:val="28"/>
+                        <w:szCs w:val="28"/>
+                      </w:rPr>
+                    </m:ctrlPr>
+                  </m:sSubPr>
+                  <m:e>
+                    <m:r>
+                      <w:rPr>
+                        <w:rFonts w:ascii="Cambria Math" w:hAnsi="Cambria Math"/>
+                        <w:sz w:val="28"/>
+                        <w:szCs w:val="28"/>
+                      </w:rPr>
+                      <m:t>a</m:t>
+                    </m:r>
+                  </m:e>
+                  <m:sub>
+                    <m:r>
+                      <w:rPr>
+                        <w:rFonts w:ascii="Cambria Math" w:hAnsi="Cambria Math"/>
+                        <w:sz w:val="28"/>
+                        <w:szCs w:val="28"/>
+                      </w:rPr>
+                      <m:t>i</m:t>
+                    </m:r>
+                  </m:sub>
+                </m:sSub>
+              </m:oMath>
+            </m:oMathPara>
+          </w:p>
+        </w:tc>
+        <w:tc>
+          <w:tcPr>
+            <w:tcW w:w="4819" w:type="dxa"/>
+          </w:tcPr>
+          <w:p>
+            <w:pPr>
+              <w:pStyle w:val="BodyText"/>
+              <w:jc w:val="center"/>
+            </w:pPr>
+            <w:r>
+              <w:t>Dunam</w:t>
+            </w:r>
+            <w:r>
+              <w:t xml:space="preserve"> </w:t>
+            </w:r>
+            <w:r>
+              <w:t>(column from dataset)</w:t>
+            </w:r>
+          </w:p>
+        </w:tc>
+      </w:tr>
+      <w:tr>
+        <w:tc>
+          <w:tcPr>
+            <w:tcW w:w="2235" w:type="dxa"/>
+          </w:tcPr>
+          <w:p>
+            <m:oMathPara>
+              <m:oMath>
+                <m:sSub>
+                  <m:sSubPr>
+                    <m:ctrlPr>
+                      <w:rPr>
+                        <w:rFonts w:ascii="Cambria Math" w:hAnsi="Cambria Math"/>
+                        <w:sz w:val="28"/>
+                        <w:szCs w:val="28"/>
+                      </w:rPr>
+                    </m:ctrlPr>
+                  </m:sSubPr>
+                  <m:e>
+                    <m:r>
+                      <w:rPr>
+                        <w:rFonts w:ascii="Cambria Math" w:hAnsi="Cambria Math"/>
+                        <w:sz w:val="28"/>
+                        <w:szCs w:val="28"/>
+                      </w:rPr>
+                      <m:t>c</m:t>
+                    </m:r>
+                  </m:e>
+                  <m:sub>
+                    <m:r>
+                      <w:rPr>
+                        <w:rFonts w:ascii="Cambria Math" w:hAnsi="Cambria Math"/>
+                        <w:sz w:val="28"/>
+                        <w:szCs w:val="28"/>
+                      </w:rPr>
+                      <m:t>i</m:t>
+                    </m:r>
+                  </m:sub>
+                </m:sSub>
+              </m:oMath>
+            </m:oMathPara>
+          </w:p>
+        </w:tc>
+        <w:tc>
+          <w:tcPr>
+            <w:tcW w:w="4819" w:type="dxa"/>
+          </w:tcPr>
+          <w:p>
+            <w:pPr>
+              <w:pStyle w:val="BodyText"/>
+              <w:jc w:val="center"/>
+            </w:pPr>
+            <w:r>
+              <w:t>Average influence of PV on crops</w:t>
+            </w:r>
+            <w:r>
+              <w:t xml:space="preserve"> </w:t>
+            </w:r>
+            <w:r>
+              <w:t>(</w:t>
+            </w:r>
+            <w:r>
+              <w:t xml:space="preserve">modified </w:t>
+            </w:r>
+            <w:r>
+              <w:t>column from dataset)</w:t>
+            </w:r>
+          </w:p>
+        </w:tc>
+      </w:tr>
+      <w:tr>
+        <w:tc>
+          <w:tcPr>
+            <w:tcW w:w="2235" w:type="dxa"/>
+          </w:tcPr>
+          <w:p>
+            <m:oMathPara>
+              <m:oMath>
+                <m:sSub>
+                  <m:sSubPr>
+                    <m:ctrlPr>
+                      <w:rPr>
+                        <w:rFonts w:ascii="Cambria Math" w:hAnsi="Cambria Math"/>
+                        <w:sz w:val="28"/>
+                        <w:szCs w:val="28"/>
+                      </w:rPr>
+                    </m:ctrlPr>
+                  </m:sSubPr>
+                  <m:e>
+                    <m:r>
+                      <w:rPr>
+                        <w:rFonts w:ascii="Cambria Math" w:hAnsi="Cambria Math"/>
+                        <w:sz w:val="28"/>
+                        <w:szCs w:val="28"/>
+                      </w:rPr>
+                      <m:t>r</m:t>
+                    </m:r>
+                  </m:e>
+                  <m:sub>
+                    <m:r>
+                      <w:rPr>
+                        <w:rFonts w:ascii="Cambria Math" w:hAnsi="Cambria Math"/>
+                        <w:sz w:val="28"/>
+                        <w:szCs w:val="28"/>
+                      </w:rPr>
+                      <m:t>i</m:t>
+                    </m:r>
+                  </m:sub>
+                </m:sSub>
+              </m:oMath>
+            </m:oMathPara>
+          </w:p>
+          <w:p>
+            <w:pPr>
+              <w:pStyle w:val="BodyText"/>
+            </w:pPr>
+          </w:p>
+        </w:tc>
+        <w:tc>
+          <w:tcPr>
+            <w:tcW w:w="4819" w:type="dxa"/>
+          </w:tcPr>
+          <w:p>
+            <w:pPr>
+              <w:pStyle w:val="BodyText"/>
+              <w:jc w:val="center"/>
+            </w:pPr>
+            <w:r>
+              <w:t xml:space="preserve">Potential revenue from crops before PV, </w:t>
+            </w:r>
+            <w:proofErr w:type="spellStart"/>
+            <w:r>
+              <w:t>mln</w:t>
+            </w:r>
+            <w:proofErr w:type="spellEnd"/>
+            <w:r>
+              <w:t xml:space="preserve"> NIS</w:t>
+            </w:r>
+            <w:r>
+              <w:t xml:space="preserve"> </w:t>
+            </w:r>
+            <w:r>
+              <w:t>(column from dataset)</w:t>
+            </w:r>
+          </w:p>
+        </w:tc>
+      </w:tr>
+      <w:tr>
+        <w:trPr>
+          <w:trHeight w:val="360"/>
+        </w:trPr>
+        <w:tc>
+          <w:tcPr>
+            <w:tcW w:w="2235" w:type="dxa"/>
+          </w:tcPr>
+          <w:p>
+            <m:oMathPara>
+              <m:oMath>
+                <m:r>
+                  <w:rPr>
+                    <w:rFonts w:ascii="Cambria Math" w:hAnsi="Cambria Math"/>
+                    <w:sz w:val="28"/>
+                    <w:szCs w:val="28"/>
+                  </w:rPr>
+                  <m:t>A</m:t>
+                </m:r>
+              </m:oMath>
+            </m:oMathPara>
+          </w:p>
+        </w:tc>
+        <w:tc>
+          <w:tcPr>
+            <w:tcW w:w="4819" w:type="dxa"/>
+          </w:tcPr>
+          <w:p>
+            <w:pPr>
+              <w:pStyle w:val="BodyText"/>
+              <w:jc w:val="center"/>
+            </w:pPr>
+            <w:r>
+              <w:t>Parameter</w:t>
+            </w:r>
+            <w:r>
+              <w:t xml:space="preserve"> decided by user</w:t>
+            </w:r>
+          </w:p>
+        </w:tc>
+      </w:tr>
+      <w:tr>
+        <w:trPr>
+          <w:trHeight w:val="502"/>
+        </w:trPr>
+        <w:tc>
+          <w:tcPr>
+            <w:tcW w:w="2235" w:type="dxa"/>
+          </w:tcPr>
+          <w:p>
+            <m:oMathPara>
+              <m:oMath>
+                <m:r>
+                  <w:rPr>
+                    <w:rFonts w:ascii="Cambria Math" w:hAnsi="Cambria Math"/>
+                    <w:sz w:val="28"/>
+                    <w:szCs w:val="28"/>
+                  </w:rPr>
+                  <m:t>C</m:t>
+                </m:r>
+              </m:oMath>
+            </m:oMathPara>
+          </w:p>
+        </w:tc>
+        <w:tc>
+          <w:tcPr>
+            <w:tcW w:w="4819" w:type="dxa"/>
+          </w:tcPr>
+          <w:p>
+            <w:pPr>
+              <w:pStyle w:val="BodyText"/>
+              <w:jc w:val="center"/>
+            </w:pPr>
+            <w:r>
+              <w:t>Parameter decided by user</w:t>
+            </w:r>
+          </w:p>
+        </w:tc>
+      </w:tr>
+      <w:tr>
+        <w:tc>
+          <w:tcPr>
+            <w:tcW w:w="2235" w:type="dxa"/>
+          </w:tcPr>
+          <w:p>
+            <m:oMathPara>
+              <m:oMath>
+                <m:r>
+                  <w:rPr>
+                    <w:rFonts w:ascii="Cambria Math" w:hAnsi="Cambria Math"/>
+                    <w:sz w:val="28"/>
+                    <w:szCs w:val="28"/>
+                  </w:rPr>
+                  <m:t>D</m:t>
+                </m:r>
+              </m:oMath>
+            </m:oMathPara>
+          </w:p>
+          <w:p>
+            <w:pPr>
+              <w:rPr>
+                <w:rFonts w:ascii="Cambria" w:eastAsia="Cambria" w:hAnsi="Cambria" w:cs="Arial"/>
+                <w:sz w:val="28"/>
+                <w:szCs w:val="28"/>
+              </w:rPr>
+            </w:pPr>
+          </w:p>
+        </w:tc>
+        <w:tc>
+          <w:tcPr>
+            <w:tcW w:w="4819" w:type="dxa"/>
+          </w:tcPr>
+          <w:p>
+            <w:pPr>
+              <w:pStyle w:val="BodyText"/>
+              <w:jc w:val="center"/>
+            </w:pPr>
+            <w:proofErr w:type="spellStart"/>
+            <w:r>
+              <w:t>YeshuvName</w:t>
+            </w:r>
+            <w:proofErr w:type="spellEnd"/>
+            <w:r>
+              <w:t xml:space="preserve"> (column </w:t>
+            </w:r>
+            <w:r>
+              <w:t>from</w:t>
+            </w:r>
+            <w:r>
+              <w:t xml:space="preserve"> dataset)</w:t>
+            </w:r>
+          </w:p>
+        </w:tc>
+      </w:tr>
+      <w:tr>
+        <w:tc>
+          <w:tcPr>
+            <w:tcW w:w="2235" w:type="dxa"/>
+          </w:tcPr>
+          <w:p>
+            <m:oMathPara>
+              <m:oMath>
+                <m:sSub>
+                  <m:sSubPr>
+                    <m:ctrlPr>
+                      <w:rPr>
+                        <w:rFonts w:ascii="Cambria Math" w:hAnsi="Cambria Math"/>
+                        <w:sz w:val="28"/>
+                        <w:szCs w:val="28"/>
+                      </w:rPr>
+                    </m:ctrlPr>
+                  </m:sSubPr>
+                  <m:e>
+                    <m:r>
+                      <w:rPr>
+                        <w:rFonts w:ascii="Cambria Math" w:hAnsi="Cambria Math"/>
+                        <w:sz w:val="28"/>
+                        <w:szCs w:val="28"/>
+                      </w:rPr>
+                      <m:t>d</m:t>
+                    </m:r>
+                  </m:e>
+                  <m:sub>
+                    <m:r>
+                      <w:rPr>
+                        <w:rFonts w:ascii="Cambria Math" w:hAnsi="Cambria Math"/>
+                        <w:sz w:val="28"/>
+                        <w:szCs w:val="28"/>
+                      </w:rPr>
+                      <m:t>j</m:t>
+                    </m:r>
+                  </m:sub>
+                </m:sSub>
+              </m:oMath>
+            </m:oMathPara>
+          </w:p>
+          <w:p>
+            <w:pPr>
+              <w:rPr>
+                <w:rFonts w:ascii="Cambria" w:eastAsia="Cambria" w:hAnsi="Cambria" w:cs="Arial"/>
+                <w:sz w:val="28"/>
+                <w:szCs w:val="28"/>
+              </w:rPr>
+            </w:pPr>
+          </w:p>
+        </w:tc>
+        <w:tc>
+          <w:tcPr>
+            <w:tcW w:w="4819" w:type="dxa"/>
+          </w:tcPr>
+          <w:p>
+            <w:pPr>
+              <w:pStyle w:val="BodyText"/>
+              <w:jc w:val="center"/>
+            </w:pPr>
+            <w:proofErr w:type="spellStart"/>
+            <w:r>
+              <w:t>energy_consumption_by_yeshuv</w:t>
+            </w:r>
+            <w:proofErr w:type="spellEnd"/>
+          </w:p>
+        </w:tc>
+      </w:tr>
+      <w:tr>
+        <w:tc>
+          <w:tcPr>
+            <w:tcW w:w="2235" w:type="dxa"/>
+          </w:tcPr>
+          <w:p>
+            <m:oMathPara>
+              <m:oMath>
+                <m:r>
+                  <w:rPr>
+                    <w:rFonts w:ascii="Cambria Math" w:hAnsi="Cambria Math"/>
+                    <w:sz w:val="28"/>
+                    <w:szCs w:val="28"/>
+                  </w:rPr>
+                  <m:t>E</m:t>
+                </m:r>
+              </m:oMath>
+            </m:oMathPara>
+          </w:p>
+          <w:p>
+            <w:pPr>
+              <w:rPr>
+                <w:rFonts w:ascii="Cambria" w:eastAsia="Cambria" w:hAnsi="Cambria" w:cs="Arial"/>
+                <w:sz w:val="28"/>
+                <w:szCs w:val="28"/>
+              </w:rPr>
+            </w:pPr>
+          </w:p>
+        </w:tc>
+        <w:tc>
+          <w:tcPr>
+            <w:tcW w:w="4819" w:type="dxa"/>
+          </w:tcPr>
+          <w:p>
+            <w:pPr>
+              <w:pStyle w:val="BodyText"/>
+              <w:jc w:val="center"/>
+            </w:pPr>
+            <w:proofErr w:type="spellStart"/>
+            <w:r>
+              <w:t>yeshuvim_in_eshkolot</w:t>
+            </w:r>
+            <w:proofErr w:type="spellEnd"/>
+          </w:p>
+        </w:tc>
+      </w:tr>
+      <w:tr>
+        <w:tc>
+          <w:tcPr>
+            <w:tcW w:w="2235" w:type="dxa"/>
+          </w:tcPr>
+          <w:p>
+            <m:oMathPara>
+              <m:oMath>
+                <m:sSub>
+                  <m:sSubPr>
+                    <m:ctrlPr>
+                      <w:rPr>
+                        <w:rFonts w:ascii="Cambria Math" w:hAnsi="Cambria Math"/>
+                        <w:sz w:val="28"/>
+                        <w:szCs w:val="28"/>
+                      </w:rPr>
+                    </m:ctrlPr>
+                  </m:sSubPr>
+                  <m:e>
+                    <m:r>
+                      <w:rPr>
+                        <w:rFonts w:ascii="Cambria Math" w:hAnsi="Cambria Math"/>
+                        <w:sz w:val="28"/>
+                        <w:szCs w:val="28"/>
+                      </w:rPr>
+                      <m:t>e</m:t>
+                    </m:r>
+                  </m:e>
+                  <m:sub>
+                    <m:r>
+                      <w:rPr>
+                        <w:rFonts w:ascii="Cambria Math" w:hAnsi="Cambria Math"/>
+                        <w:sz w:val="28"/>
+                        <w:szCs w:val="28"/>
+                      </w:rPr>
+                      <m:t>j</m:t>
+                    </m:r>
+                  </m:sub>
+                </m:sSub>
+              </m:oMath>
+            </m:oMathPara>
+          </w:p>
+          <w:p>
+            <w:pPr>
+              <w:rPr>
+                <w:rFonts w:ascii="Cambria" w:eastAsia="Cambria" w:hAnsi="Cambria" w:cs="Arial"/>
+                <w:sz w:val="28"/>
+                <w:szCs w:val="28"/>
+              </w:rPr>
+            </w:pPr>
+          </w:p>
+        </w:tc>
+        <w:tc>
+          <w:tcPr>
+            <w:tcW w:w="4819" w:type="dxa"/>
+          </w:tcPr>
+          <w:p>
+            <w:pPr>
+              <w:pStyle w:val="BodyText"/>
+              <w:jc w:val="center"/>
+            </w:pPr>
+            <w:proofErr w:type="spellStart"/>
+            <w:r>
+              <w:t>energy_division_between_eshkolot</w:t>
+            </w:r>
+            <w:proofErr w:type="spellEnd"/>
+          </w:p>
+        </w:tc>
+      </w:tr>
+      <w:tr>
+        <w:tc>
+          <w:tcPr>
+            <w:tcW w:w="2235" w:type="dxa"/>
+          </w:tcPr>
+          <w:p>
+            <m:oMathPara>
+              <m:oMath>
+                <m:r>
+                  <w:rPr>
+                    <w:rFonts w:ascii="Cambria Math" w:hAnsi="Cambria Math"/>
+                    <w:sz w:val="28"/>
+                    <w:szCs w:val="28"/>
+                  </w:rPr>
+                  <m:t>F</m:t>
+                </m:r>
+              </m:oMath>
+            </m:oMathPara>
+          </w:p>
+          <w:p>
+            <w:pPr>
+              <w:rPr>
+                <w:rFonts w:ascii="Cambria" w:eastAsia="Cambria" w:hAnsi="Cambria" w:cs="Arial"/>
+                <w:sz w:val="28"/>
+                <w:szCs w:val="28"/>
+              </w:rPr>
+            </w:pPr>
+          </w:p>
+        </w:tc>
+        <w:tc>
+          <w:tcPr>
+            <w:tcW w:w="4819" w:type="dxa"/>
+          </w:tcPr>
+          <w:p>
+            <w:pPr>
+              <w:pStyle w:val="BodyText"/>
+              <w:jc w:val="center"/>
+            </w:pPr>
+            <w:proofErr w:type="spellStart"/>
+            <w:r>
+              <w:t>Machoz</w:t>
+            </w:r>
+            <w:proofErr w:type="spellEnd"/>
+            <w:r>
+              <w:t xml:space="preserve"> </w:t>
+            </w:r>
+            <w:r>
+              <w:t xml:space="preserve">(column </w:t>
+            </w:r>
+            <w:r>
+              <w:t>from</w:t>
+            </w:r>
+            <w:r>
+              <w:t xml:space="preserve"> dataset)</w:t>
+            </w:r>
+          </w:p>
+        </w:tc>
+      </w:tr>
+      <w:tr>
+        <w:tc>
+          <w:tcPr>
+            <w:tcW w:w="2235" w:type="dxa"/>
+          </w:tcPr>
+          <w:p>
+            <m:oMathPara>
+              <m:oMath>
+                <m:sSub>
+                  <m:sSubPr>
+                    <m:ctrlPr>
+                      <w:rPr>
+                        <w:rFonts w:ascii="Cambria Math" w:hAnsi="Cambria Math"/>
+                        <w:sz w:val="28"/>
+                        <w:szCs w:val="28"/>
+                      </w:rPr>
+                    </m:ctrlPr>
+                  </m:sSubPr>
+                  <m:e>
+                    <m:r>
+                      <w:rPr>
+                        <w:rFonts w:ascii="Cambria Math" w:hAnsi="Cambria Math"/>
+                        <w:sz w:val="28"/>
+                        <w:szCs w:val="28"/>
+                      </w:rPr>
+                      <m:t>f</m:t>
+                    </m:r>
+                  </m:e>
+                  <m:sub>
+                    <m:r>
+                      <w:rPr>
+                        <w:rFonts w:ascii="Cambria Math" w:hAnsi="Cambria Math"/>
+                        <w:sz w:val="28"/>
+                        <w:szCs w:val="28"/>
+                      </w:rPr>
+                      <m:t>j</m:t>
+                    </m:r>
+                  </m:sub>
+                </m:sSub>
+              </m:oMath>
+            </m:oMathPara>
+          </w:p>
+          <w:p>
+            <w:pPr>
+              <w:rPr>
+                <w:rFonts w:ascii="Cambria" w:eastAsia="Cambria" w:hAnsi="Cambria" w:cs="Arial"/>
+                <w:sz w:val="28"/>
+                <w:szCs w:val="28"/>
+              </w:rPr>
+            </w:pPr>
+          </w:p>
+        </w:tc>
+        <w:tc>
+          <w:tcPr>
+            <w:tcW w:w="4819" w:type="dxa"/>
+          </w:tcPr>
+          <w:p>
+            <w:pPr>
+              <w:pStyle w:val="BodyText"/>
+              <w:jc w:val="center"/>
+            </w:pPr>
+            <w:proofErr w:type="spellStart"/>
+            <w:r>
+              <w:t>energy_consumption_by_</w:t>
+            </w:r>
+            <w:r>
+              <w:t>machoz</w:t>
+            </w:r>
+            <w:proofErr w:type="spellEnd"/>
+          </w:p>
+        </w:tc>
+      </w:tr>
+    </w:tbl>
+    <w:p>
+      <w:pPr>
+        <w:pStyle w:val="BodyText"/>
+      </w:pPr>
+    </w:p>
+    <w:p/>
     <w:sectPr>
       <w:pgSz w:w="12240" w:h="15840"/>
       <w:pgMar w:top="720" w:right="720" w:bottom="720" w:left="720" w:header="720" w:footer="720" w:gutter="0"/>
@@ -1898,6 +3721,119 @@
       </w:pPr>
     </w:lvl>
   </w:abstractNum>
+  <w:abstractNum w:abstractNumId="2" w15:restartNumberingAfterBreak="0">
+    <w:nsid w:val="470B38F0"/>
+    <w:multiLevelType w:val="hybridMultilevel"/>
+    <w:tmpl w:val="055A96FC"/>
+    <w:lvl w:ilvl="0" w:tplc="20000001">
+      <w:start w:val="1"/>
+      <w:numFmt w:val="bullet"/>
+      <w:lvlText w:val=""/>
+      <w:lvlJc w:val="left"/>
+      <w:pPr>
+        <w:ind w:left="720" w:hanging="360"/>
+      </w:pPr>
+      <w:rPr>
+        <w:rFonts w:ascii="Symbol" w:hAnsi="Symbol" w:hint="default"/>
+      </w:rPr>
+    </w:lvl>
+    <w:lvl w:ilvl="1" w:tplc="20000003" w:tentative="1">
+      <w:start w:val="1"/>
+      <w:numFmt w:val="bullet"/>
+      <w:lvlText w:val="o"/>
+      <w:lvlJc w:val="left"/>
+      <w:pPr>
+        <w:ind w:left="1440" w:hanging="360"/>
+      </w:pPr>
+      <w:rPr>
+        <w:rFonts w:ascii="Courier New" w:hAnsi="Courier New" w:cs="Courier New" w:hint="default"/>
+      </w:rPr>
+    </w:lvl>
+    <w:lvl w:ilvl="2" w:tplc="20000005" w:tentative="1">
+      <w:start w:val="1"/>
+      <w:numFmt w:val="bullet"/>
+      <w:lvlText w:val=""/>
+      <w:lvlJc w:val="left"/>
+      <w:pPr>
+        <w:ind w:left="2160" w:hanging="360"/>
+      </w:pPr>
+      <w:rPr>
+        <w:rFonts w:ascii="Wingdings" w:hAnsi="Wingdings" w:hint="default"/>
+      </w:rPr>
+    </w:lvl>
+    <w:lvl w:ilvl="3" w:tplc="20000001" w:tentative="1">
+      <w:start w:val="1"/>
+      <w:numFmt w:val="bullet"/>
+      <w:lvlText w:val=""/>
+      <w:lvlJc w:val="left"/>
+      <w:pPr>
+        <w:ind w:left="2880" w:hanging="360"/>
+      </w:pPr>
+      <w:rPr>
+        <w:rFonts w:ascii="Symbol" w:hAnsi="Symbol" w:hint="default"/>
+      </w:rPr>
+    </w:lvl>
+    <w:lvl w:ilvl="4" w:tplc="20000003" w:tentative="1">
+      <w:start w:val="1"/>
+      <w:numFmt w:val="bullet"/>
+      <w:lvlText w:val="o"/>
+      <w:lvlJc w:val="left"/>
+      <w:pPr>
+        <w:ind w:left="3600" w:hanging="360"/>
+      </w:pPr>
+      <w:rPr>
+        <w:rFonts w:ascii="Courier New" w:hAnsi="Courier New" w:cs="Courier New" w:hint="default"/>
+      </w:rPr>
+    </w:lvl>
+    <w:lvl w:ilvl="5" w:tplc="20000005" w:tentative="1">
+      <w:start w:val="1"/>
+      <w:numFmt w:val="bullet"/>
+      <w:lvlText w:val=""/>
+      <w:lvlJc w:val="left"/>
+      <w:pPr>
+        <w:ind w:left="4320" w:hanging="360"/>
+      </w:pPr>
+      <w:rPr>
+        <w:rFonts w:ascii="Wingdings" w:hAnsi="Wingdings" w:hint="default"/>
+      </w:rPr>
+    </w:lvl>
+    <w:lvl w:ilvl="6" w:tplc="20000001" w:tentative="1">
+      <w:start w:val="1"/>
+      <w:numFmt w:val="bullet"/>
+      <w:lvlText w:val=""/>
+      <w:lvlJc w:val="left"/>
+      <w:pPr>
+        <w:ind w:left="5040" w:hanging="360"/>
+      </w:pPr>
+      <w:rPr>
+        <w:rFonts w:ascii="Symbol" w:hAnsi="Symbol" w:hint="default"/>
+      </w:rPr>
+    </w:lvl>
+    <w:lvl w:ilvl="7" w:tplc="20000003" w:tentative="1">
+      <w:start w:val="1"/>
+      <w:numFmt w:val="bullet"/>
+      <w:lvlText w:val="o"/>
+      <w:lvlJc w:val="left"/>
+      <w:pPr>
+        <w:ind w:left="5760" w:hanging="360"/>
+      </w:pPr>
+      <w:rPr>
+        <w:rFonts w:ascii="Courier New" w:hAnsi="Courier New" w:cs="Courier New" w:hint="default"/>
+      </w:rPr>
+    </w:lvl>
+    <w:lvl w:ilvl="8" w:tplc="20000005" w:tentative="1">
+      <w:start w:val="1"/>
+      <w:numFmt w:val="bullet"/>
+      <w:lvlText w:val=""/>
+      <w:lvlJc w:val="left"/>
+      <w:pPr>
+        <w:ind w:left="6480" w:hanging="360"/>
+      </w:pPr>
+      <w:rPr>
+        <w:rFonts w:ascii="Wingdings" w:hAnsi="Wingdings" w:hint="default"/>
+      </w:rPr>
+    </w:lvl>
+  </w:abstractNum>
   <w:num w:numId="1">
     <w:abstractNumId w:val="0"/>
   </w:num>
@@ -1906,6 +3842,9 @@
   </w:num>
   <w:num w:numId="3">
     <w:abstractNumId w:val="1"/>
+  </w:num>
+  <w:num w:numId="4">
+    <w:abstractNumId w:val="2"/>
   </w:num>
 </w:numbering>
 </file>
@@ -2065,6 +4004,13 @@
     <w:lsdException w:name="Placeholder Text" w:semiHidden="1"/>
     <w:lsdException w:name="Light Shading"/>
     <w:lsdException w:name="Light List"/>
+    <w:lsdException w:name="Light Grid"/>
+    <w:lsdException w:name="Medium Shading 1"/>
+    <w:lsdException w:name="Medium Shading 2"/>
+    <w:lsdException w:name="Medium List 1"/>
+    <w:lsdException w:name="Medium List 2"/>
+    <w:lsdException w:name="Medium Grid 1"/>
+    <w:lsdException w:name="Medium Grid 2"/>
     <w:lsdException w:name="Medium Grid 3"/>
     <w:lsdException w:name="Dark List"/>
     <w:lsdException w:name="Colorful Shading"/>
@@ -2261,11 +4207,13 @@
   <w:style w:type="paragraph" w:default="1" w:styleId="Normal">
     <w:name w:val="Normal"/>
     <w:qFormat/>
+    <w:rsid w:val="00957B3F"/>
   </w:style>
   <w:style w:type="paragraph" w:styleId="Heading1">
     <w:name w:val="heading 1"/>
     <w:basedOn w:val="Normal"/>
     <w:next w:val="BodyText"/>
+    <w:link w:val="Heading1Char"/>
     <w:uiPriority w:val="9"/>
     <w:qFormat/>
     <w:pPr>
@@ -2466,6 +4414,7 @@
   <w:style w:type="paragraph" w:styleId="BodyText">
     <w:name w:val="Body Text"/>
     <w:basedOn w:val="Normal"/>
+    <w:link w:val="BodyTextChar"/>
     <w:qFormat/>
     <w:pPr>
       <w:spacing w:before="180" w:after="180"/>
@@ -3003,6 +4952,54 @@
       <w:rFonts w:ascii="Consolas" w:hAnsi="Consolas"/>
       <w:sz w:val="22"/>
     </w:rPr>
+  </w:style>
+  <w:style w:type="character" w:customStyle="1" w:styleId="Heading1Char">
+    <w:name w:val="Heading 1 Char"/>
+    <w:basedOn w:val="DefaultParagraphFont"/>
+    <w:link w:val="Heading1"/>
+    <w:uiPriority w:val="9"/>
+    <w:rsid w:val="00C73179"/>
+    <w:rPr>
+      <w:rFonts w:asciiTheme="majorHAnsi" w:eastAsiaTheme="majorEastAsia" w:hAnsiTheme="majorHAnsi" w:cstheme="majorBidi"/>
+      <w:b/>
+      <w:bCs/>
+      <w:color w:val="4F81BD" w:themeColor="accent1"/>
+      <w:sz w:val="32"/>
+      <w:szCs w:val="32"/>
+    </w:rPr>
+  </w:style>
+  <w:style w:type="character" w:customStyle="1" w:styleId="BodyTextChar">
+    <w:name w:val="Body Text Char"/>
+    <w:basedOn w:val="DefaultParagraphFont"/>
+    <w:link w:val="BodyText"/>
+    <w:rsid w:val="0057632F"/>
+  </w:style>
+  <w:style w:type="character" w:styleId="PlaceholderText">
+    <w:name w:val="Placeholder Text"/>
+    <w:basedOn w:val="DefaultParagraphFont"/>
+    <w:semiHidden/>
+    <w:rsid w:val="00EB1056"/>
+    <w:rPr>
+      <w:color w:val="808080"/>
+    </w:rPr>
+  </w:style>
+  <w:style w:type="table" w:styleId="TableGrid">
+    <w:name w:val="Table Grid"/>
+    <w:basedOn w:val="TableNormal"/>
+    <w:rsid w:val="00F92C1C"/>
+    <w:pPr>
+      <w:spacing w:after="0"/>
+    </w:pPr>
+    <w:tblPr>
+      <w:tblBorders>
+        <w:top w:val="single" w:sz="4" w:space="0" w:color="auto"/>
+        <w:left w:val="single" w:sz="4" w:space="0" w:color="auto"/>
+        <w:bottom w:val="single" w:sz="4" w:space="0" w:color="auto"/>
+        <w:right w:val="single" w:sz="4" w:space="0" w:color="auto"/>
+        <w:insideH w:val="single" w:sz="4" w:space="0" w:color="auto"/>
+        <w:insideV w:val="single" w:sz="4" w:space="0" w:color="auto"/>
+      </w:tblBorders>
+    </w:tblPr>
   </w:style>
 </w:styles>
 </file>

</xml_diff>

<commit_message>
Adding the Gini coefficient constraint
Adding Gini coefficient constraint to the LP model.
Both the mathematical model and the code file are not yet finished, since there are need for some more tests to make sure it works correctly,
the full model will be commited in the future.
The constraint uses Gini coefficient to constraint the inequality between the eshkolot, based on the "energy_division_between_eshkolot-synthetic_values.xlsx" file, and using the G_max parameter.
Besides that, some changes to the code regarding the logic of eshkolot were made, measurement of running time of the model was added, and some other changes as well.
</commit_message>
<xml_diff>
--- a/Agriplots Linear Programming Model.docx
+++ b/Agriplots Linear Programming Model.docx
@@ -418,15 +418,7 @@
         <w:t>allowed</w:t>
       </w:r>
       <w:r>
-        <w:t xml:space="preserve"> </w:t>
-      </w:r>
-      <w:proofErr w:type="gramStart"/>
-      <w:r>
-        <w:t>as a result of</w:t>
-      </w:r>
-      <w:proofErr w:type="gramEnd"/>
-      <w:r>
-        <w:t xml:space="preserve"> influence on crops</w:t>
+        <w:t xml:space="preserve"> as a result of influence on crops</w:t>
       </w:r>
     </w:p>
     <w:p>
@@ -586,6 +578,9 @@
           <w:ilvl w:val="0"/>
           <w:numId w:val="4"/>
         </w:numPr>
+        <w:rPr>
+          <w:highlight w:val="green"/>
+        </w:rPr>
       </w:pPr>
       <m:oMath>
         <m:sSub>
@@ -595,6 +590,7 @@
                 <w:rFonts w:ascii="Cambria Math" w:hAnsi="Cambria Math"/>
                 <w:sz w:val="28"/>
                 <w:szCs w:val="28"/>
+                <w:highlight w:val="green"/>
               </w:rPr>
             </m:ctrlPr>
           </m:sSubPr>
@@ -604,6 +600,7 @@
                 <w:rFonts w:ascii="Cambria Math" w:hAnsi="Cambria Math"/>
                 <w:sz w:val="28"/>
                 <w:szCs w:val="28"/>
+                <w:highlight w:val="green"/>
               </w:rPr>
               <m:t>e</m:t>
             </m:r>
@@ -614,6 +611,7 @@
                 <w:rFonts w:ascii="Cambria Math" w:hAnsi="Cambria Math"/>
                 <w:sz w:val="28"/>
                 <w:szCs w:val="28"/>
+                <w:highlight w:val="green"/>
               </w:rPr>
               <m:t>j</m:t>
             </m:r>
@@ -624,34 +622,42 @@
             <w:rFonts w:ascii="Cambria Math" w:hAnsi="Cambria Math"/>
             <w:sz w:val="28"/>
             <w:szCs w:val="28"/>
+            <w:highlight w:val="green"/>
           </w:rPr>
           <m:t xml:space="preserve"> - </m:t>
         </m:r>
       </m:oMath>
       <w:r>
+        <w:rPr>
+          <w:highlight w:val="green"/>
+        </w:rPr>
         <w:t xml:space="preserve"> </w:t>
       </w:r>
       <w:r>
-        <w:t xml:space="preserve">upper bound of </w:t>
-      </w:r>
-      <w:r>
-        <w:t>percentage of energy</w:t>
-      </w:r>
-      <w:r>
-        <w:t xml:space="preserve"> production in </w:t>
+        <w:rPr>
+          <w:highlight w:val="green"/>
+        </w:rPr>
+        <w:t xml:space="preserve">Wealth ratio of </w:t>
       </w:r>
       <w:proofErr w:type="spellStart"/>
       <w:r>
+        <w:rPr>
+          <w:highlight w:val="green"/>
+        </w:rPr>
         <w:t>eshkol</w:t>
       </w:r>
       <w:proofErr w:type="spellEnd"/>
       <w:r>
+        <w:rPr>
+          <w:highlight w:val="green"/>
+        </w:rPr>
         <w:t xml:space="preserve"> </w:t>
       </w:r>
       <m:oMath>
         <m:r>
           <w:rPr>
             <w:rFonts w:ascii="Cambria Math" w:hAnsi="Cambria Math"/>
+            <w:highlight w:val="green"/>
           </w:rPr>
           <m:t>j</m:t>
         </m:r>
@@ -661,6 +667,7 @@
           </m:rPr>
           <w:rPr>
             <w:rFonts w:ascii="Cambria Math" w:hAnsi="Cambria Math"/>
+            <w:highlight w:val="green"/>
           </w:rPr>
           <m:t>∈E</m:t>
         </m:r>
@@ -832,13 +839,8 @@
       <w:r>
         <w:t xml:space="preserve"> </w:t>
       </w:r>
-      <w:proofErr w:type="gramStart"/>
-      <w:r>
-        <w:t>Binary variable,</w:t>
-      </w:r>
-      <w:proofErr w:type="gramEnd"/>
-      <w:r>
-        <w:t xml:space="preserve"> equals to 1 if a PV is installed at location </w:t>
+      <w:r>
+        <w:t xml:space="preserve">Binary variable, equals to 1 if a PV is installed at location </w:t>
       </w:r>
       <m:oMath>
         <m:r>
@@ -859,6 +861,347 @@
       </m:oMath>
       <w:r>
         <w:t>, otherwise 0.</w:t>
+      </w:r>
+    </w:p>
+    <w:p>
+      <w:pPr>
+        <w:pStyle w:val="BodyText"/>
+        <w:numPr>
+          <w:ilvl w:val="0"/>
+          <w:numId w:val="4"/>
+        </w:numPr>
+      </w:pPr>
+      <m:oMath>
+        <m:sSub>
+          <m:sSubPr>
+            <m:ctrlPr>
+              <w:rPr>
+                <w:rFonts w:ascii="Cambria Math" w:hAnsi="Cambria Math"/>
+                <w:sz w:val="28"/>
+                <w:szCs w:val="28"/>
+              </w:rPr>
+            </m:ctrlPr>
+          </m:sSubPr>
+          <m:e>
+            <m:r>
+              <w:rPr>
+                <w:rFonts w:ascii="Cambria Math" w:hAnsi="Cambria Math"/>
+                <w:sz w:val="28"/>
+                <w:szCs w:val="28"/>
+              </w:rPr>
+              <m:t>y</m:t>
+            </m:r>
+          </m:e>
+          <m:sub>
+            <m:r>
+              <w:rPr>
+                <w:rFonts w:ascii="Cambria Math" w:hAnsi="Cambria Math"/>
+                <w:sz w:val="28"/>
+                <w:szCs w:val="28"/>
+              </w:rPr>
+              <m:t>i</m:t>
+            </m:r>
+          </m:sub>
+        </m:sSub>
+        <m:r>
+          <w:rPr>
+            <w:rFonts w:ascii="Cambria Math" w:hAnsi="Cambria Math"/>
+            <w:sz w:val="28"/>
+            <w:szCs w:val="28"/>
+          </w:rPr>
+          <m:t xml:space="preserve"> - </m:t>
+        </m:r>
+      </m:oMath>
+      <w:r>
+        <w:t xml:space="preserve"> </w:t>
+      </w:r>
+      <w:r>
+        <w:t>T</w:t>
+      </w:r>
+      <w:r>
+        <w:t xml:space="preserve">otal energy produced in </w:t>
+      </w:r>
+      <w:proofErr w:type="spellStart"/>
+      <w:r>
+        <w:t>eshkol</w:t>
+      </w:r>
+      <w:proofErr w:type="spellEnd"/>
+      <w:r>
+        <w:t xml:space="preserve"> </w:t>
+      </w:r>
+      <m:oMath>
+        <m:r>
+          <w:rPr>
+            <w:rFonts w:ascii="Cambria Math" w:hAnsi="Cambria Math"/>
+          </w:rPr>
+          <m:t>i</m:t>
+        </m:r>
+        <m:r>
+          <m:rPr>
+            <m:sty m:val="p"/>
+          </m:rPr>
+          <w:rPr>
+            <w:rFonts w:ascii="Cambria Math" w:hAnsi="Cambria Math"/>
+          </w:rPr>
+          <m:t>∈</m:t>
+        </m:r>
+        <m:r>
+          <m:rPr>
+            <m:sty m:val="p"/>
+          </m:rPr>
+          <w:rPr>
+            <w:rFonts w:ascii="Cambria Math" w:hAnsi="Cambria Math"/>
+          </w:rPr>
+          <m:t>E</m:t>
+        </m:r>
+      </m:oMath>
+      <w:r>
+        <w:rPr>
+          <w:rFonts w:eastAsiaTheme="minorEastAsia"/>
+        </w:rPr>
+        <w:t>.</w:t>
+      </w:r>
+    </w:p>
+    <w:p>
+      <w:pPr>
+        <w:pStyle w:val="BodyText"/>
+        <w:numPr>
+          <w:ilvl w:val="0"/>
+          <w:numId w:val="4"/>
+        </w:numPr>
+      </w:pPr>
+      <m:oMath>
+        <m:sSub>
+          <m:sSubPr>
+            <m:ctrlPr>
+              <w:rPr>
+                <w:rFonts w:ascii="Cambria Math" w:hAnsi="Cambria Math"/>
+                <w:sz w:val="28"/>
+                <w:szCs w:val="28"/>
+              </w:rPr>
+            </m:ctrlPr>
+          </m:sSubPr>
+          <m:e>
+            <m:r>
+              <w:rPr>
+                <w:rFonts w:ascii="Cambria Math" w:hAnsi="Cambria Math"/>
+                <w:sz w:val="28"/>
+                <w:szCs w:val="28"/>
+              </w:rPr>
+              <m:t>z</m:t>
+            </m:r>
+          </m:e>
+          <m:sub>
+            <m:r>
+              <w:rPr>
+                <w:rFonts w:ascii="Cambria Math" w:hAnsi="Cambria Math"/>
+                <w:sz w:val="28"/>
+                <w:szCs w:val="28"/>
+              </w:rPr>
+              <m:t>i</m:t>
+            </m:r>
+            <m:r>
+              <w:rPr>
+                <w:rFonts w:ascii="Cambria Math" w:hAnsi="Cambria Math"/>
+                <w:sz w:val="28"/>
+                <w:szCs w:val="28"/>
+              </w:rPr>
+              <m:t>j</m:t>
+            </m:r>
+          </m:sub>
+        </m:sSub>
+        <m:r>
+          <w:rPr>
+            <w:rFonts w:ascii="Cambria Math" w:hAnsi="Cambria Math"/>
+            <w:sz w:val="28"/>
+            <w:szCs w:val="28"/>
+          </w:rPr>
+          <m:t xml:space="preserve">- </m:t>
+        </m:r>
+      </m:oMath>
+      <w:r>
+        <w:t xml:space="preserve"> </w:t>
+      </w:r>
+      <w:r>
+        <w:t>A</w:t>
+      </w:r>
+      <w:r>
+        <w:t xml:space="preserve">bsolute difference between energy production, weighted by wealth, </w:t>
+      </w:r>
+      <w:r>
+        <w:t>for</w:t>
+      </w:r>
+      <w:r>
+        <w:t xml:space="preserve"> pair of </w:t>
+      </w:r>
+      <w:proofErr w:type="spellStart"/>
+      <w:r>
+        <w:t>eshkolot</w:t>
+      </w:r>
+      <w:proofErr w:type="spellEnd"/>
+      <w:r>
+        <w:br/>
+      </w:r>
+      <w:proofErr w:type="spellStart"/>
+      <w:r>
+        <w:t>i,j</w:t>
+      </w:r>
+      <w:proofErr w:type="spellEnd"/>
+      <w:r>
+        <w:t xml:space="preserve"> </w:t>
+      </w:r>
+      <w:r>
+        <w:t>𝞊</w:t>
+      </w:r>
+      <w:r>
+        <w:t xml:space="preserve"> E such that </w:t>
+      </w:r>
+      <w:proofErr w:type="spellStart"/>
+      <w:r>
+        <w:t>i</w:t>
+      </w:r>
+      <w:proofErr w:type="spellEnd"/>
+      <w:r>
+        <w:t xml:space="preserve">&lt;j. equals to </w:t>
+      </w:r>
+      <m:oMath>
+        <m:d>
+          <m:dPr>
+            <m:begChr m:val="|"/>
+            <m:endChr m:val="|"/>
+            <m:ctrlPr>
+              <w:rPr>
+                <w:rFonts w:ascii="Cambria Math" w:hAnsi="Cambria Math"/>
+              </w:rPr>
+            </m:ctrlPr>
+          </m:dPr>
+          <m:e>
+            <m:sSub>
+              <m:sSubPr>
+                <m:ctrlPr>
+                  <w:rPr>
+                    <w:rFonts w:ascii="Cambria Math" w:hAnsi="Cambria Math"/>
+                  </w:rPr>
+                </m:ctrlPr>
+              </m:sSubPr>
+              <m:e>
+                <m:r>
+                  <w:rPr>
+                    <w:rFonts w:ascii="Cambria Math"/>
+                  </w:rPr>
+                  <m:t>e</m:t>
+                </m:r>
+              </m:e>
+              <m:sub>
+                <m:r>
+                  <w:rPr>
+                    <w:rFonts w:ascii="Cambria Math" w:hAnsi="Cambria Math"/>
+                  </w:rPr>
+                  <m:t>j</m:t>
+                </m:r>
+              </m:sub>
+            </m:sSub>
+            <m:r>
+              <w:rPr>
+                <w:rFonts w:ascii="Cambria Math" w:hAnsi="Cambria Math"/>
+              </w:rPr>
+              <m:t>⋅</m:t>
+            </m:r>
+            <m:sSub>
+              <m:sSubPr>
+                <m:ctrlPr>
+                  <w:rPr>
+                    <w:rFonts w:ascii="Cambria Math" w:hAnsi="Cambria Math"/>
+                  </w:rPr>
+                </m:ctrlPr>
+              </m:sSubPr>
+              <m:e>
+                <m:r>
+                  <w:rPr>
+                    <w:rFonts w:ascii="Cambria Math"/>
+                  </w:rPr>
+                  <m:t>y</m:t>
+                </m:r>
+              </m:e>
+              <m:sub>
+                <m:r>
+                  <w:rPr>
+                    <w:rFonts w:ascii="Cambria Math" w:hAnsi="Cambria Math"/>
+                  </w:rPr>
+                  <m:t>j</m:t>
+                </m:r>
+              </m:sub>
+            </m:sSub>
+            <m:r>
+              <w:rPr>
+                <w:rFonts w:ascii="Cambria Math" w:hAnsi="Cambria Math"/>
+              </w:rPr>
+              <m:t>-</m:t>
+            </m:r>
+            <m:sSub>
+              <m:sSubPr>
+                <m:ctrlPr>
+                  <w:rPr>
+                    <w:rFonts w:ascii="Cambria Math" w:hAnsi="Cambria Math"/>
+                  </w:rPr>
+                </m:ctrlPr>
+              </m:sSubPr>
+              <m:e>
+                <m:r>
+                  <w:rPr>
+                    <w:rFonts w:ascii="Cambria Math"/>
+                  </w:rPr>
+                  <m:t>e</m:t>
+                </m:r>
+              </m:e>
+              <m:sub>
+                <m:r>
+                  <w:rPr>
+                    <w:rFonts w:ascii="Cambria Math" w:hAnsi="Cambria Math"/>
+                  </w:rPr>
+                  <m:t>i</m:t>
+                </m:r>
+              </m:sub>
+            </m:sSub>
+            <m:r>
+              <w:rPr>
+                <w:rFonts w:ascii="Cambria Math" w:hAnsi="Cambria Math"/>
+              </w:rPr>
+              <m:t>⋅</m:t>
+            </m:r>
+            <m:sSub>
+              <m:sSubPr>
+                <m:ctrlPr>
+                  <w:rPr>
+                    <w:rFonts w:ascii="Cambria Math" w:hAnsi="Cambria Math"/>
+                  </w:rPr>
+                </m:ctrlPr>
+              </m:sSubPr>
+              <m:e>
+                <m:r>
+                  <w:rPr>
+                    <w:rFonts w:ascii="Cambria Math"/>
+                  </w:rPr>
+                  <m:t>y</m:t>
+                </m:r>
+              </m:e>
+              <m:sub>
+                <m:r>
+                  <w:rPr>
+                    <w:rFonts w:ascii="Cambria Math" w:hAnsi="Cambria Math"/>
+                  </w:rPr>
+                  <m:t>i</m:t>
+                </m:r>
+              </m:sub>
+            </m:sSub>
+          </m:e>
+        </m:d>
+      </m:oMath>
+      <w:r>
+        <w:rPr>
+          <w:rFonts w:eastAsiaTheme="minorEastAsia"/>
+        </w:rPr>
+        <w:t>.</w:t>
       </w:r>
     </w:p>
     <w:p>
@@ -1025,6 +1368,9 @@
     <w:p>
       <w:pPr>
         <w:pStyle w:val="FirstParagraph"/>
+        <w:rPr>
+          <w:rFonts w:ascii="Cambria Math" w:eastAsiaTheme="majorEastAsia" w:hAnsi="Cambria Math" w:cstheme="majorBidi"/>
+        </w:rPr>
       </w:pPr>
       <m:oMathPara>
         <m:oMathParaPr>
@@ -1172,7 +1518,7 @@
                         <m:nor/>
                       </m:rPr>
                       <w:rPr>
-                        <w:rFonts w:ascii="Cambria Math"/>
+                        <w:rFonts w:ascii="Cambria Math" w:hAnsi="Cambria Math"/>
                       </w:rPr>
                       <m:t>a</m:t>
                     </m:r>
@@ -1340,7 +1686,7 @@
                             <m:nor/>
                           </m:rPr>
                           <w:rPr>
-                            <w:rFonts w:ascii="Cambria Math"/>
+                            <w:rFonts w:ascii="Cambria Math" w:hAnsi="Cambria Math"/>
                           </w:rPr>
                           <m:t>c</m:t>
                         </m:r>
@@ -1377,7 +1723,7 @@
                             <m:nor/>
                           </m:rPr>
                           <w:rPr>
-                            <w:rFonts w:ascii="Cambria Math"/>
+                            <w:rFonts w:ascii="Cambria Math" w:hAnsi="Cambria Math"/>
                           </w:rPr>
                           <m:t>r</m:t>
                         </m:r>
@@ -1486,7 +1832,7 @@
                             <m:nor/>
                           </m:rPr>
                           <w:rPr>
-                            <w:rFonts w:ascii="Cambria Math"/>
+                            <w:rFonts w:ascii="Cambria Math" w:hAnsi="Cambria Math"/>
                           </w:rPr>
                           <m:t>r</m:t>
                         </m:r>
@@ -1635,7 +1981,7 @@
                         <m:nor/>
                       </m:rPr>
                       <w:rPr>
-                        <w:rFonts w:ascii="Cambria Math"/>
+                        <w:rFonts w:ascii="Cambria Math" w:hAnsi="Cambria Math"/>
                       </w:rPr>
                       <m:t>p</m:t>
                     </m:r>
@@ -1671,6 +2017,9 @@
                       <m:rPr>
                         <m:nor/>
                       </m:rPr>
+                      <w:rPr>
+                        <w:rFonts w:ascii="Cambria Math" w:hAnsi="Cambria Math"/>
+                      </w:rPr>
                       <m:t>d</m:t>
                     </m:r>
                   </m:e>
@@ -1842,9 +2191,9 @@
                         <m:nor/>
                       </m:rPr>
                       <w:rPr>
-                        <w:rFonts w:ascii="Cambria Math"/>
-                      </w:rPr>
-                      <m:t>P</m:t>
+                        <w:rFonts w:ascii="Cambria Math" w:hAnsi="Cambria Math"/>
+                      </w:rPr>
+                      <m:t>p</m:t>
                     </m:r>
                   </m:e>
                   <m:sub>
@@ -1878,7 +2227,10 @@
                       <m:rPr>
                         <m:nor/>
                       </m:rPr>
-                      <m:t>e</m:t>
+                      <w:rPr>
+                        <w:rFonts w:ascii="Cambria Math" w:hAnsi="Cambria Math"/>
+                      </w:rPr>
+                      <m:t>f</m:t>
                     </m:r>
                   </m:e>
                   <m:sub>
@@ -1897,124 +2249,13 @@
                   <w:rPr>
                     <w:rFonts w:ascii="Cambria Math" w:hAnsi="Cambria Math"/>
                   </w:rPr>
-                  <m:t>⋅</m:t>
-                </m:r>
-                <m:nary>
-                  <m:naryPr>
-                    <m:chr m:val="∑"/>
-                    <m:limLoc m:val="undOvr"/>
-                    <m:supHide m:val="1"/>
-                    <m:ctrlPr>
-                      <w:rPr>
-                        <w:rFonts w:ascii="Cambria Math" w:hAnsi="Cambria Math"/>
-                      </w:rPr>
-                    </m:ctrlPr>
-                  </m:naryPr>
-                  <m:sub>
-                    <m:r>
-                      <w:rPr>
-                        <w:rFonts w:ascii="Cambria Math" w:hAnsi="Cambria Math"/>
-                      </w:rPr>
-                      <m:t>k</m:t>
-                    </m:r>
-                    <m:r>
-                      <m:rPr>
-                        <m:sty m:val="p"/>
-                      </m:rPr>
-                      <w:rPr>
-                        <w:rFonts w:ascii="Cambria Math" w:hAnsi="Cambria Math"/>
-                      </w:rPr>
-                      <m:t>∈</m:t>
-                    </m:r>
-                    <m:r>
-                      <w:rPr>
-                        <w:rFonts w:ascii="Cambria Math" w:hAnsi="Cambria Math"/>
-                      </w:rPr>
-                      <m:t>N</m:t>
-                    </m:r>
-                  </m:sub>
-                  <m:sup/>
-                  <m:e>
-                    <m:d>
-                      <m:dPr>
-                        <m:ctrlPr>
-                          <w:rPr>
-                            <w:rFonts w:ascii="Cambria Math" w:hAnsi="Cambria Math"/>
-                          </w:rPr>
-                        </m:ctrlPr>
-                      </m:dPr>
-                      <m:e>
-                        <m:sSub>
-                          <m:sSubPr>
-                            <m:ctrlPr>
-                              <w:rPr>
-                                <w:rFonts w:ascii="Cambria Math" w:hAnsi="Cambria Math"/>
-                              </w:rPr>
-                            </m:ctrlPr>
-                          </m:sSubPr>
-                          <m:e>
-                            <m:sSub>
-                              <m:sSubPr>
-                                <m:ctrlPr>
-                                  <w:rPr>
-                                    <w:rFonts w:ascii="Cambria Math" w:hAnsi="Cambria Math"/>
-                                  </w:rPr>
-                                </m:ctrlPr>
-                              </m:sSubPr>
-                              <m:e>
-                                <m:r>
-                                  <w:rPr>
-                                    <w:rFonts w:ascii="Cambria Math" w:hAnsi="Cambria Math"/>
-                                  </w:rPr>
-                                  <m:t>x</m:t>
-                                </m:r>
-                              </m:e>
-                              <m:sub>
-                                <m:r>
-                                  <w:rPr>
-                                    <w:rFonts w:ascii="Cambria Math" w:hAnsi="Cambria Math"/>
-                                  </w:rPr>
-                                  <m:t>k</m:t>
-                                </m:r>
-                              </m:sub>
-                            </m:sSub>
-                            <m:r>
-                              <m:rPr>
-                                <m:sty m:val="p"/>
-                              </m:rPr>
-                              <w:rPr>
-                                <w:rFonts w:ascii="Cambria Math" w:hAnsi="Cambria Math"/>
-                              </w:rPr>
-                              <m:t>⋅</m:t>
-                            </m:r>
-                            <m:r>
-                              <m:rPr>
-                                <m:nor/>
-                              </m:rPr>
-                              <w:rPr>
-                                <w:rFonts w:ascii="Cambria Math"/>
-                              </w:rPr>
-                              <m:t>P</m:t>
-                            </m:r>
-                          </m:e>
-                          <m:sub>
-                            <m:r>
-                              <w:rPr>
-                                <w:rFonts w:ascii="Cambria Math" w:hAnsi="Cambria Math"/>
-                              </w:rPr>
-                              <m:t>k</m:t>
-                            </m:r>
-                          </m:sub>
-                        </m:sSub>
-                      </m:e>
-                    </m:d>
-                  </m:e>
-                </m:nary>
-                <m:r>
-                  <w:rPr>
-                    <w:rFonts w:ascii="Cambria Math" w:hAnsi="Cambria Math"/>
-                  </w:rPr>
-                  <m:t xml:space="preserve">,  </m:t>
+                  <m:t xml:space="preserve"> , </m:t>
+                </m:r>
+                <m:r>
+                  <w:rPr>
+                    <w:rFonts w:ascii="Cambria Math" w:hAnsi="Cambria Math"/>
+                  </w:rPr>
+                  <m:t xml:space="preserve"> </m:t>
                 </m:r>
                 <m:r>
                   <m:rPr>
@@ -2038,7 +2279,7 @@
                   <w:rPr>
                     <w:rFonts w:ascii="Cambria Math" w:hAnsi="Cambria Math"/>
                   </w:rPr>
-                  <m:t>∈E</m:t>
+                  <m:t>∈F</m:t>
                 </m:r>
               </m:e>
             </m:mr>
@@ -2067,6 +2308,40 @@
                 </m:r>
               </m:e>
               <m:e>
+                <m:sSub>
+                  <m:sSubPr>
+                    <m:ctrlPr>
+                      <w:rPr>
+                        <w:rFonts w:ascii="Cambria Math" w:hAnsi="Cambria Math"/>
+                      </w:rPr>
+                    </m:ctrlPr>
+                  </m:sSubPr>
+                  <m:e>
+                    <m:r>
+                      <m:rPr>
+                        <m:nor/>
+                      </m:rPr>
+                      <w:rPr>
+                        <w:rFonts w:ascii="Cambria Math" w:hAnsi="Cambria Math"/>
+                      </w:rPr>
+                      <m:t>y</m:t>
+                    </m:r>
+                  </m:e>
+                  <m:sub>
+                    <m:r>
+                      <w:rPr>
+                        <w:rFonts w:ascii="Cambria Math" w:hAnsi="Cambria Math"/>
+                      </w:rPr>
+                      <m:t>j</m:t>
+                    </m:r>
+                  </m:sub>
+                </m:sSub>
+                <m:r>
+                  <w:rPr>
+                    <w:rFonts w:ascii="Cambria Math" w:hAnsi="Cambria Math"/>
+                  </w:rPr>
+                  <m:t>=</m:t>
+                </m:r>
                 <m:nary>
                   <m:naryPr>
                     <m:chr m:val="∑"/>
@@ -2160,7 +2435,7 @@
                         <m:nor/>
                       </m:rPr>
                       <w:rPr>
-                        <w:rFonts w:ascii="Cambria Math"/>
+                        <w:rFonts w:ascii="Cambria Math" w:hAnsi="Cambria Math"/>
                       </w:rPr>
                       <m:t>p</m:t>
                     </m:r>
@@ -2181,8 +2456,74 @@
                   <w:rPr>
                     <w:rFonts w:ascii="Cambria Math" w:hAnsi="Cambria Math"/>
                   </w:rPr>
-                  <m:t xml:space="preserve">≤ </m:t>
-                </m:r>
+                  <m:t xml:space="preserve"> , </m:t>
+                </m:r>
+                <m:r>
+                  <w:rPr>
+                    <w:rFonts w:ascii="Cambria Math" w:hAnsi="Cambria Math"/>
+                  </w:rPr>
+                  <m:t xml:space="preserve"> </m:t>
+                </m:r>
+                <m:r>
+                  <m:rPr>
+                    <m:sty m:val="p"/>
+                  </m:rPr>
+                  <w:rPr>
+                    <w:rFonts w:ascii="Cambria Math" w:hAnsi="Cambria Math"/>
+                  </w:rPr>
+                  <m:t>∀</m:t>
+                </m:r>
+                <m:r>
+                  <w:rPr>
+                    <w:rFonts w:ascii="Cambria Math" w:hAnsi="Cambria Math"/>
+                  </w:rPr>
+                  <m:t>j</m:t>
+                </m:r>
+                <m:r>
+                  <m:rPr>
+                    <m:sty m:val="p"/>
+                  </m:rPr>
+                  <w:rPr>
+                    <w:rFonts w:ascii="Cambria Math" w:hAnsi="Cambria Math"/>
+                  </w:rPr>
+                  <m:t>∈</m:t>
+                </m:r>
+                <m:r>
+                  <m:rPr>
+                    <m:sty m:val="p"/>
+                  </m:rPr>
+                  <w:rPr>
+                    <w:rFonts w:ascii="Cambria Math" w:hAnsi="Cambria Math"/>
+                  </w:rPr>
+                  <m:t>E</m:t>
+                </m:r>
+              </m:e>
+            </m:mr>
+            <m:mr>
+              <m:e>
+                <m:r>
+                  <w:rPr>
+                    <w:rFonts w:ascii="Cambria Math" w:hAnsi="Cambria Math"/>
+                  </w:rPr>
+                  <m:t>6</m:t>
+                </m:r>
+                <m:r>
+                  <m:rPr>
+                    <m:sty m:val="p"/>
+                  </m:rPr>
+                  <w:rPr>
+                    <w:rFonts w:ascii="Cambria Math" w:hAnsi="Cambria Math"/>
+                  </w:rPr>
+                  <m:t>.</m:t>
+                </m:r>
+                <m:r>
+                  <w:rPr>
+                    <w:rFonts w:ascii="Cambria Math" w:hAnsi="Cambria Math"/>
+                  </w:rPr>
+                  <m:t> </m:t>
+                </m:r>
+              </m:e>
+              <m:e>
                 <m:sSub>
                   <m:sSubPr>
                     <m:ctrlPr>
@@ -2196,7 +2537,10 @@
                       <m:rPr>
                         <m:nor/>
                       </m:rPr>
-                      <m:t>f</m:t>
+                      <w:rPr>
+                        <w:rFonts w:ascii="Cambria Math" w:hAnsi="Cambria Math"/>
+                      </w:rPr>
+                      <m:t>z</m:t>
                     </m:r>
                   </m:e>
                   <m:sub>
@@ -2204,76 +2548,22 @@
                       <w:rPr>
                         <w:rFonts w:ascii="Cambria Math" w:hAnsi="Cambria Math"/>
                       </w:rPr>
+                      <m:t>i</m:t>
+                    </m:r>
+                    <m:r>
+                      <w:rPr>
+                        <w:rFonts w:ascii="Cambria Math" w:hAnsi="Cambria Math"/>
+                      </w:rPr>
                       <m:t>j</m:t>
                     </m:r>
                   </m:sub>
                 </m:sSub>
                 <m:r>
-                  <m:rPr>
-                    <m:sty m:val="p"/>
-                  </m:rPr>
-                  <w:rPr>
-                    <w:rFonts w:ascii="Cambria Math" w:hAnsi="Cambria Math"/>
-                  </w:rPr>
-                  <m:t xml:space="preserve"> , </m:t>
-                </m:r>
-                <m:r>
-                  <w:rPr>
-                    <w:rFonts w:ascii="Cambria Math" w:hAnsi="Cambria Math"/>
-                  </w:rPr>
-                  <m:t xml:space="preserve"> </m:t>
-                </m:r>
-                <m:r>
-                  <m:rPr>
-                    <m:sty m:val="p"/>
-                  </m:rPr>
-                  <w:rPr>
-                    <w:rFonts w:ascii="Cambria Math" w:hAnsi="Cambria Math"/>
-                  </w:rPr>
-                  <m:t>∀</m:t>
-                </m:r>
-                <m:r>
-                  <w:rPr>
-                    <w:rFonts w:ascii="Cambria Math" w:hAnsi="Cambria Math"/>
-                  </w:rPr>
-                  <m:t>j</m:t>
-                </m:r>
-                <m:r>
-                  <m:rPr>
-                    <m:sty m:val="p"/>
-                  </m:rPr>
-                  <w:rPr>
-                    <w:rFonts w:ascii="Cambria Math" w:hAnsi="Cambria Math"/>
-                  </w:rPr>
-                  <m:t>∈F</m:t>
-                </m:r>
-              </m:e>
-            </m:mr>
-            <m:mr>
-              <m:e>
-                <m:r>
-                  <w:rPr>
-                    <w:rFonts w:ascii="Cambria Math" w:hAnsi="Cambria Math"/>
-                  </w:rPr>
-                  <m:t>6</m:t>
-                </m:r>
-                <m:r>
-                  <m:rPr>
-                    <m:sty m:val="p"/>
-                  </m:rPr>
-                  <w:rPr>
-                    <w:rFonts w:ascii="Cambria Math" w:hAnsi="Cambria Math"/>
-                  </w:rPr>
-                  <m:t>.</m:t>
-                </m:r>
-                <m:r>
-                  <w:rPr>
-                    <w:rFonts w:ascii="Cambria Math" w:hAnsi="Cambria Math"/>
-                  </w:rPr>
-                  <m:t> </m:t>
-                </m:r>
-              </m:e>
-              <m:e>
+                  <w:rPr>
+                    <w:rFonts w:ascii="Cambria Math" w:hAnsi="Cambria Math"/>
+                  </w:rPr>
+                  <m:t xml:space="preserve"> ≥</m:t>
+                </m:r>
                 <m:sSub>
                   <m:sSubPr>
                     <m:ctrlPr>
@@ -2284,10 +2574,13 @@
                   </m:sSubPr>
                   <m:e>
                     <m:r>
-                      <w:rPr>
-                        <w:rFonts w:ascii="Cambria Math" w:hAnsi="Cambria Math"/>
-                      </w:rPr>
-                      <m:t>x</m:t>
+                      <m:rPr>
+                        <m:nor/>
+                      </m:rPr>
+                      <w:rPr>
+                        <w:rFonts w:ascii="Cambria Math" w:hAnsi="Cambria Math"/>
+                      </w:rPr>
+                      <m:t>e</m:t>
                     </m:r>
                   </m:e>
                   <m:sub>
@@ -2295,6 +2588,77 @@
                       <w:rPr>
                         <w:rFonts w:ascii="Cambria Math" w:hAnsi="Cambria Math"/>
                       </w:rPr>
+                      <m:t>j</m:t>
+                    </m:r>
+                  </m:sub>
+                </m:sSub>
+                <m:r>
+                  <m:rPr>
+                    <m:sty m:val="p"/>
+                  </m:rPr>
+                  <w:rPr>
+                    <w:rFonts w:ascii="Cambria Math" w:hAnsi="Cambria Math"/>
+                  </w:rPr>
+                  <m:t>⋅</m:t>
+                </m:r>
+                <m:sSub>
+                  <m:sSubPr>
+                    <m:ctrlPr>
+                      <w:rPr>
+                        <w:rFonts w:ascii="Cambria Math" w:hAnsi="Cambria Math"/>
+                      </w:rPr>
+                    </m:ctrlPr>
+                  </m:sSubPr>
+                  <m:e>
+                    <m:r>
+                      <m:rPr>
+                        <m:nor/>
+                      </m:rPr>
+                      <w:rPr>
+                        <w:rFonts w:ascii="Cambria Math" w:hAnsi="Cambria Math"/>
+                      </w:rPr>
+                      <m:t>y</m:t>
+                    </m:r>
+                  </m:e>
+                  <m:sub>
+                    <m:r>
+                      <w:rPr>
+                        <w:rFonts w:ascii="Cambria Math" w:hAnsi="Cambria Math"/>
+                      </w:rPr>
+                      <m:t>j</m:t>
+                    </m:r>
+                  </m:sub>
+                </m:sSub>
+                <m:r>
+                  <w:rPr>
+                    <w:rFonts w:ascii="Cambria Math" w:hAnsi="Cambria Math"/>
+                  </w:rPr>
+                  <m:t>-</m:t>
+                </m:r>
+                <m:sSub>
+                  <m:sSubPr>
+                    <m:ctrlPr>
+                      <w:rPr>
+                        <w:rFonts w:ascii="Cambria Math" w:hAnsi="Cambria Math"/>
+                      </w:rPr>
+                    </m:ctrlPr>
+                  </m:sSubPr>
+                  <m:e>
+                    <m:r>
+                      <m:rPr>
+                        <m:nor/>
+                      </m:rPr>
+                      <w:rPr>
+                        <w:rFonts w:ascii="Cambria Math" w:hAnsi="Cambria Math"/>
+                      </w:rPr>
+                      <m:t>e</m:t>
+                    </m:r>
+                  </m:e>
+                  <m:sub>
+                    <m:r>
+                      <w:rPr>
+                        <w:rFonts w:ascii="Cambria Math" w:hAnsi="Cambria Math"/>
+                      </w:rPr>
                       <m:t>i</m:t>
                     </m:r>
                   </m:sub>
@@ -2306,13 +2670,41 @@
                   <w:rPr>
                     <w:rFonts w:ascii="Cambria Math" w:hAnsi="Cambria Math"/>
                   </w:rPr>
-                  <m:t>∈{</m:t>
-                </m:r>
-                <m:r>
-                  <w:rPr>
-                    <w:rFonts w:ascii="Cambria Math" w:hAnsi="Cambria Math"/>
-                  </w:rPr>
-                  <m:t>0</m:t>
+                  <m:t>⋅</m:t>
+                </m:r>
+                <m:sSub>
+                  <m:sSubPr>
+                    <m:ctrlPr>
+                      <w:rPr>
+                        <w:rFonts w:ascii="Cambria Math" w:hAnsi="Cambria Math"/>
+                      </w:rPr>
+                    </m:ctrlPr>
+                  </m:sSubPr>
+                  <m:e>
+                    <m:r>
+                      <m:rPr>
+                        <m:nor/>
+                      </m:rPr>
+                      <w:rPr>
+                        <w:rFonts w:ascii="Cambria Math" w:hAnsi="Cambria Math"/>
+                      </w:rPr>
+                      <m:t>y</m:t>
+                    </m:r>
+                  </m:e>
+                  <m:sub>
+                    <m:r>
+                      <w:rPr>
+                        <w:rFonts w:ascii="Cambria Math" w:hAnsi="Cambria Math"/>
+                      </w:rPr>
+                      <m:t>i</m:t>
+                    </m:r>
+                  </m:sub>
+                </m:sSub>
+                <m:r>
+                  <w:rPr>
+                    <w:rFonts w:ascii="Cambria Math" w:hAnsi="Cambria Math"/>
+                  </w:rPr>
+                  <m:t xml:space="preserve"> </m:t>
                 </m:r>
                 <m:r>
                   <m:rPr>
@@ -2321,13 +2713,13 @@
                   <w:rPr>
                     <w:rFonts w:ascii="Cambria Math" w:hAnsi="Cambria Math"/>
                   </w:rPr>
-                  <m:t>,</m:t>
-                </m:r>
-                <m:r>
-                  <w:rPr>
-                    <w:rFonts w:ascii="Cambria Math" w:hAnsi="Cambria Math"/>
-                  </w:rPr>
-                  <m:t>1</m:t>
+                  <m:t xml:space="preserve">, </m:t>
+                </m:r>
+                <m:r>
+                  <w:rPr>
+                    <w:rFonts w:ascii="Cambria Math" w:hAnsi="Cambria Math"/>
+                  </w:rPr>
+                  <m:t xml:space="preserve"> </m:t>
                 </m:r>
                 <m:r>
                   <m:rPr>
@@ -2336,13 +2728,7 @@
                   <w:rPr>
                     <w:rFonts w:ascii="Cambria Math" w:hAnsi="Cambria Math"/>
                   </w:rPr>
-                  <m:t>}</m:t>
-                </m:r>
-                <m:r>
-                  <w:rPr>
-                    <w:rFonts w:ascii="Cambria Math" w:hAnsi="Cambria Math"/>
-                  </w:rPr>
-                  <m:t> </m:t>
+                  <m:t>∀</m:t>
                 </m:r>
                 <m:r>
                   <m:rPr>
@@ -2351,13 +2737,13 @@
                   <w:rPr>
                     <w:rFonts w:ascii="Cambria Math" w:hAnsi="Cambria Math"/>
                   </w:rPr>
-                  <m:t>∀</m:t>
-                </m:r>
-                <m:r>
-                  <w:rPr>
-                    <w:rFonts w:ascii="Cambria Math" w:hAnsi="Cambria Math"/>
-                  </w:rPr>
-                  <m:t>i</m:t>
+                  <m:t>i,</m:t>
+                </m:r>
+                <m:r>
+                  <w:rPr>
+                    <w:rFonts w:ascii="Cambria Math" w:hAnsi="Cambria Math"/>
+                  </w:rPr>
+                  <m:t>j</m:t>
                 </m:r>
                 <m:r>
                   <m:rPr>
@@ -2366,7 +2752,16 @@
                   <w:rPr>
                     <w:rFonts w:ascii="Cambria Math" w:hAnsi="Cambria Math"/>
                   </w:rPr>
-                  <m:t>∈N</m:t>
+                  <m:t>∈E</m:t>
+                </m:r>
+                <m:r>
+                  <m:rPr>
+                    <m:sty m:val="p"/>
+                  </m:rPr>
+                  <w:rPr>
+                    <w:rFonts w:ascii="Cambria Math" w:hAnsi="Cambria Math"/>
+                  </w:rPr>
+                  <m:t>:  i&lt;j</m:t>
                 </m:r>
               </m:e>
             </m:mr>
@@ -2376,10 +2771,699 @@
     </w:p>
     <w:p>
       <w:pPr>
-        <w:pStyle w:val="Heading1"/>
+        <w:pStyle w:val="BodyText"/>
+        <w:rPr>
+          <w:rFonts w:ascii="Cambria Math" w:eastAsiaTheme="minorEastAsia" w:hAnsi="Cambria Math"/>
+        </w:rPr>
       </w:pPr>
       <w:bookmarkStart w:id="3" w:name="explanations"/>
       <w:bookmarkEnd w:id="2"/>
+      <m:oMathPara>
+        <m:oMath>
+          <m:r>
+            <w:rPr>
+              <w:rFonts w:ascii="Cambria Math" w:hAnsi="Cambria Math"/>
+            </w:rPr>
+            <m:t xml:space="preserve"> </m:t>
+          </m:r>
+          <m:r>
+            <w:rPr>
+              <w:rFonts w:ascii="Cambria Math" w:hAnsi="Cambria Math"/>
+            </w:rPr>
+            <m:t xml:space="preserve">7.         </m:t>
+          </m:r>
+          <m:sSub>
+            <m:sSubPr>
+              <m:ctrlPr>
+                <w:rPr>
+                  <w:rFonts w:ascii="Cambria Math" w:hAnsi="Cambria Math"/>
+                </w:rPr>
+              </m:ctrlPr>
+            </m:sSubPr>
+            <m:e>
+              <m:r>
+                <m:rPr>
+                  <m:nor/>
+                </m:rPr>
+                <w:rPr>
+                  <w:rFonts w:ascii="Cambria Math" w:hAnsi="Cambria Math"/>
+                </w:rPr>
+                <m:t>z</m:t>
+              </m:r>
+            </m:e>
+            <m:sub>
+              <m:r>
+                <w:rPr>
+                  <w:rFonts w:ascii="Cambria Math" w:hAnsi="Cambria Math"/>
+                </w:rPr>
+                <m:t>ij</m:t>
+              </m:r>
+            </m:sub>
+          </m:sSub>
+          <m:r>
+            <w:rPr>
+              <w:rFonts w:ascii="Cambria Math" w:hAnsi="Cambria Math"/>
+            </w:rPr>
+            <m:t xml:space="preserve"> ≥</m:t>
+          </m:r>
+          <m:sSub>
+            <m:sSubPr>
+              <m:ctrlPr>
+                <w:rPr>
+                  <w:rFonts w:ascii="Cambria Math" w:hAnsi="Cambria Math"/>
+                </w:rPr>
+              </m:ctrlPr>
+            </m:sSubPr>
+            <m:e>
+              <m:r>
+                <m:rPr>
+                  <m:nor/>
+                </m:rPr>
+                <w:rPr>
+                  <w:rFonts w:ascii="Cambria Math" w:hAnsi="Cambria Math"/>
+                </w:rPr>
+                <m:t>e</m:t>
+              </m:r>
+            </m:e>
+            <m:sub>
+              <m:r>
+                <w:rPr>
+                  <w:rFonts w:ascii="Cambria Math" w:hAnsi="Cambria Math"/>
+                </w:rPr>
+                <m:t>i</m:t>
+              </m:r>
+            </m:sub>
+          </m:sSub>
+          <m:r>
+            <m:rPr>
+              <m:sty m:val="p"/>
+            </m:rPr>
+            <w:rPr>
+              <w:rFonts w:ascii="Cambria Math" w:hAnsi="Cambria Math"/>
+            </w:rPr>
+            <m:t>⋅</m:t>
+          </m:r>
+          <m:sSub>
+            <m:sSubPr>
+              <m:ctrlPr>
+                <w:rPr>
+                  <w:rFonts w:ascii="Cambria Math" w:hAnsi="Cambria Math"/>
+                </w:rPr>
+              </m:ctrlPr>
+            </m:sSubPr>
+            <m:e>
+              <m:r>
+                <m:rPr>
+                  <m:nor/>
+                </m:rPr>
+                <w:rPr>
+                  <w:rFonts w:ascii="Cambria Math" w:hAnsi="Cambria Math"/>
+                </w:rPr>
+                <m:t>y</m:t>
+              </m:r>
+            </m:e>
+            <m:sub>
+              <m:r>
+                <w:rPr>
+                  <w:rFonts w:ascii="Cambria Math" w:hAnsi="Cambria Math"/>
+                </w:rPr>
+                <m:t>i</m:t>
+              </m:r>
+            </m:sub>
+          </m:sSub>
+          <m:r>
+            <w:rPr>
+              <w:rFonts w:ascii="Cambria Math" w:hAnsi="Cambria Math"/>
+            </w:rPr>
+            <m:t>-</m:t>
+          </m:r>
+          <m:sSub>
+            <m:sSubPr>
+              <m:ctrlPr>
+                <w:rPr>
+                  <w:rFonts w:ascii="Cambria Math" w:hAnsi="Cambria Math"/>
+                </w:rPr>
+              </m:ctrlPr>
+            </m:sSubPr>
+            <m:e>
+              <m:r>
+                <m:rPr>
+                  <m:nor/>
+                </m:rPr>
+                <w:rPr>
+                  <w:rFonts w:ascii="Cambria Math" w:hAnsi="Cambria Math"/>
+                </w:rPr>
+                <m:t>e</m:t>
+              </m:r>
+            </m:e>
+            <m:sub>
+              <m:r>
+                <w:rPr>
+                  <w:rFonts w:ascii="Cambria Math" w:hAnsi="Cambria Math"/>
+                </w:rPr>
+                <m:t>j</m:t>
+              </m:r>
+            </m:sub>
+          </m:sSub>
+          <m:r>
+            <m:rPr>
+              <m:sty m:val="p"/>
+            </m:rPr>
+            <w:rPr>
+              <w:rFonts w:ascii="Cambria Math" w:hAnsi="Cambria Math"/>
+            </w:rPr>
+            <m:t>⋅</m:t>
+          </m:r>
+          <m:sSub>
+            <m:sSubPr>
+              <m:ctrlPr>
+                <w:rPr>
+                  <w:rFonts w:ascii="Cambria Math" w:hAnsi="Cambria Math"/>
+                </w:rPr>
+              </m:ctrlPr>
+            </m:sSubPr>
+            <m:e>
+              <m:r>
+                <m:rPr>
+                  <m:nor/>
+                </m:rPr>
+                <w:rPr>
+                  <w:rFonts w:ascii="Cambria Math" w:hAnsi="Cambria Math"/>
+                </w:rPr>
+                <m:t>y</m:t>
+              </m:r>
+            </m:e>
+            <m:sub>
+              <m:r>
+                <w:rPr>
+                  <w:rFonts w:ascii="Cambria Math" w:hAnsi="Cambria Math"/>
+                </w:rPr>
+                <m:t>j</m:t>
+              </m:r>
+            </m:sub>
+          </m:sSub>
+          <m:r>
+            <w:rPr>
+              <w:rFonts w:ascii="Cambria Math" w:hAnsi="Cambria Math"/>
+            </w:rPr>
+            <m:t xml:space="preserve"> </m:t>
+          </m:r>
+          <m:r>
+            <m:rPr>
+              <m:sty m:val="p"/>
+            </m:rPr>
+            <w:rPr>
+              <w:rFonts w:ascii="Cambria Math" w:hAnsi="Cambria Math"/>
+            </w:rPr>
+            <m:t xml:space="preserve">, </m:t>
+          </m:r>
+          <m:r>
+            <w:rPr>
+              <w:rFonts w:ascii="Cambria Math" w:hAnsi="Cambria Math"/>
+            </w:rPr>
+            <m:t xml:space="preserve"> </m:t>
+          </m:r>
+          <m:r>
+            <m:rPr>
+              <m:sty m:val="p"/>
+            </m:rPr>
+            <w:rPr>
+              <w:rFonts w:ascii="Cambria Math" w:hAnsi="Cambria Math"/>
+            </w:rPr>
+            <m:t>∀i,</m:t>
+          </m:r>
+          <m:r>
+            <w:rPr>
+              <w:rFonts w:ascii="Cambria Math" w:hAnsi="Cambria Math"/>
+            </w:rPr>
+            <m:t>j</m:t>
+          </m:r>
+          <m:r>
+            <m:rPr>
+              <m:sty m:val="p"/>
+            </m:rPr>
+            <w:rPr>
+              <w:rFonts w:ascii="Cambria Math" w:hAnsi="Cambria Math"/>
+            </w:rPr>
+            <m:t>∈E:  i&lt;j</m:t>
+          </m:r>
+        </m:oMath>
+      </m:oMathPara>
+    </w:p>
+    <w:p>
+      <w:pPr>
+        <w:pStyle w:val="BodyText"/>
+        <w:rPr>
+          <w:rFonts w:ascii="Cambria Math" w:hAnsi="Cambria Math"/>
+        </w:rPr>
+      </w:pPr>
+      <m:oMathPara>
+        <m:oMath>
+          <m:r>
+            <w:rPr>
+              <w:rFonts w:ascii="Cambria Math" w:hAnsi="Cambria Math"/>
+            </w:rPr>
+            <m:t xml:space="preserve">                  8</m:t>
+          </m:r>
+          <m:r>
+            <w:rPr>
+              <w:rFonts w:ascii="Cambria Math" w:hAnsi="Cambria Math"/>
+            </w:rPr>
+            <m:t xml:space="preserve">.      </m:t>
+          </m:r>
+          <m:r>
+            <w:rPr>
+              <w:rFonts w:ascii="Cambria Math" w:hAnsi="Cambria Math"/>
+            </w:rPr>
+            <m:t xml:space="preserve">  </m:t>
+          </m:r>
+          <m:r>
+            <w:rPr>
+              <w:rFonts w:ascii="Cambria Math" w:hAnsi="Cambria Math"/>
+            </w:rPr>
+            <m:t xml:space="preserve"> </m:t>
+          </m:r>
+          <m:nary>
+            <m:naryPr>
+              <m:chr m:val="∑"/>
+              <m:limLoc m:val="undOvr"/>
+              <m:supHide m:val="1"/>
+              <m:ctrlPr>
+                <w:rPr>
+                  <w:rFonts w:ascii="Cambria Math" w:hAnsi="Cambria Math"/>
+                </w:rPr>
+              </m:ctrlPr>
+            </m:naryPr>
+            <m:sub>
+              <m:r>
+                <w:rPr>
+                  <w:rFonts w:ascii="Cambria Math" w:hAnsi="Cambria Math"/>
+                </w:rPr>
+                <m:t>i</m:t>
+              </m:r>
+              <m:r>
+                <m:rPr>
+                  <m:sty m:val="p"/>
+                </m:rPr>
+                <w:rPr>
+                  <w:rFonts w:ascii="Cambria Math" w:hAnsi="Cambria Math"/>
+                </w:rPr>
+                <m:t>∈</m:t>
+              </m:r>
+              <m:r>
+                <w:rPr>
+                  <w:rFonts w:ascii="Cambria Math" w:hAnsi="Cambria Math"/>
+                </w:rPr>
+                <m:t>E</m:t>
+              </m:r>
+            </m:sub>
+            <m:sup>
+              <m:r>
+                <w:rPr>
+                  <w:rFonts w:ascii="Cambria Math" w:hAnsi="Cambria Math"/>
+                </w:rPr>
+                <m:t>​</m:t>
+              </m:r>
+            </m:sup>
+            <m:e>
+              <m:nary>
+                <m:naryPr>
+                  <m:chr m:val="∑"/>
+                  <m:limLoc m:val="undOvr"/>
+                  <m:supHide m:val="1"/>
+                  <m:ctrlPr>
+                    <w:rPr>
+                      <w:rFonts w:ascii="Cambria Math" w:hAnsi="Cambria Math"/>
+                    </w:rPr>
+                  </m:ctrlPr>
+                </m:naryPr>
+                <m:sub>
+                  <m:r>
+                    <w:rPr>
+                      <w:rFonts w:ascii="Cambria Math" w:hAnsi="Cambria Math"/>
+                    </w:rPr>
+                    <m:t>j</m:t>
+                  </m:r>
+                  <m:r>
+                    <m:rPr>
+                      <m:sty m:val="p"/>
+                    </m:rPr>
+                    <w:rPr>
+                      <w:rFonts w:ascii="Cambria Math" w:hAnsi="Cambria Math"/>
+                    </w:rPr>
+                    <m:t>∈</m:t>
+                  </m:r>
+                  <m:r>
+                    <w:rPr>
+                      <w:rFonts w:ascii="Cambria Math" w:hAnsi="Cambria Math"/>
+                    </w:rPr>
+                    <m:t>E,j&gt;i</m:t>
+                  </m:r>
+                </m:sub>
+                <m:sup/>
+                <m:e>
+                  <m:sSub>
+                    <m:sSubPr>
+                      <m:ctrlPr>
+                        <w:rPr>
+                          <w:rFonts w:ascii="Cambria Math" w:hAnsi="Cambria Math"/>
+                        </w:rPr>
+                      </m:ctrlPr>
+                    </m:sSubPr>
+                    <m:e>
+                      <m:r>
+                        <m:rPr>
+                          <m:nor/>
+                        </m:rPr>
+                        <w:rPr>
+                          <w:rFonts w:ascii="Cambria Math" w:hAnsi="Cambria Math"/>
+                        </w:rPr>
+                        <m:t>z</m:t>
+                      </m:r>
+                    </m:e>
+                    <m:sub>
+                      <m:r>
+                        <w:rPr>
+                          <w:rFonts w:ascii="Cambria Math" w:hAnsi="Cambria Math"/>
+                        </w:rPr>
+                        <m:t>ij</m:t>
+                      </m:r>
+                    </m:sub>
+                  </m:sSub>
+                </m:e>
+              </m:nary>
+            </m:e>
+          </m:nary>
+          <m:r>
+            <m:rPr>
+              <m:sty m:val="p"/>
+            </m:rPr>
+            <w:rPr>
+              <w:rFonts w:ascii="Cambria Math" w:hAnsi="Cambria Math"/>
+            </w:rPr>
+            <m:t xml:space="preserve">≤ </m:t>
+          </m:r>
+          <m:sSub>
+            <m:sSubPr>
+              <m:ctrlPr>
+                <w:rPr>
+                  <w:rFonts w:ascii="Cambria Math" w:hAnsi="Cambria Math"/>
+                  <w:i/>
+                </w:rPr>
+              </m:ctrlPr>
+            </m:sSubPr>
+            <m:e>
+              <m:r>
+                <w:rPr>
+                  <w:rFonts w:ascii="Cambria Math" w:hAnsi="Cambria Math"/>
+                </w:rPr>
+                <m:t>G</m:t>
+              </m:r>
+            </m:e>
+            <m:sub>
+              <m:r>
+                <w:rPr>
+                  <w:rFonts w:ascii="Cambria Math" w:hAnsi="Cambria Math"/>
+                </w:rPr>
+                <m:t>max</m:t>
+              </m:r>
+            </m:sub>
+          </m:sSub>
+          <m:r>
+            <m:rPr>
+              <m:sty m:val="p"/>
+            </m:rPr>
+            <w:rPr>
+              <w:rFonts w:ascii="Cambria Math" w:hAnsi="Cambria Math"/>
+            </w:rPr>
+            <m:t>⋅</m:t>
+          </m:r>
+          <m:nary>
+            <m:naryPr>
+              <m:chr m:val="∑"/>
+              <m:limLoc m:val="undOvr"/>
+              <m:supHide m:val="1"/>
+              <m:ctrlPr>
+                <w:rPr>
+                  <w:rFonts w:ascii="Cambria Math" w:hAnsi="Cambria Math"/>
+                </w:rPr>
+              </m:ctrlPr>
+            </m:naryPr>
+            <m:sub>
+              <m:r>
+                <w:rPr>
+                  <w:rFonts w:ascii="Cambria Math" w:hAnsi="Cambria Math"/>
+                </w:rPr>
+                <m:t>i</m:t>
+              </m:r>
+              <m:r>
+                <m:rPr>
+                  <m:sty m:val="p"/>
+                </m:rPr>
+                <w:rPr>
+                  <w:rFonts w:ascii="Cambria Math" w:hAnsi="Cambria Math"/>
+                </w:rPr>
+                <m:t>∈</m:t>
+              </m:r>
+              <m:r>
+                <w:rPr>
+                  <w:rFonts w:ascii="Cambria Math" w:hAnsi="Cambria Math"/>
+                </w:rPr>
+                <m:t>E</m:t>
+              </m:r>
+            </m:sub>
+            <m:sup/>
+            <m:e>
+              <m:sSub>
+                <m:sSubPr>
+                  <m:ctrlPr>
+                    <w:rPr>
+                      <w:rFonts w:ascii="Cambria Math" w:hAnsi="Cambria Math"/>
+                    </w:rPr>
+                  </m:ctrlPr>
+                </m:sSubPr>
+                <m:e>
+                  <m:r>
+                    <m:rPr>
+                      <m:nor/>
+                    </m:rPr>
+                    <w:rPr>
+                      <w:rFonts w:ascii="Cambria Math" w:hAnsi="Cambria Math"/>
+                    </w:rPr>
+                    <m:t>y</m:t>
+                  </m:r>
+                </m:e>
+                <m:sub>
+                  <m:r>
+                    <w:rPr>
+                      <w:rFonts w:ascii="Cambria Math" w:hAnsi="Cambria Math"/>
+                    </w:rPr>
+                    <m:t>i</m:t>
+                  </m:r>
+                </m:sub>
+              </m:sSub>
+            </m:e>
+          </m:nary>
+          <m:r>
+            <w:rPr>
+              <w:rFonts w:ascii="Cambria Math" w:hAnsi="Cambria Math"/>
+            </w:rPr>
+            <m:t xml:space="preserve">,  </m:t>
+          </m:r>
+          <m:r>
+            <m:rPr>
+              <m:sty m:val="p"/>
+            </m:rPr>
+            <w:rPr>
+              <w:rFonts w:ascii="Cambria Math" w:hAnsi="Cambria Math"/>
+            </w:rPr>
+            <m:t>∀i,</m:t>
+          </m:r>
+          <m:r>
+            <w:rPr>
+              <w:rFonts w:ascii="Cambria Math" w:hAnsi="Cambria Math"/>
+            </w:rPr>
+            <m:t>j</m:t>
+          </m:r>
+          <m:r>
+            <m:rPr>
+              <m:sty m:val="p"/>
+            </m:rPr>
+            <w:rPr>
+              <w:rFonts w:ascii="Cambria Math" w:hAnsi="Cambria Math"/>
+            </w:rPr>
+            <m:t>∈E:  i&lt;j</m:t>
+          </m:r>
+        </m:oMath>
+      </m:oMathPara>
+    </w:p>
+    <w:p>
+      <w:pPr>
+        <w:pStyle w:val="BodyText"/>
+        <w:ind w:firstLine="720"/>
+        <w:rPr>
+          <w:rFonts w:ascii="Cambria Math" w:eastAsiaTheme="minorEastAsia" w:hAnsi="Cambria Math"/>
+        </w:rPr>
+      </w:pPr>
+      <m:oMathPara>
+        <m:oMathParaPr>
+          <m:jc m:val="left"/>
+        </m:oMathParaPr>
+        <m:oMath>
+          <m:r>
+            <w:rPr>
+              <w:rFonts w:ascii="Cambria Math" w:hAnsi="Cambria Math"/>
+            </w:rPr>
+            <m:t xml:space="preserve">                                                          9</m:t>
+          </m:r>
+          <m:r>
+            <w:rPr>
+              <w:rFonts w:ascii="Cambria Math" w:hAnsi="Cambria Math"/>
+            </w:rPr>
+            <m:t>.</m:t>
+          </m:r>
+          <m:r>
+            <w:rPr>
+              <w:rFonts w:ascii="Cambria Math" w:hAnsi="Cambria Math"/>
+            </w:rPr>
+            <m:t xml:space="preserve">  </m:t>
+          </m:r>
+          <m:r>
+            <w:rPr>
+              <w:rFonts w:ascii="Cambria Math" w:hAnsi="Cambria Math"/>
+            </w:rPr>
+            <m:t xml:space="preserve"> </m:t>
+          </m:r>
+          <m:r>
+            <w:rPr>
+              <w:rFonts w:ascii="Cambria Math" w:hAnsi="Cambria Math"/>
+            </w:rPr>
+            <m:t xml:space="preserve">      </m:t>
+          </m:r>
+          <m:sSub>
+            <m:sSubPr>
+              <m:ctrlPr>
+                <w:rPr>
+                  <w:rFonts w:ascii="Cambria Math" w:hAnsi="Cambria Math"/>
+                </w:rPr>
+              </m:ctrlPr>
+            </m:sSubPr>
+            <m:e>
+              <m:r>
+                <w:rPr>
+                  <w:rFonts w:ascii="Cambria Math" w:hAnsi="Cambria Math"/>
+                </w:rPr>
+                <m:t>x</m:t>
+              </m:r>
+            </m:e>
+            <m:sub>
+              <m:r>
+                <w:rPr>
+                  <w:rFonts w:ascii="Cambria Math" w:hAnsi="Cambria Math"/>
+                </w:rPr>
+                <m:t>i</m:t>
+              </m:r>
+            </m:sub>
+          </m:sSub>
+          <m:r>
+            <m:rPr>
+              <m:sty m:val="p"/>
+            </m:rPr>
+            <w:rPr>
+              <w:rFonts w:ascii="Cambria Math" w:hAnsi="Cambria Math"/>
+            </w:rPr>
+            <m:t>∈</m:t>
+          </m:r>
+          <m:d>
+            <m:dPr>
+              <m:begChr m:val="{"/>
+              <m:endChr m:val="}"/>
+              <m:ctrlPr>
+                <w:rPr>
+                  <w:rFonts w:ascii="Cambria Math" w:hAnsi="Cambria Math"/>
+                </w:rPr>
+              </m:ctrlPr>
+            </m:dPr>
+            <m:e>
+              <m:r>
+                <w:rPr>
+                  <w:rFonts w:ascii="Cambria Math" w:hAnsi="Cambria Math"/>
+                </w:rPr>
+                <m:t>0</m:t>
+              </m:r>
+              <m:r>
+                <m:rPr>
+                  <m:sty m:val="p"/>
+                </m:rPr>
+                <w:rPr>
+                  <w:rFonts w:ascii="Cambria Math" w:hAnsi="Cambria Math"/>
+                </w:rPr>
+                <m:t>,</m:t>
+              </m:r>
+              <m:r>
+                <w:rPr>
+                  <w:rFonts w:ascii="Cambria Math" w:hAnsi="Cambria Math"/>
+                </w:rPr>
+                <m:t>1</m:t>
+              </m:r>
+            </m:e>
+          </m:d>
+          <m:r>
+            <w:rPr>
+              <w:rFonts w:ascii="Cambria Math" w:hAnsi="Cambria Math"/>
+            </w:rPr>
+            <m:t> </m:t>
+          </m:r>
+          <m:r>
+            <m:rPr>
+              <m:sty m:val="p"/>
+            </m:rPr>
+            <w:rPr>
+              <w:rFonts w:ascii="Cambria Math" w:hAnsi="Cambria Math"/>
+            </w:rPr>
+            <m:t>∀</m:t>
+          </m:r>
+          <m:r>
+            <w:rPr>
+              <w:rFonts w:ascii="Cambria Math" w:hAnsi="Cambria Math"/>
+            </w:rPr>
+            <m:t>i</m:t>
+          </m:r>
+          <m:r>
+            <m:rPr>
+              <m:sty m:val="p"/>
+            </m:rPr>
+            <w:rPr>
+              <w:rFonts w:ascii="Cambria Math" w:hAnsi="Cambria Math"/>
+            </w:rPr>
+            <m:t>∈</m:t>
+          </m:r>
+          <m:r>
+            <m:rPr>
+              <m:sty m:val="p"/>
+            </m:rPr>
+            <w:rPr>
+              <w:rFonts w:ascii="Cambria Math" w:hAnsi="Cambria Math"/>
+            </w:rPr>
+            <m:t>N</m:t>
+          </m:r>
+        </m:oMath>
+      </m:oMathPara>
+    </w:p>
+    <w:p>
+      <w:pPr>
+        <w:pStyle w:val="BodyText"/>
+      </w:pPr>
+    </w:p>
+    <w:p>
+      <w:pPr>
+        <w:pStyle w:val="BodyText"/>
+      </w:pPr>
+    </w:p>
+    <w:p>
+      <w:pPr>
+        <w:pStyle w:val="Heading1"/>
+      </w:pPr>
       <w:r>
         <w:t>Explanations</w:t>
       </w:r>
@@ -2438,15 +3522,7 @@
         <w:t>Constraint (2)</w:t>
       </w:r>
       <w:r>
-        <w:t xml:space="preserve"> ensures that the change in revenue </w:t>
-      </w:r>
-      <w:proofErr w:type="gramStart"/>
-      <w:r>
-        <w:t>as a result of</w:t>
-      </w:r>
-      <w:proofErr w:type="gramEnd"/>
-      <w:r>
-        <w:t xml:space="preserve"> installing the PV’s and influencing the crops remains above a certain threshold.</w:t>
+        <w:t xml:space="preserve"> ensures that the change in revenue as a result of installing the PV’s and influencing the crops remains above a certain threshold.</w:t>
       </w:r>
     </w:p>
     <w:p>
@@ -2492,7 +3568,6 @@
         <w:t xml:space="preserve"> does not exceed </w:t>
       </w:r>
       <w:proofErr w:type="spellStart"/>
-      <w:proofErr w:type="gramStart"/>
       <w:r>
         <w:t>it</w:t>
       </w:r>
@@ -2503,7 +3578,6 @@
         <w:t>s</w:t>
       </w:r>
       <w:proofErr w:type="spellEnd"/>
-      <w:proofErr w:type="gramEnd"/>
       <w:r>
         <w:t xml:space="preserve"> energy consumption limit.</w:t>
       </w:r>
@@ -2537,7 +3611,29 @@
         <w:t>)</w:t>
       </w:r>
       <w:r>
-        <w:t xml:space="preserve"> limits the energy produced within each eshkol (group) to a certain percentage of the overall energy production.</w:t>
+        <w:t xml:space="preserve"> ensures that the total energy production for each </w:t>
+      </w:r>
+      <w:proofErr w:type="spellStart"/>
+      <w:r>
+        <w:t>machoz</w:t>
+      </w:r>
+      <w:proofErr w:type="spellEnd"/>
+      <w:r>
+        <w:t xml:space="preserve"> does not exceed </w:t>
+      </w:r>
+      <w:proofErr w:type="spellStart"/>
+      <w:r>
+        <w:t>it</w:t>
+      </w:r>
+      <w:r>
+        <w:t>’</w:t>
+      </w:r>
+      <w:r>
+        <w:t>s</w:t>
+      </w:r>
+      <w:proofErr w:type="spellEnd"/>
+      <w:r>
+        <w:t xml:space="preserve"> energy consumption limit.</w:t>
       </w:r>
     </w:p>
     <w:p>
@@ -2546,55 +3642,167 @@
           <w:ilvl w:val="0"/>
           <w:numId w:val="3"/>
         </w:numPr>
+        <w:rPr>
+          <w:highlight w:val="yellow"/>
+        </w:rPr>
+      </w:pPr>
+      <w:r>
+        <w:rPr>
+          <w:b/>
+          <w:bCs/>
+          <w:highlight w:val="yellow"/>
+        </w:rPr>
+        <w:t>Constraint (</w:t>
+      </w:r>
+      <w:r>
+        <w:rPr>
+          <w:b/>
+          <w:bCs/>
+          <w:highlight w:val="yellow"/>
+        </w:rPr>
+        <w:t>5</w:t>
+      </w:r>
+      <w:r>
+        <w:rPr>
+          <w:b/>
+          <w:bCs/>
+          <w:highlight w:val="yellow"/>
+        </w:rPr>
+        <w:t>)</w:t>
+      </w:r>
+    </w:p>
+    <w:p>
+      <w:pPr>
+        <w:numPr>
+          <w:ilvl w:val="0"/>
+          <w:numId w:val="3"/>
+        </w:numPr>
+        <w:rPr>
+          <w:highlight w:val="yellow"/>
+        </w:rPr>
+      </w:pPr>
+      <w:r>
+        <w:rPr>
+          <w:b/>
+          <w:bCs/>
+          <w:highlight w:val="yellow"/>
+        </w:rPr>
+        <w:t>Constraint (</w:t>
+      </w:r>
+      <w:r>
+        <w:rPr>
+          <w:b/>
+          <w:bCs/>
+          <w:highlight w:val="yellow"/>
+        </w:rPr>
+        <w:t>6</w:t>
+      </w:r>
+      <w:r>
+        <w:rPr>
+          <w:b/>
+          <w:bCs/>
+          <w:highlight w:val="yellow"/>
+        </w:rPr>
+        <w:t>)</w:t>
+      </w:r>
+    </w:p>
+    <w:p>
+      <w:pPr>
+        <w:numPr>
+          <w:ilvl w:val="0"/>
+          <w:numId w:val="3"/>
+        </w:numPr>
+        <w:rPr>
+          <w:highlight w:val="yellow"/>
+        </w:rPr>
+      </w:pPr>
+      <w:r>
+        <w:rPr>
+          <w:b/>
+          <w:bCs/>
+          <w:highlight w:val="yellow"/>
+        </w:rPr>
+        <w:t>Constraint (</w:t>
+      </w:r>
+      <w:r>
+        <w:rPr>
+          <w:b/>
+          <w:bCs/>
+          <w:highlight w:val="yellow"/>
+        </w:rPr>
+        <w:t>7</w:t>
+      </w:r>
+      <w:r>
+        <w:rPr>
+          <w:b/>
+          <w:bCs/>
+          <w:highlight w:val="yellow"/>
+        </w:rPr>
+        <w:t>)</w:t>
+      </w:r>
+    </w:p>
+    <w:p>
+      <w:pPr>
+        <w:numPr>
+          <w:ilvl w:val="0"/>
+          <w:numId w:val="3"/>
+        </w:numPr>
+        <w:rPr>
+          <w:highlight w:val="yellow"/>
+        </w:rPr>
+      </w:pPr>
+      <w:r>
+        <w:rPr>
+          <w:b/>
+          <w:bCs/>
+          <w:highlight w:val="yellow"/>
+        </w:rPr>
+        <w:t>Constraint (</w:t>
+      </w:r>
+      <w:r>
+        <w:rPr>
+          <w:b/>
+          <w:bCs/>
+          <w:highlight w:val="yellow"/>
+        </w:rPr>
+        <w:t>8</w:t>
+      </w:r>
+      <w:r>
+        <w:rPr>
+          <w:b/>
+          <w:bCs/>
+          <w:highlight w:val="yellow"/>
+        </w:rPr>
+        <w:t>)</w:t>
+      </w:r>
+    </w:p>
+    <w:p>
+      <w:pPr>
+        <w:numPr>
+          <w:ilvl w:val="0"/>
+          <w:numId w:val="3"/>
+        </w:numPr>
       </w:pPr>
       <w:r>
         <w:rPr>
           <w:b/>
           <w:bCs/>
         </w:rPr>
-        <w:t>Constraint (5)</w:t>
-      </w:r>
-      <w:r>
-        <w:t xml:space="preserve"> ensures that the total energy production for each </w:t>
-      </w:r>
-      <w:proofErr w:type="spellStart"/>
-      <w:r>
-        <w:t>machoz</w:t>
-      </w:r>
-      <w:proofErr w:type="spellEnd"/>
-      <w:r>
-        <w:t xml:space="preserve"> does not exceed </w:t>
-      </w:r>
-      <w:proofErr w:type="spellStart"/>
-      <w:proofErr w:type="gramStart"/>
-      <w:r>
-        <w:t>it</w:t>
-      </w:r>
-      <w:r>
-        <w:t>’</w:t>
-      </w:r>
-      <w:r>
-        <w:t>s</w:t>
-      </w:r>
-      <w:proofErr w:type="spellEnd"/>
-      <w:proofErr w:type="gramEnd"/>
-      <w:r>
-        <w:t xml:space="preserve"> energy consumption limit.</w:t>
-      </w:r>
-    </w:p>
-    <w:p>
-      <w:pPr>
-        <w:numPr>
-          <w:ilvl w:val="0"/>
-          <w:numId w:val="3"/>
-        </w:numPr>
-      </w:pPr>
+        <w:t>Constraint (</w:t>
+      </w:r>
       <w:r>
         <w:rPr>
           <w:b/>
           <w:bCs/>
         </w:rPr>
-        <w:t>Constraint (6)</w:t>
+        <w:t>9</w:t>
+      </w:r>
+      <w:r>
+        <w:rPr>
+          <w:b/>
+          <w:bCs/>
+        </w:rPr>
+        <w:t>)</w:t>
       </w:r>
       <w:r>
         <w:t xml:space="preserve"> requires that each decision variable </w:t>
@@ -2752,10 +3960,7 @@
               <w:t>I</w:t>
             </w:r>
             <w:r>
-              <w:t xml:space="preserve">D </w:t>
-            </w:r>
-            <w:r>
-              <w:t>(column from dataset)</w:t>
+              <w:t>D (column from dataset)</w:t>
             </w:r>
           </w:p>
         </w:tc>
@@ -2831,10 +4036,7 @@
               <w:t xml:space="preserve"> kWh/year</w:t>
             </w:r>
             <w:r>
-              <w:t xml:space="preserve"> </w:t>
-            </w:r>
-            <w:r>
-              <w:t>(column from dataset)</w:t>
+              <w:t xml:space="preserve"> (column from dataset)</w:t>
             </w:r>
           </w:p>
         </w:tc>
@@ -2901,10 +4103,7 @@
               <w:t>Dunam</w:t>
             </w:r>
             <w:r>
-              <w:t xml:space="preserve"> </w:t>
-            </w:r>
-            <w:r>
-              <w:t>(column from dataset)</w:t>
+              <w:t xml:space="preserve"> (column from dataset)</w:t>
             </w:r>
           </w:p>
         </w:tc>
@@ -2965,16 +4164,7 @@
               <w:t>Average influence of PV on crops</w:t>
             </w:r>
             <w:r>
-              <w:t xml:space="preserve"> </w:t>
-            </w:r>
-            <w:r>
-              <w:t>(</w:t>
-            </w:r>
-            <w:r>
-              <w:t xml:space="preserve">modified </w:t>
-            </w:r>
-            <w:r>
-              <w:t>column from dataset)</w:t>
+              <w:t xml:space="preserve"> (modified column from dataset)</w:t>
             </w:r>
           </w:p>
         </w:tc>
@@ -3048,10 +4238,7 @@
               <w:t xml:space="preserve"> NIS</w:t>
             </w:r>
             <w:r>
-              <w:t xml:space="preserve"> </w:t>
-            </w:r>
-            <w:r>
-              <w:t>(column from dataset)</w:t>
+              <w:t xml:space="preserve"> (column from dataset)</w:t>
             </w:r>
           </w:p>
         </w:tc>
@@ -3311,6 +4498,11 @@
             <w:tcW w:w="2235" w:type="dxa"/>
           </w:tcPr>
           <w:p>
+            <w:pPr>
+              <w:rPr>
+                <w:highlight w:val="yellow"/>
+              </w:rPr>
+            </w:pPr>
             <m:oMathPara>
               <m:oMath>
                 <m:sSub>
@@ -3320,6 +4512,7 @@
                         <w:rFonts w:ascii="Cambria Math" w:hAnsi="Cambria Math"/>
                         <w:sz w:val="28"/>
                         <w:szCs w:val="28"/>
+                        <w:highlight w:val="yellow"/>
                       </w:rPr>
                     </m:ctrlPr>
                   </m:sSubPr>
@@ -3329,6 +4522,7 @@
                         <w:rFonts w:ascii="Cambria Math" w:hAnsi="Cambria Math"/>
                         <w:sz w:val="28"/>
                         <w:szCs w:val="28"/>
+                        <w:highlight w:val="yellow"/>
                       </w:rPr>
                       <m:t>e</m:t>
                     </m:r>
@@ -3339,6 +4533,7 @@
                         <w:rFonts w:ascii="Cambria Math" w:hAnsi="Cambria Math"/>
                         <w:sz w:val="28"/>
                         <w:szCs w:val="28"/>
+                        <w:highlight w:val="yellow"/>
                       </w:rPr>
                       <m:t>j</m:t>
                     </m:r>
@@ -3353,6 +4548,7 @@
                 <w:rFonts w:ascii="Cambria" w:eastAsia="Cambria" w:hAnsi="Cambria" w:cs="Arial"/>
                 <w:sz w:val="28"/>
                 <w:szCs w:val="28"/>
+                <w:highlight w:val="yellow"/>
               </w:rPr>
             </w:pPr>
           </w:p>
@@ -3365,9 +4561,15 @@
             <w:pPr>
               <w:pStyle w:val="BodyText"/>
               <w:jc w:val="center"/>
+              <w:rPr>
+                <w:highlight w:val="yellow"/>
+              </w:rPr>
             </w:pPr>
             <w:proofErr w:type="spellStart"/>
             <w:r>
+              <w:rPr>
+                <w:highlight w:val="yellow"/>
+              </w:rPr>
               <w:t>energy_division_between_eshkolot</w:t>
             </w:r>
             <w:proofErr w:type="spellEnd"/>
@@ -3418,10 +4620,7 @@
             </w:r>
             <w:proofErr w:type="spellEnd"/>
             <w:r>
-              <w:t xml:space="preserve"> </w:t>
-            </w:r>
-            <w:r>
-              <w:t xml:space="preserve">(column </w:t>
+              <w:t xml:space="preserve"> (column </w:t>
             </w:r>
             <w:r>
               <w:t>from</w:t>
@@ -3501,6 +4700,70 @@
               <w:t>machoz</w:t>
             </w:r>
             <w:proofErr w:type="spellEnd"/>
+          </w:p>
+        </w:tc>
+      </w:tr>
+      <w:tr>
+        <w:tc>
+          <w:tcPr>
+            <w:tcW w:w="2235" w:type="dxa"/>
+          </w:tcPr>
+          <w:p>
+            <m:oMathPara>
+              <m:oMath>
+                <m:sSub>
+                  <m:sSubPr>
+                    <m:ctrlPr>
+                      <w:rPr>
+                        <w:rFonts w:ascii="Cambria Math" w:hAnsi="Cambria Math"/>
+                        <w:sz w:val="28"/>
+                        <w:szCs w:val="28"/>
+                      </w:rPr>
+                    </m:ctrlPr>
+                  </m:sSubPr>
+                  <m:e>
+                    <m:r>
+                      <w:rPr>
+                        <w:rFonts w:ascii="Cambria Math" w:hAnsi="Cambria Math"/>
+                        <w:sz w:val="28"/>
+                        <w:szCs w:val="28"/>
+                      </w:rPr>
+                      <m:t>G</m:t>
+                    </m:r>
+                  </m:e>
+                  <m:sub>
+                    <m:r>
+                      <w:rPr>
+                        <w:rFonts w:ascii="Cambria Math" w:hAnsi="Cambria Math"/>
+                        <w:sz w:val="28"/>
+                        <w:szCs w:val="28"/>
+                      </w:rPr>
+                      <m:t>max</m:t>
+                    </m:r>
+                  </m:sub>
+                </m:sSub>
+              </m:oMath>
+            </m:oMathPara>
+          </w:p>
+          <w:p>
+            <w:pPr>
+              <w:rPr>
+                <w:rFonts w:ascii="Cambria" w:eastAsia="Cambria" w:hAnsi="Cambria" w:cs="Arial"/>
+                <w:sz w:val="28"/>
+                <w:szCs w:val="28"/>
+              </w:rPr>
+            </w:pPr>
+          </w:p>
+        </w:tc>
+        <w:tc>
+          <w:tcPr>
+            <w:tcW w:w="4819" w:type="dxa"/>
+          </w:tcPr>
+          <w:p>
+            <w:pPr>
+              <w:pStyle w:val="BodyText"/>
+              <w:jc w:val="center"/>
+            </w:pPr>
           </w:p>
         </w:tc>
       </w:tr>
@@ -4207,7 +5470,7 @@
   <w:style w:type="paragraph" w:default="1" w:styleId="Normal">
     <w:name w:val="Normal"/>
     <w:qFormat/>
-    <w:rsid w:val="00957B3F"/>
+    <w:rsid w:val="00C87ACD"/>
   </w:style>
   <w:style w:type="paragraph" w:styleId="Heading1">
     <w:name w:val="heading 1"/>

</xml_diff>

<commit_message>
Officially adding the Gini coefficient constraint
After some tests and modification of the prints in the .mod file, it seems that the Gini coefficietns were added successfully to the model.
The mathematical model word and pdf file were updated to include the new constraints and relevant explanations about them.
The python code were also updated and organized. The measurement of running time of the model might still need some tests and improvements.
</commit_message>
<xml_diff>
--- a/Agriplots Linear Programming Model.docx
+++ b/Agriplots Linear Programming Model.docx
@@ -578,9 +578,6 @@
           <w:ilvl w:val="0"/>
           <w:numId w:val="4"/>
         </w:numPr>
-        <w:rPr>
-          <w:highlight w:val="green"/>
-        </w:rPr>
       </w:pPr>
       <m:oMath>
         <m:sSub>
@@ -590,7 +587,6 @@
                 <w:rFonts w:ascii="Cambria Math" w:hAnsi="Cambria Math"/>
                 <w:sz w:val="28"/>
                 <w:szCs w:val="28"/>
-                <w:highlight w:val="green"/>
               </w:rPr>
             </m:ctrlPr>
           </m:sSubPr>
@@ -600,7 +596,6 @@
                 <w:rFonts w:ascii="Cambria Math" w:hAnsi="Cambria Math"/>
                 <w:sz w:val="28"/>
                 <w:szCs w:val="28"/>
-                <w:highlight w:val="green"/>
               </w:rPr>
               <m:t>e</m:t>
             </m:r>
@@ -611,7 +606,6 @@
                 <w:rFonts w:ascii="Cambria Math" w:hAnsi="Cambria Math"/>
                 <w:sz w:val="28"/>
                 <w:szCs w:val="28"/>
-                <w:highlight w:val="green"/>
               </w:rPr>
               <m:t>j</m:t>
             </m:r>
@@ -622,42 +616,28 @@
             <w:rFonts w:ascii="Cambria Math" w:hAnsi="Cambria Math"/>
             <w:sz w:val="28"/>
             <w:szCs w:val="28"/>
-            <w:highlight w:val="green"/>
           </w:rPr>
           <m:t xml:space="preserve"> - </m:t>
         </m:r>
       </m:oMath>
       <w:r>
-        <w:rPr>
-          <w:highlight w:val="green"/>
-        </w:rPr>
         <w:t xml:space="preserve"> </w:t>
       </w:r>
       <w:r>
-        <w:rPr>
-          <w:highlight w:val="green"/>
-        </w:rPr>
         <w:t xml:space="preserve">Wealth ratio of </w:t>
       </w:r>
       <w:proofErr w:type="spellStart"/>
       <w:r>
-        <w:rPr>
-          <w:highlight w:val="green"/>
-        </w:rPr>
         <w:t>eshkol</w:t>
       </w:r>
       <w:proofErr w:type="spellEnd"/>
       <w:r>
-        <w:rPr>
-          <w:highlight w:val="green"/>
-        </w:rPr>
         <w:t xml:space="preserve"> </w:t>
       </w:r>
       <m:oMath>
         <m:r>
           <w:rPr>
             <w:rFonts w:ascii="Cambria Math" w:hAnsi="Cambria Math"/>
-            <w:highlight w:val="green"/>
           </w:rPr>
           <m:t>j</m:t>
         </m:r>
@@ -667,7 +647,6 @@
           </m:rPr>
           <w:rPr>
             <w:rFonts w:ascii="Cambria Math" w:hAnsi="Cambria Math"/>
-            <w:highlight w:val="green"/>
           </w:rPr>
           <m:t>∈E</m:t>
         </m:r>
@@ -778,6 +757,75 @@
           <m:t>∈F</m:t>
         </m:r>
       </m:oMath>
+    </w:p>
+    <w:p>
+      <w:pPr>
+        <w:pStyle w:val="BodyText"/>
+        <w:numPr>
+          <w:ilvl w:val="0"/>
+          <w:numId w:val="4"/>
+        </w:numPr>
+      </w:pPr>
+      <m:oMath>
+        <m:sSub>
+          <m:sSubPr>
+            <m:ctrlPr>
+              <w:rPr>
+                <w:rFonts w:ascii="Cambria Math" w:hAnsi="Cambria Math"/>
+                <w:i/>
+                <w:sz w:val="28"/>
+                <w:szCs w:val="28"/>
+              </w:rPr>
+            </m:ctrlPr>
+          </m:sSubPr>
+          <m:e>
+            <m:r>
+              <w:rPr>
+                <w:rFonts w:ascii="Cambria Math" w:hAnsi="Cambria Math"/>
+                <w:sz w:val="28"/>
+                <w:szCs w:val="28"/>
+              </w:rPr>
+              <m:t>G</m:t>
+            </m:r>
+          </m:e>
+          <m:sub>
+            <m:r>
+              <w:rPr>
+                <w:rFonts w:ascii="Cambria Math" w:hAnsi="Cambria Math"/>
+                <w:sz w:val="28"/>
+                <w:szCs w:val="28"/>
+              </w:rPr>
+              <m:t>max</m:t>
+            </m:r>
+          </m:sub>
+        </m:sSub>
+        <m:r>
+          <w:rPr>
+            <w:rFonts w:ascii="Cambria Math" w:hAnsi="Cambria Math"/>
+            <w:sz w:val="28"/>
+            <w:szCs w:val="28"/>
+          </w:rPr>
+          <m:t xml:space="preserve"> - </m:t>
+        </m:r>
+      </m:oMath>
+      <w:r>
+        <w:t xml:space="preserve"> </w:t>
+      </w:r>
+      <w:r>
+        <w:t>upper bound o</w:t>
+      </w:r>
+      <w:r>
+        <w:t>n</w:t>
+      </w:r>
+      <w:r>
+        <w:t xml:space="preserve"> </w:t>
+      </w:r>
+      <w:r>
+        <w:t>the Gini coefficient</w:t>
+      </w:r>
+      <w:r>
+        <w:t xml:space="preserve"> value</w:t>
+      </w:r>
     </w:p>
     <w:p>
       <w:pPr>
@@ -1368,6 +1416,7 @@
     <w:p>
       <w:pPr>
         <w:pStyle w:val="FirstParagraph"/>
+        <w:spacing w:before="0" w:after="0"/>
         <w:rPr>
           <w:rFonts w:ascii="Cambria Math" w:eastAsiaTheme="majorEastAsia" w:hAnsi="Cambria Math" w:cstheme="majorBidi"/>
         </w:rPr>
@@ -3452,16 +3501,6 @@
     </w:p>
     <w:p>
       <w:pPr>
-        <w:pStyle w:val="BodyText"/>
-      </w:pPr>
-    </w:p>
-    <w:p>
-      <w:pPr>
-        <w:pStyle w:val="BodyText"/>
-      </w:pPr>
-    </w:p>
-    <w:p>
-      <w:pPr>
         <w:pStyle w:val="Heading1"/>
       </w:pPr>
       <w:r>
@@ -3579,7 +3618,10 @@
       </w:r>
       <w:proofErr w:type="spellEnd"/>
       <w:r>
-        <w:t xml:space="preserve"> energy consumption limit.</w:t>
+        <w:t xml:space="preserve"> </w:t>
+      </w:r>
+      <w:r>
+        <w:t>energy consumption limit.</w:t>
       </w:r>
     </w:p>
     <w:p>
@@ -3642,15 +3684,11 @@
           <w:ilvl w:val="0"/>
           <w:numId w:val="3"/>
         </w:numPr>
-        <w:rPr>
-          <w:highlight w:val="yellow"/>
-        </w:rPr>
       </w:pPr>
       <w:r>
         <w:rPr>
           <w:b/>
           <w:bCs/>
-          <w:highlight w:val="yellow"/>
         </w:rPr>
         <w:t>Constraint (</w:t>
       </w:r>
@@ -3658,7 +3696,6 @@
         <w:rPr>
           <w:b/>
           <w:bCs/>
-          <w:highlight w:val="yellow"/>
         </w:rPr>
         <w:t>5</w:t>
       </w:r>
@@ -3666,9 +3703,180 @@
         <w:rPr>
           <w:b/>
           <w:bCs/>
-          <w:highlight w:val="yellow"/>
         </w:rPr>
         <w:t>)</w:t>
+      </w:r>
+      <w:r>
+        <w:rPr>
+          <w:b/>
+          <w:bCs/>
+        </w:rPr>
+        <w:t xml:space="preserve"> </w:t>
+      </w:r>
+      <w:r>
+        <w:t xml:space="preserve">assigns values to the </w:t>
+      </w:r>
+      <m:oMath>
+        <m:sSub>
+          <m:sSubPr>
+            <m:ctrlPr>
+              <w:rPr>
+                <w:rFonts w:ascii="Cambria Math" w:hAnsi="Cambria Math"/>
+              </w:rPr>
+            </m:ctrlPr>
+          </m:sSubPr>
+          <m:e>
+            <m:r>
+              <w:rPr>
+                <w:rFonts w:ascii="Cambria Math" w:hAnsi="Cambria Math"/>
+              </w:rPr>
+              <m:t>y</m:t>
+            </m:r>
+          </m:e>
+          <m:sub>
+            <m:r>
+              <w:rPr>
+                <w:rFonts w:ascii="Cambria Math" w:hAnsi="Cambria Math"/>
+              </w:rPr>
+              <m:t>i</m:t>
+            </m:r>
+          </m:sub>
+        </m:sSub>
+      </m:oMath>
+      <w:r>
+        <w:rPr>
+          <w:rFonts w:eastAsiaTheme="minorEastAsia"/>
+        </w:rPr>
+        <w:t xml:space="preserve"> decision variables</w:t>
+      </w:r>
+      <w:r>
+        <w:rPr>
+          <w:rFonts w:eastAsiaTheme="minorEastAsia"/>
+        </w:rPr>
+        <w:t xml:space="preserve"> by summing the energy produced </w:t>
+      </w:r>
+      <w:r>
+        <w:rPr>
+          <w:rFonts w:eastAsiaTheme="minorEastAsia"/>
+        </w:rPr>
+        <w:t xml:space="preserve">of </w:t>
+      </w:r>
+      <w:r>
+        <w:rPr>
+          <w:rFonts w:eastAsiaTheme="minorEastAsia"/>
+        </w:rPr>
+        <w:t xml:space="preserve">all </w:t>
+      </w:r>
+      <w:r>
+        <w:rPr>
+          <w:rFonts w:eastAsiaTheme="minorEastAsia"/>
+        </w:rPr>
+        <w:t>locations</w:t>
+      </w:r>
+      <w:r>
+        <w:rPr>
+          <w:rFonts w:eastAsiaTheme="minorEastAsia"/>
+        </w:rPr>
+        <w:t xml:space="preserve"> in </w:t>
+      </w:r>
+      <w:proofErr w:type="spellStart"/>
+      <w:r>
+        <w:rPr>
+          <w:rFonts w:eastAsiaTheme="minorEastAsia"/>
+        </w:rPr>
+        <w:t>eshkol</w:t>
+      </w:r>
+      <w:proofErr w:type="spellEnd"/>
+      <w:r>
+        <w:rPr>
+          <w:rFonts w:eastAsiaTheme="minorEastAsia"/>
+        </w:rPr>
+        <w:t xml:space="preserve"> </w:t>
+      </w:r>
+      <w:proofErr w:type="spellStart"/>
+      <w:r>
+        <w:rPr>
+          <w:rFonts w:eastAsiaTheme="minorEastAsia"/>
+        </w:rPr>
+        <w:t>i</w:t>
+      </w:r>
+      <w:proofErr w:type="spellEnd"/>
+      <w:r>
+        <w:rPr>
+          <w:rFonts w:eastAsiaTheme="minorEastAsia"/>
+        </w:rPr>
+        <w:t xml:space="preserve"> that </w:t>
+      </w:r>
+      <w:r>
+        <w:rPr>
+          <w:rFonts w:eastAsiaTheme="minorEastAsia"/>
+        </w:rPr>
+        <w:t xml:space="preserve">had </w:t>
+      </w:r>
+      <w:r>
+        <w:rPr>
+          <w:rFonts w:eastAsiaTheme="minorEastAsia"/>
+        </w:rPr>
+        <w:t>a PV installed in them</w:t>
+      </w:r>
+      <w:r>
+        <w:rPr>
+          <w:rFonts w:eastAsiaTheme="minorEastAsia"/>
+        </w:rPr>
+        <w:t xml:space="preserve"> (</w:t>
+      </w:r>
+      <m:oMath>
+        <m:sSub>
+          <m:sSubPr>
+            <m:ctrlPr>
+              <w:rPr>
+                <w:rFonts w:ascii="Cambria Math" w:hAnsi="Cambria Math"/>
+              </w:rPr>
+            </m:ctrlPr>
+          </m:sSubPr>
+          <m:e>
+            <m:r>
+              <w:rPr>
+                <w:rFonts w:ascii="Cambria Math" w:hAnsi="Cambria Math"/>
+              </w:rPr>
+              <m:t>x</m:t>
+            </m:r>
+          </m:e>
+          <m:sub>
+            <m:r>
+              <w:rPr>
+                <w:rFonts w:ascii="Cambria Math" w:hAnsi="Cambria Math"/>
+              </w:rPr>
+              <m:t>i</m:t>
+            </m:r>
+          </m:sub>
+        </m:sSub>
+        <m:r>
+          <w:rPr>
+            <w:rFonts w:ascii="Cambria Math" w:hAnsi="Cambria Math"/>
+          </w:rPr>
+          <m:t>=1</m:t>
+        </m:r>
+      </m:oMath>
+      <w:r>
+        <w:rPr>
+          <w:rFonts w:eastAsiaTheme="minorEastAsia"/>
+        </w:rPr>
+        <w:t xml:space="preserve">), for all </w:t>
+      </w:r>
+      <w:proofErr w:type="spellStart"/>
+      <w:r>
+        <w:rPr>
+          <w:rFonts w:eastAsiaTheme="minorEastAsia"/>
+        </w:rPr>
+        <w:t>i</w:t>
+      </w:r>
+      <w:proofErr w:type="spellEnd"/>
+      <w:r>
+        <w:rPr>
+          <w:rFonts w:eastAsiaTheme="minorEastAsia"/>
+        </w:rPr>
+        <w:t>.</w:t>
       </w:r>
     </w:p>
     <w:p>
@@ -3677,15 +3885,11 @@
           <w:ilvl w:val="0"/>
           <w:numId w:val="3"/>
         </w:numPr>
-        <w:rPr>
-          <w:highlight w:val="yellow"/>
-        </w:rPr>
       </w:pPr>
       <w:r>
         <w:rPr>
           <w:b/>
           <w:bCs/>
-          <w:highlight w:val="yellow"/>
         </w:rPr>
         <w:t>Constraint (</w:t>
       </w:r>
@@ -3693,7 +3897,6 @@
         <w:rPr>
           <w:b/>
           <w:bCs/>
-          <w:highlight w:val="yellow"/>
         </w:rPr>
         <w:t>6</w:t>
       </w:r>
@@ -3701,9 +3904,63 @@
         <w:rPr>
           <w:b/>
           <w:bCs/>
-          <w:highlight w:val="yellow"/>
         </w:rPr>
         <w:t>)</w:t>
+      </w:r>
+      <w:r>
+        <w:rPr>
+          <w:b/>
+          <w:bCs/>
+        </w:rPr>
+        <w:t xml:space="preserve"> + (7) </w:t>
+      </w:r>
+      <w:r>
+        <w:t>l</w:t>
+      </w:r>
+      <w:r>
+        <w:t xml:space="preserve">inearize the absolute </w:t>
+      </w:r>
+      <w:r>
+        <w:t>value</w:t>
+      </w:r>
+      <w:r>
+        <w:t>s</w:t>
+      </w:r>
+      <w:r>
+        <w:t xml:space="preserve"> of decision variables </w:t>
+      </w:r>
+      <m:oMath>
+        <m:sSub>
+          <m:sSubPr>
+            <m:ctrlPr>
+              <w:rPr>
+                <w:rFonts w:ascii="Cambria Math" w:hAnsi="Cambria Math"/>
+              </w:rPr>
+            </m:ctrlPr>
+          </m:sSubPr>
+          <m:e>
+            <m:r>
+              <w:rPr>
+                <w:rFonts w:ascii="Cambria Math" w:hAnsi="Cambria Math"/>
+              </w:rPr>
+              <m:t>z</m:t>
+            </m:r>
+          </m:e>
+          <m:sub>
+            <m:r>
+              <w:rPr>
+                <w:rFonts w:ascii="Cambria Math" w:hAnsi="Cambria Math"/>
+              </w:rPr>
+              <m:t>ij</m:t>
+            </m:r>
+          </m:sub>
+        </m:sSub>
+      </m:oMath>
+      <w:r>
+        <w:rPr>
+          <w:rFonts w:eastAsiaTheme="minorEastAsia"/>
+        </w:rPr>
+        <w:t xml:space="preserve">  so that we could use it in our LP model </w:t>
       </w:r>
     </w:p>
     <w:p>
@@ -3712,15 +3969,11 @@
           <w:ilvl w:val="0"/>
           <w:numId w:val="3"/>
         </w:numPr>
-        <w:rPr>
-          <w:highlight w:val="yellow"/>
-        </w:rPr>
       </w:pPr>
       <w:r>
         <w:rPr>
           <w:b/>
           <w:bCs/>
-          <w:highlight w:val="yellow"/>
         </w:rPr>
         <w:t>Constraint (</w:t>
       </w:r>
@@ -3728,53 +3981,364 @@
         <w:rPr>
           <w:b/>
           <w:bCs/>
-          <w:highlight w:val="yellow"/>
         </w:rPr>
-        <w:t>7</w:t>
+        <w:t>8</w:t>
       </w:r>
       <w:r>
         <w:rPr>
           <w:b/>
           <w:bCs/>
-          <w:highlight w:val="yellow"/>
         </w:rPr>
         <w:t>)</w:t>
       </w:r>
-    </w:p>
-    <w:p>
-      <w:pPr>
-        <w:numPr>
-          <w:ilvl w:val="0"/>
-          <w:numId w:val="3"/>
-        </w:numPr>
-        <w:rPr>
-          <w:highlight w:val="yellow"/>
-        </w:rPr>
-      </w:pPr>
       <w:r>
         <w:rPr>
           <w:b/>
           <w:bCs/>
-          <w:highlight w:val="yellow"/>
         </w:rPr>
-        <w:t>Constraint (</w:t>
-      </w:r>
+        <w:t xml:space="preserve"> places</w:t>
+      </w:r>
+      <w:r>
+        <w:t xml:space="preserve"> </w:t>
+      </w:r>
+      <w:r>
+        <w:t>an upper bound on the</w:t>
+      </w:r>
+      <w:r>
+        <w:t xml:space="preserve"> value of the Gini coefficient, using the </w:t>
+      </w:r>
+      <m:oMath>
+        <m:sSub>
+          <m:sSubPr>
+            <m:ctrlPr>
+              <w:rPr>
+                <w:rFonts w:ascii="Cambria Math" w:hAnsi="Cambria Math"/>
+                <w:i/>
+              </w:rPr>
+            </m:ctrlPr>
+          </m:sSubPr>
+          <m:e>
+            <m:r>
+              <w:rPr>
+                <w:rFonts w:ascii="Cambria Math" w:hAnsi="Cambria Math"/>
+              </w:rPr>
+              <m:t>G</m:t>
+            </m:r>
+          </m:e>
+          <m:sub>
+            <m:r>
+              <w:rPr>
+                <w:rFonts w:ascii="Cambria Math" w:hAnsi="Cambria Math"/>
+              </w:rPr>
+              <m:t>max</m:t>
+            </m:r>
+          </m:sub>
+        </m:sSub>
+      </m:oMath>
       <w:r>
         <w:rPr>
-          <w:b/>
-          <w:bCs/>
-          <w:highlight w:val="yellow"/>
+          <w:rFonts w:eastAsiaTheme="minorEastAsia"/>
         </w:rPr>
-        <w:t>8</w:t>
+        <w:t xml:space="preserve"> parameter</w:t>
       </w:r>
       <w:r>
         <w:rPr>
-          <w:b/>
-          <w:bCs/>
-          <w:highlight w:val="yellow"/>
+          <w:rFonts w:eastAsiaTheme="minorEastAsia"/>
         </w:rPr>
-        <w:t>)</w:t>
-      </w:r>
+        <w:t xml:space="preserve">. The value of the Gini coefficient </w:t>
+      </w:r>
+      <w:r>
+        <w:rPr>
+          <w:rFonts w:eastAsiaTheme="minorEastAsia"/>
+        </w:rPr>
+        <w:t xml:space="preserve">G </w:t>
+      </w:r>
+      <w:r>
+        <w:rPr>
+          <w:rFonts w:eastAsiaTheme="minorEastAsia"/>
+        </w:rPr>
+        <w:t>is calculated with the following formula:</w:t>
+      </w:r>
+      <w:r>
+        <w:rPr>
+          <w:rFonts w:eastAsiaTheme="minorEastAsia"/>
+        </w:rPr>
+        <w:br/>
+        <w:t xml:space="preserve"> </w:t>
+      </w:r>
+      <m:oMath>
+        <m:r>
+          <w:rPr>
+            <w:rFonts w:ascii="Cambria Math" w:hAnsi="Cambria Math"/>
+            <w:sz w:val="28"/>
+            <w:szCs w:val="28"/>
+          </w:rPr>
+          <m:t>G</m:t>
+        </m:r>
+        <m:r>
+          <m:rPr>
+            <m:sty m:val="p"/>
+          </m:rPr>
+          <w:rPr>
+            <w:rFonts w:ascii="Cambria Math" w:hAnsi="Cambria Math"/>
+            <w:sz w:val="28"/>
+            <w:szCs w:val="28"/>
+          </w:rPr>
+          <m:t>=</m:t>
+        </m:r>
+        <m:r>
+          <m:rPr>
+            <m:sty m:val="p"/>
+          </m:rPr>
+          <w:rPr>
+            <w:rFonts w:ascii="Cambria Math" w:hAnsi="Cambria Math"/>
+            <w:sz w:val="28"/>
+            <w:szCs w:val="28"/>
+          </w:rPr>
+          <m:t xml:space="preserve"> </m:t>
+        </m:r>
+        <m:f>
+          <m:fPr>
+            <m:ctrlPr>
+              <w:rPr>
+                <w:rFonts w:ascii="Cambria Math" w:hAnsi="Cambria Math"/>
+                <w:sz w:val="28"/>
+                <w:szCs w:val="28"/>
+              </w:rPr>
+            </m:ctrlPr>
+          </m:fPr>
+          <m:num>
+            <m:nary>
+              <m:naryPr>
+                <m:chr m:val="∑"/>
+                <m:limLoc m:val="undOvr"/>
+                <m:supHide m:val="1"/>
+                <m:ctrlPr>
+                  <w:rPr>
+                    <w:rFonts w:ascii="Cambria Math" w:hAnsi="Cambria Math"/>
+                    <w:sz w:val="28"/>
+                    <w:szCs w:val="28"/>
+                  </w:rPr>
+                </m:ctrlPr>
+              </m:naryPr>
+              <m:sub>
+                <m:r>
+                  <w:rPr>
+                    <w:rFonts w:ascii="Cambria Math" w:hAnsi="Cambria Math"/>
+                    <w:sz w:val="28"/>
+                    <w:szCs w:val="28"/>
+                  </w:rPr>
+                  <m:t>i</m:t>
+                </m:r>
+                <m:r>
+                  <m:rPr>
+                    <m:sty m:val="p"/>
+                  </m:rPr>
+                  <w:rPr>
+                    <w:rFonts w:ascii="Cambria Math" w:hAnsi="Cambria Math"/>
+                    <w:sz w:val="28"/>
+                    <w:szCs w:val="28"/>
+                  </w:rPr>
+                  <m:t>∈</m:t>
+                </m:r>
+                <m:r>
+                  <w:rPr>
+                    <w:rFonts w:ascii="Cambria Math" w:hAnsi="Cambria Math"/>
+                    <w:sz w:val="28"/>
+                    <w:szCs w:val="28"/>
+                  </w:rPr>
+                  <m:t>E</m:t>
+                </m:r>
+              </m:sub>
+              <m:sup/>
+              <m:e>
+                <m:sSub>
+                  <m:sSubPr>
+                    <m:ctrlPr>
+                      <w:rPr>
+                        <w:rFonts w:ascii="Cambria Math" w:hAnsi="Cambria Math"/>
+                        <w:sz w:val="28"/>
+                        <w:szCs w:val="28"/>
+                      </w:rPr>
+                    </m:ctrlPr>
+                  </m:sSubPr>
+                  <m:e>
+                    <m:r>
+                      <m:rPr>
+                        <m:nor/>
+                      </m:rPr>
+                      <w:rPr>
+                        <w:rFonts w:ascii="Cambria Math" w:hAnsi="Cambria Math"/>
+                        <w:sz w:val="28"/>
+                        <w:szCs w:val="28"/>
+                      </w:rPr>
+                      <m:t>y</m:t>
+                    </m:r>
+                  </m:e>
+                  <m:sub>
+                    <m:r>
+                      <w:rPr>
+                        <w:rFonts w:ascii="Cambria Math" w:hAnsi="Cambria Math"/>
+                        <w:sz w:val="28"/>
+                        <w:szCs w:val="28"/>
+                      </w:rPr>
+                      <m:t>i</m:t>
+                    </m:r>
+                  </m:sub>
+                </m:sSub>
+              </m:e>
+            </m:nary>
+          </m:num>
+          <m:den>
+            <m:nary>
+              <m:naryPr>
+                <m:chr m:val="∑"/>
+                <m:limLoc m:val="undOvr"/>
+                <m:supHide m:val="1"/>
+                <m:ctrlPr>
+                  <w:rPr>
+                    <w:rFonts w:ascii="Cambria Math" w:hAnsi="Cambria Math"/>
+                    <w:sz w:val="28"/>
+                    <w:szCs w:val="28"/>
+                  </w:rPr>
+                </m:ctrlPr>
+              </m:naryPr>
+              <m:sub>
+                <m:r>
+                  <w:rPr>
+                    <w:rFonts w:ascii="Cambria Math" w:hAnsi="Cambria Math"/>
+                    <w:sz w:val="28"/>
+                    <w:szCs w:val="28"/>
+                  </w:rPr>
+                  <m:t>i</m:t>
+                </m:r>
+                <m:r>
+                  <m:rPr>
+                    <m:sty m:val="p"/>
+                  </m:rPr>
+                  <w:rPr>
+                    <w:rFonts w:ascii="Cambria Math" w:hAnsi="Cambria Math"/>
+                    <w:sz w:val="28"/>
+                    <w:szCs w:val="28"/>
+                  </w:rPr>
+                  <m:t>∈</m:t>
+                </m:r>
+                <m:r>
+                  <w:rPr>
+                    <w:rFonts w:ascii="Cambria Math" w:hAnsi="Cambria Math"/>
+                    <w:sz w:val="28"/>
+                    <w:szCs w:val="28"/>
+                  </w:rPr>
+                  <m:t>E</m:t>
+                </m:r>
+              </m:sub>
+              <m:sup>
+                <m:r>
+                  <w:rPr>
+                    <w:rFonts w:ascii="Cambria Math" w:hAnsi="Cambria Math"/>
+                    <w:sz w:val="28"/>
+                    <w:szCs w:val="28"/>
+                  </w:rPr>
+                  <m:t>​</m:t>
+                </m:r>
+              </m:sup>
+              <m:e>
+                <m:nary>
+                  <m:naryPr>
+                    <m:chr m:val="∑"/>
+                    <m:limLoc m:val="undOvr"/>
+                    <m:supHide m:val="1"/>
+                    <m:ctrlPr>
+                      <w:rPr>
+                        <w:rFonts w:ascii="Cambria Math" w:hAnsi="Cambria Math"/>
+                        <w:sz w:val="28"/>
+                        <w:szCs w:val="28"/>
+                      </w:rPr>
+                    </m:ctrlPr>
+                  </m:naryPr>
+                  <m:sub>
+                    <m:r>
+                      <w:rPr>
+                        <w:rFonts w:ascii="Cambria Math" w:hAnsi="Cambria Math"/>
+                        <w:sz w:val="28"/>
+                        <w:szCs w:val="28"/>
+                      </w:rPr>
+                      <m:t>j</m:t>
+                    </m:r>
+                    <m:r>
+                      <m:rPr>
+                        <m:sty m:val="p"/>
+                      </m:rPr>
+                      <w:rPr>
+                        <w:rFonts w:ascii="Cambria Math" w:hAnsi="Cambria Math"/>
+                        <w:sz w:val="28"/>
+                        <w:szCs w:val="28"/>
+                      </w:rPr>
+                      <m:t>∈</m:t>
+                    </m:r>
+                    <m:r>
+                      <w:rPr>
+                        <w:rFonts w:ascii="Cambria Math" w:hAnsi="Cambria Math"/>
+                        <w:sz w:val="28"/>
+                        <w:szCs w:val="28"/>
+                      </w:rPr>
+                      <m:t>E,j&gt;i</m:t>
+                    </m:r>
+                  </m:sub>
+                  <m:sup/>
+                  <m:e>
+                    <m:sSub>
+                      <m:sSubPr>
+                        <m:ctrlPr>
+                          <w:rPr>
+                            <w:rFonts w:ascii="Cambria Math" w:hAnsi="Cambria Math"/>
+                            <w:sz w:val="28"/>
+                            <w:szCs w:val="28"/>
+                          </w:rPr>
+                        </m:ctrlPr>
+                      </m:sSubPr>
+                      <m:e>
+                        <m:r>
+                          <m:rPr>
+                            <m:nor/>
+                          </m:rPr>
+                          <w:rPr>
+                            <w:rFonts w:ascii="Cambria Math" w:hAnsi="Cambria Math"/>
+                            <w:sz w:val="28"/>
+                            <w:szCs w:val="28"/>
+                          </w:rPr>
+                          <m:t xml:space="preserve"> </m:t>
+                        </m:r>
+                        <m:r>
+                          <m:rPr>
+                            <m:nor/>
+                          </m:rPr>
+                          <w:rPr>
+                            <w:rFonts w:ascii="Cambria Math" w:hAnsi="Cambria Math"/>
+                            <w:sz w:val="28"/>
+                            <w:szCs w:val="28"/>
+                          </w:rPr>
+                          <m:t>z</m:t>
+                        </m:r>
+                      </m:e>
+                      <m:sub>
+                        <m:r>
+                          <w:rPr>
+                            <w:rFonts w:ascii="Cambria Math" w:hAnsi="Cambria Math"/>
+                            <w:sz w:val="28"/>
+                            <w:szCs w:val="28"/>
+                          </w:rPr>
+                          <m:t>ij</m:t>
+                        </m:r>
+                      </m:sub>
+                    </m:sSub>
+                  </m:e>
+                </m:nary>
+              </m:e>
+            </m:nary>
+          </m:den>
+        </m:f>
+      </m:oMath>
     </w:p>
     <w:p>
       <w:pPr>
@@ -3839,12 +4403,12 @@
       </w:r>
       <w:bookmarkEnd w:id="3"/>
     </w:p>
-    <w:p/>
     <w:p>
       <w:pPr>
         <w:pStyle w:val="Heading1"/>
       </w:pPr>
       <w:r>
+        <w:lastRenderedPageBreak/>
         <w:t>Table of contents</w:t>
       </w:r>
       <w:r>
@@ -4498,11 +5062,6 @@
             <w:tcW w:w="2235" w:type="dxa"/>
           </w:tcPr>
           <w:p>
-            <w:pPr>
-              <w:rPr>
-                <w:highlight w:val="yellow"/>
-              </w:rPr>
-            </w:pPr>
             <m:oMathPara>
               <m:oMath>
                 <m:sSub>
@@ -4512,7 +5071,6 @@
                         <w:rFonts w:ascii="Cambria Math" w:hAnsi="Cambria Math"/>
                         <w:sz w:val="28"/>
                         <w:szCs w:val="28"/>
-                        <w:highlight w:val="yellow"/>
                       </w:rPr>
                     </m:ctrlPr>
                   </m:sSubPr>
@@ -4522,7 +5080,6 @@
                         <w:rFonts w:ascii="Cambria Math" w:hAnsi="Cambria Math"/>
                         <w:sz w:val="28"/>
                         <w:szCs w:val="28"/>
-                        <w:highlight w:val="yellow"/>
                       </w:rPr>
                       <m:t>e</m:t>
                     </m:r>
@@ -4533,7 +5090,6 @@
                         <w:rFonts w:ascii="Cambria Math" w:hAnsi="Cambria Math"/>
                         <w:sz w:val="28"/>
                         <w:szCs w:val="28"/>
-                        <w:highlight w:val="yellow"/>
                       </w:rPr>
                       <m:t>j</m:t>
                     </m:r>
@@ -4548,7 +5104,6 @@
                 <w:rFonts w:ascii="Cambria" w:eastAsia="Cambria" w:hAnsi="Cambria" w:cs="Arial"/>
                 <w:sz w:val="28"/>
                 <w:szCs w:val="28"/>
-                <w:highlight w:val="yellow"/>
               </w:rPr>
             </w:pPr>
           </w:p>
@@ -4561,15 +5116,9 @@
             <w:pPr>
               <w:pStyle w:val="BodyText"/>
               <w:jc w:val="center"/>
-              <w:rPr>
-                <w:highlight w:val="yellow"/>
-              </w:rPr>
             </w:pPr>
             <w:proofErr w:type="spellStart"/>
             <w:r>
-              <w:rPr>
-                <w:highlight w:val="yellow"/>
-              </w:rPr>
               <w:t>energy_division_between_eshkolot</w:t>
             </w:r>
             <w:proofErr w:type="spellEnd"/>
@@ -4764,6 +5313,11 @@
               <w:pStyle w:val="BodyText"/>
               <w:jc w:val="center"/>
             </w:pPr>
+            <w:proofErr w:type="spellStart"/>
+            <w:r>
+              <w:t>G_max</w:t>
+            </w:r>
+            <w:proofErr w:type="spellEnd"/>
           </w:p>
         </w:tc>
       </w:tr>

</xml_diff>

<commit_message>
Adding interface of running different model configurations
Adding an interface that will allow the user to have an interface in a form of a new window in which he can choose the model to run and the input files.
Not quite final currently.
Also uploaded updated mathematical model files.
</commit_message>
<xml_diff>
--- a/Agriplots Linear Programming Model.docx
+++ b/Agriplots Linear Programming Model.docx
@@ -6,13 +6,8 @@
       <w:pPr>
         <w:pStyle w:val="Title"/>
       </w:pPr>
-      <w:proofErr w:type="spellStart"/>
-      <w:r>
-        <w:t>Agriplots</w:t>
-      </w:r>
-      <w:proofErr w:type="spellEnd"/>
-      <w:r>
-        <w:t xml:space="preserve"> Linear Programming </w:t>
+      <w:r>
+        <w:t xml:space="preserve">Agriplots Linear Programming </w:t>
       </w:r>
       <w:r>
         <w:t>Model</w:t>
@@ -445,13 +440,8 @@
       <w:r>
         <w:t xml:space="preserve">Set of </w:t>
       </w:r>
-      <w:proofErr w:type="spellStart"/>
-      <w:r>
-        <w:t>Yeshuvim</w:t>
-      </w:r>
-      <w:proofErr w:type="spellEnd"/>
-      <w:r>
-        <w:t xml:space="preserve"> that contain locations</w:t>
+      <w:r>
+        <w:t>Yeshuvim that contain locations</w:t>
       </w:r>
     </w:p>
     <w:p>
@@ -510,13 +500,8 @@
         <w:t>upper bound of energy production</w:t>
       </w:r>
       <w:r>
-        <w:t xml:space="preserve"> in </w:t>
-      </w:r>
-      <w:proofErr w:type="spellStart"/>
-      <w:r>
-        <w:t>yeshuv</w:t>
-      </w:r>
-      <w:proofErr w:type="spellEnd"/>
+        <w:t xml:space="preserve"> in yeshuv</w:t>
+      </w:r>
       <w:r>
         <w:t xml:space="preserve"> </w:t>
       </w:r>
@@ -560,15 +545,7 @@
         <w:t xml:space="preserve"> </w:t>
       </w:r>
       <w:r>
-        <w:t xml:space="preserve">Set of </w:t>
-      </w:r>
-      <w:proofErr w:type="spellStart"/>
-      <w:r>
-        <w:t>Eshkolot</w:t>
-      </w:r>
-      <w:proofErr w:type="spellEnd"/>
-      <w:r>
-        <w:t xml:space="preserve"> that contain locations</w:t>
+        <w:t>Set of Eshkolot that contain locations</w:t>
       </w:r>
     </w:p>
     <w:p>
@@ -621,18 +598,7 @@
         </m:r>
       </m:oMath>
       <w:r>
-        <w:t xml:space="preserve"> </w:t>
-      </w:r>
-      <w:r>
-        <w:t xml:space="preserve">Wealth ratio of </w:t>
-      </w:r>
-      <w:proofErr w:type="spellStart"/>
-      <w:r>
-        <w:t>eshkol</w:t>
-      </w:r>
-      <w:proofErr w:type="spellEnd"/>
-      <w:r>
-        <w:t xml:space="preserve"> </w:t>
+        <w:t xml:space="preserve"> Wealth ratio of eshkol </w:t>
       </w:r>
       <m:oMath>
         <m:r>
@@ -676,11 +642,9 @@
       <w:r>
         <w:t xml:space="preserve">Set of </w:t>
       </w:r>
-      <w:proofErr w:type="spellStart"/>
       <w:r>
         <w:t>Machozot</w:t>
       </w:r>
-      <w:proofErr w:type="spellEnd"/>
       <w:r>
         <w:t xml:space="preserve"> that contain locations</w:t>
       </w:r>
@@ -738,7 +702,13 @@
         <w:t xml:space="preserve"> </w:t>
       </w:r>
       <w:r>
-        <w:t xml:space="preserve">upper bound of energy production in county </w:t>
+        <w:t xml:space="preserve">upper bound of energy production in </w:t>
+      </w:r>
+      <w:r>
+        <w:t>machoz</w:t>
+      </w:r>
+      <w:r>
+        <w:t xml:space="preserve"> </w:t>
       </w:r>
       <m:oMath>
         <m:r>
@@ -812,16 +782,7 @@
         <w:t xml:space="preserve"> </w:t>
       </w:r>
       <w:r>
-        <w:t>upper bound o</w:t>
-      </w:r>
-      <w:r>
-        <w:t>n</w:t>
-      </w:r>
-      <w:r>
-        <w:t xml:space="preserve"> </w:t>
-      </w:r>
-      <w:r>
-        <w:t>the Gini coefficient</w:t>
+        <w:t>upper bound on the Gini coefficient</w:t>
       </w:r>
       <w:r>
         <w:t xml:space="preserve"> value</w:t>
@@ -967,15 +928,7 @@
         <w:t>T</w:t>
       </w:r>
       <w:r>
-        <w:t xml:space="preserve">otal energy produced in </w:t>
-      </w:r>
-      <w:proofErr w:type="spellStart"/>
-      <w:r>
-        <w:t>eshkol</w:t>
-      </w:r>
-      <w:proofErr w:type="spellEnd"/>
-      <w:r>
-        <w:t xml:space="preserve"> </w:t>
+        <w:t xml:space="preserve">otal energy produced in eshkol </w:t>
       </w:r>
       <m:oMath>
         <m:r>
@@ -991,16 +944,7 @@
           <w:rPr>
             <w:rFonts w:ascii="Cambria Math" w:hAnsi="Cambria Math"/>
           </w:rPr>
-          <m:t>∈</m:t>
-        </m:r>
-        <m:r>
-          <m:rPr>
-            <m:sty m:val="p"/>
-          </m:rPr>
-          <w:rPr>
-            <w:rFonts w:ascii="Cambria Math" w:hAnsi="Cambria Math"/>
-          </w:rPr>
-          <m:t>E</m:t>
+          <m:t>∈E</m:t>
         </m:r>
       </m:oMath>
       <w:r>
@@ -1046,15 +990,7 @@
                 <w:sz w:val="28"/>
                 <w:szCs w:val="28"/>
               </w:rPr>
-              <m:t>i</m:t>
-            </m:r>
-            <m:r>
-              <w:rPr>
-                <w:rFonts w:ascii="Cambria Math" w:hAnsi="Cambria Math"/>
-                <w:sz w:val="28"/>
-                <w:szCs w:val="28"/>
-              </w:rPr>
-              <m:t>j</m:t>
+              <m:t>ij</m:t>
             </m:r>
           </m:sub>
         </m:sSub>
@@ -1080,21 +1016,14 @@
         <w:t>for</w:t>
       </w:r>
       <w:r>
-        <w:t xml:space="preserve"> pair of </w:t>
-      </w:r>
-      <w:proofErr w:type="spellStart"/>
-      <w:r>
-        <w:t>eshkolot</w:t>
-      </w:r>
-      <w:proofErr w:type="spellEnd"/>
+        <w:t xml:space="preserve"> pair of eshkolot</w:t>
+      </w:r>
       <w:r>
         <w:br/>
       </w:r>
-      <w:proofErr w:type="spellStart"/>
       <w:r>
         <w:t>i,j</w:t>
       </w:r>
-      <w:proofErr w:type="spellEnd"/>
       <w:r>
         <w:t xml:space="preserve"> </w:t>
       </w:r>
@@ -1102,15 +1031,7 @@
         <w:t>𝞊</w:t>
       </w:r>
       <w:r>
-        <w:t xml:space="preserve"> E such that </w:t>
-      </w:r>
-      <w:proofErr w:type="spellStart"/>
-      <w:r>
-        <w:t>i</w:t>
-      </w:r>
-      <w:proofErr w:type="spellEnd"/>
-      <w:r>
-        <w:t xml:space="preserve">&lt;j. equals to </w:t>
+        <w:t xml:space="preserve"> E such that i&lt;j. equals to </w:t>
       </w:r>
       <m:oMath>
         <m:d>
@@ -2535,16 +2456,7 @@
                   <w:rPr>
                     <w:rFonts w:ascii="Cambria Math" w:hAnsi="Cambria Math"/>
                   </w:rPr>
-                  <m:t>∈</m:t>
-                </m:r>
-                <m:r>
-                  <m:rPr>
-                    <m:sty m:val="p"/>
-                  </m:rPr>
-                  <w:rPr>
-                    <w:rFonts w:ascii="Cambria Math" w:hAnsi="Cambria Math"/>
-                  </w:rPr>
-                  <m:t>E</m:t>
+                  <m:t>∈E</m:t>
                 </m:r>
               </m:e>
             </m:mr>
@@ -2597,13 +2509,7 @@
                       <w:rPr>
                         <w:rFonts w:ascii="Cambria Math" w:hAnsi="Cambria Math"/>
                       </w:rPr>
-                      <m:t>i</m:t>
-                    </m:r>
-                    <m:r>
-                      <w:rPr>
-                        <w:rFonts w:ascii="Cambria Math" w:hAnsi="Cambria Math"/>
-                      </w:rPr>
-                      <m:t>j</m:t>
+                      <m:t>ij</m:t>
                     </m:r>
                   </m:sub>
                 </m:sSub>
@@ -2777,7 +2683,13 @@
                   <w:rPr>
                     <w:rFonts w:ascii="Cambria Math" w:hAnsi="Cambria Math"/>
                   </w:rPr>
-                  <m:t>∀</m:t>
+                  <m:t>∀i,</m:t>
+                </m:r>
+                <m:r>
+                  <w:rPr>
+                    <w:rFonts w:ascii="Cambria Math" w:hAnsi="Cambria Math"/>
+                  </w:rPr>
+                  <m:t>j</m:t>
                 </m:r>
                 <m:r>
                   <m:rPr>
@@ -2786,31 +2698,7 @@
                   <w:rPr>
                     <w:rFonts w:ascii="Cambria Math" w:hAnsi="Cambria Math"/>
                   </w:rPr>
-                  <m:t>i,</m:t>
-                </m:r>
-                <m:r>
-                  <w:rPr>
-                    <w:rFonts w:ascii="Cambria Math" w:hAnsi="Cambria Math"/>
-                  </w:rPr>
-                  <m:t>j</m:t>
-                </m:r>
-                <m:r>
-                  <m:rPr>
-                    <m:sty m:val="p"/>
-                  </m:rPr>
-                  <w:rPr>
-                    <w:rFonts w:ascii="Cambria Math" w:hAnsi="Cambria Math"/>
-                  </w:rPr>
-                  <m:t>∈E</m:t>
-                </m:r>
-                <m:r>
-                  <m:rPr>
-                    <m:sty m:val="p"/>
-                  </m:rPr>
-                  <w:rPr>
-                    <w:rFonts w:ascii="Cambria Math" w:hAnsi="Cambria Math"/>
-                  </w:rPr>
-                  <m:t>:  i&lt;j</m:t>
+                  <m:t>∈E:  i&lt;j</m:t>
                 </m:r>
               </m:e>
             </m:mr>
@@ -2833,13 +2721,7 @@
             <w:rPr>
               <w:rFonts w:ascii="Cambria Math" w:hAnsi="Cambria Math"/>
             </w:rPr>
-            <m:t xml:space="preserve"> </m:t>
-          </m:r>
-          <m:r>
-            <w:rPr>
-              <w:rFonts w:ascii="Cambria Math" w:hAnsi="Cambria Math"/>
-            </w:rPr>
-            <m:t xml:space="preserve">7.         </m:t>
+            <m:t xml:space="preserve"> 7.         </m:t>
           </m:r>
           <m:sSub>
             <m:sSubPr>
@@ -3072,25 +2954,7 @@
             <w:rPr>
               <w:rFonts w:ascii="Cambria Math" w:hAnsi="Cambria Math"/>
             </w:rPr>
-            <m:t xml:space="preserve">                  8</m:t>
-          </m:r>
-          <m:r>
-            <w:rPr>
-              <w:rFonts w:ascii="Cambria Math" w:hAnsi="Cambria Math"/>
-            </w:rPr>
-            <m:t xml:space="preserve">.      </m:t>
-          </m:r>
-          <m:r>
-            <w:rPr>
-              <w:rFonts w:ascii="Cambria Math" w:hAnsi="Cambria Math"/>
-            </w:rPr>
-            <m:t xml:space="preserve">  </m:t>
-          </m:r>
-          <m:r>
-            <w:rPr>
-              <w:rFonts w:ascii="Cambria Math" w:hAnsi="Cambria Math"/>
-            </w:rPr>
-            <m:t xml:space="preserve"> </m:t>
+            <m:t xml:space="preserve">                  8.         </m:t>
           </m:r>
           <m:nary>
             <m:naryPr>
@@ -3363,31 +3227,7 @@
             <w:rPr>
               <w:rFonts w:ascii="Cambria Math" w:hAnsi="Cambria Math"/>
             </w:rPr>
-            <m:t xml:space="preserve">                                                          9</m:t>
-          </m:r>
-          <m:r>
-            <w:rPr>
-              <w:rFonts w:ascii="Cambria Math" w:hAnsi="Cambria Math"/>
-            </w:rPr>
-            <m:t>.</m:t>
-          </m:r>
-          <m:r>
-            <w:rPr>
-              <w:rFonts w:ascii="Cambria Math" w:hAnsi="Cambria Math"/>
-            </w:rPr>
-            <m:t xml:space="preserve">  </m:t>
-          </m:r>
-          <m:r>
-            <w:rPr>
-              <w:rFonts w:ascii="Cambria Math" w:hAnsi="Cambria Math"/>
-            </w:rPr>
-            <m:t xml:space="preserve"> </m:t>
-          </m:r>
-          <m:r>
-            <w:rPr>
-              <w:rFonts w:ascii="Cambria Math" w:hAnsi="Cambria Math"/>
-            </w:rPr>
-            <m:t xml:space="preserve">      </m:t>
+            <m:t xml:space="preserve">                                                          9.         </m:t>
           </m:r>
           <m:sSub>
             <m:sSubPr>
@@ -3485,16 +3325,7 @@
             <w:rPr>
               <w:rFonts w:ascii="Cambria Math" w:hAnsi="Cambria Math"/>
             </w:rPr>
-            <m:t>∈</m:t>
-          </m:r>
-          <m:r>
-            <m:rPr>
-              <m:sty m:val="p"/>
-            </m:rPr>
-            <w:rPr>
-              <w:rFonts w:ascii="Cambria Math" w:hAnsi="Cambria Math"/>
-            </w:rPr>
-            <m:t>N</m:t>
+            <m:t>∈N</m:t>
           </m:r>
         </m:oMath>
       </m:oMathPara>
@@ -3595,30 +3426,20 @@
       <w:r>
         <w:t xml:space="preserve"> ensures that the total energy production for each </w:t>
       </w:r>
-      <w:proofErr w:type="spellStart"/>
       <w:r>
         <w:t>Y</w:t>
       </w:r>
       <w:r>
         <w:t>eshuv</w:t>
       </w:r>
-      <w:proofErr w:type="spellEnd"/>
-      <w:r>
-        <w:t xml:space="preserve"> does not exceed </w:t>
-      </w:r>
-      <w:proofErr w:type="spellStart"/>
-      <w:r>
-        <w:t>it</w:t>
+      <w:r>
+        <w:t xml:space="preserve"> does not exceed it</w:t>
       </w:r>
       <w:r>
         <w:t>’</w:t>
       </w:r>
       <w:r>
-        <w:t>s</w:t>
-      </w:r>
-      <w:proofErr w:type="spellEnd"/>
-      <w:r>
-        <w:t xml:space="preserve"> </w:t>
+        <w:t xml:space="preserve">s </w:t>
       </w:r>
       <w:r>
         <w:t>energy consumption limit.</w:t>
@@ -3655,27 +3476,17 @@
       <w:r>
         <w:t xml:space="preserve"> ensures that the total energy production for each </w:t>
       </w:r>
-      <w:proofErr w:type="spellStart"/>
       <w:r>
         <w:t>machoz</w:t>
       </w:r>
-      <w:proofErr w:type="spellEnd"/>
-      <w:r>
-        <w:t xml:space="preserve"> does not exceed </w:t>
-      </w:r>
-      <w:proofErr w:type="spellStart"/>
-      <w:r>
-        <w:t>it</w:t>
+      <w:r>
+        <w:t xml:space="preserve"> does not exceed it</w:t>
       </w:r>
       <w:r>
         <w:t>’</w:t>
       </w:r>
       <w:r>
-        <w:t>s</w:t>
-      </w:r>
-      <w:proofErr w:type="spellEnd"/>
-      <w:r>
-        <w:t xml:space="preserve"> energy consumption limit.</w:t>
+        <w:t>s energy consumption limit.</w:t>
       </w:r>
     </w:p>
     <w:p>
@@ -3690,21 +3501,7 @@
           <w:b/>
           <w:bCs/>
         </w:rPr>
-        <w:t>Constraint (</w:t>
-      </w:r>
-      <w:r>
-        <w:rPr>
-          <w:b/>
-          <w:bCs/>
-        </w:rPr>
-        <w:t>5</w:t>
-      </w:r>
-      <w:r>
-        <w:rPr>
-          <w:b/>
-          <w:bCs/>
-        </w:rPr>
-        <w:t>)</w:t>
+        <w:t>Constraint (5)</w:t>
       </w:r>
       <w:r>
         <w:rPr>
@@ -3777,30 +3574,8 @@
         <w:rPr>
           <w:rFonts w:eastAsiaTheme="minorEastAsia"/>
         </w:rPr>
-        <w:t xml:space="preserve"> in </w:t>
-      </w:r>
-      <w:proofErr w:type="spellStart"/>
-      <w:r>
-        <w:rPr>
-          <w:rFonts w:eastAsiaTheme="minorEastAsia"/>
-        </w:rPr>
-        <w:t>eshkol</w:t>
-      </w:r>
-      <w:proofErr w:type="spellEnd"/>
-      <w:r>
-        <w:rPr>
-          <w:rFonts w:eastAsiaTheme="minorEastAsia"/>
-        </w:rPr>
-        <w:t xml:space="preserve"> </w:t>
-      </w:r>
-      <w:proofErr w:type="spellStart"/>
-      <w:r>
-        <w:rPr>
-          <w:rFonts w:eastAsiaTheme="minorEastAsia"/>
-        </w:rPr>
-        <w:t>i</w:t>
-      </w:r>
-      <w:proofErr w:type="spellEnd"/>
+        <w:t xml:space="preserve"> in eshkol i</w:t>
+      </w:r>
       <w:r>
         <w:rPr>
           <w:rFonts w:eastAsiaTheme="minorEastAsia"/>
@@ -3862,16 +3637,8 @@
         <w:rPr>
           <w:rFonts w:eastAsiaTheme="minorEastAsia"/>
         </w:rPr>
-        <w:t xml:space="preserve">), for all </w:t>
-      </w:r>
-      <w:proofErr w:type="spellStart"/>
-      <w:r>
-        <w:rPr>
-          <w:rFonts w:eastAsiaTheme="minorEastAsia"/>
-        </w:rPr>
-        <w:t>i</w:t>
-      </w:r>
-      <w:proofErr w:type="spellEnd"/>
+        <w:t>), for all i</w:t>
+      </w:r>
       <w:r>
         <w:rPr>
           <w:rFonts w:eastAsiaTheme="minorEastAsia"/>
@@ -3891,21 +3658,7 @@
           <w:b/>
           <w:bCs/>
         </w:rPr>
-        <w:t>Constraint (</w:t>
-      </w:r>
-      <w:r>
-        <w:rPr>
-          <w:b/>
-          <w:bCs/>
-        </w:rPr>
-        <w:t>6</w:t>
-      </w:r>
-      <w:r>
-        <w:rPr>
-          <w:b/>
-          <w:bCs/>
-        </w:rPr>
-        <w:t>)</w:t>
+        <w:t>Constraint (6)</w:t>
       </w:r>
       <w:r>
         <w:rPr>
@@ -3918,10 +3671,7 @@
         <w:t>l</w:t>
       </w:r>
       <w:r>
-        <w:t xml:space="preserve">inearize the absolute </w:t>
-      </w:r>
-      <w:r>
-        <w:t>value</w:t>
+        <w:t>inearize the absolute value</w:t>
       </w:r>
       <w:r>
         <w:t>s</w:t>
@@ -3975,21 +3725,7 @@
           <w:b/>
           <w:bCs/>
         </w:rPr>
-        <w:t>Constraint (</w:t>
-      </w:r>
-      <w:r>
-        <w:rPr>
-          <w:b/>
-          <w:bCs/>
-        </w:rPr>
-        <w:t>8</w:t>
-      </w:r>
-      <w:r>
-        <w:rPr>
-          <w:b/>
-          <w:bCs/>
-        </w:rPr>
-        <w:t>)</w:t>
+        <w:t>Constraint (8)</w:t>
       </w:r>
       <w:r>
         <w:rPr>
@@ -3999,13 +3735,7 @@
         <w:t xml:space="preserve"> places</w:t>
       </w:r>
       <w:r>
-        <w:t xml:space="preserve"> </w:t>
-      </w:r>
-      <w:r>
-        <w:t>an upper bound on the</w:t>
-      </w:r>
-      <w:r>
-        <w:t xml:space="preserve"> value of the Gini coefficient, using the </w:t>
+        <w:t xml:space="preserve"> an upper bound on the value of the Gini coefficient, using the </w:t>
       </w:r>
       <m:oMath>
         <m:sSub>
@@ -4084,18 +3814,7 @@
             <w:sz w:val="28"/>
             <w:szCs w:val="28"/>
           </w:rPr>
-          <m:t>=</m:t>
-        </m:r>
-        <m:r>
-          <m:rPr>
-            <m:sty m:val="p"/>
-          </m:rPr>
-          <w:rPr>
-            <w:rFonts w:ascii="Cambria Math" w:hAnsi="Cambria Math"/>
-            <w:sz w:val="28"/>
-            <w:szCs w:val="28"/>
-          </w:rPr>
-          <m:t xml:space="preserve"> </m:t>
+          <m:t xml:space="preserve">= </m:t>
         </m:r>
         <m:f>
           <m:fPr>
@@ -4307,18 +4026,7 @@
                             <w:sz w:val="28"/>
                             <w:szCs w:val="28"/>
                           </w:rPr>
-                          <m:t xml:space="preserve"> </m:t>
-                        </m:r>
-                        <m:r>
-                          <m:rPr>
-                            <m:nor/>
-                          </m:rPr>
-                          <w:rPr>
-                            <w:rFonts w:ascii="Cambria Math" w:hAnsi="Cambria Math"/>
-                            <w:sz w:val="28"/>
-                            <w:szCs w:val="28"/>
-                          </w:rPr>
-                          <m:t>z</m:t>
+                          <m:t xml:space="preserve"> z</m:t>
                         </m:r>
                       </m:e>
                       <m:sub>
@@ -4589,15 +4297,7 @@
               <w:jc w:val="center"/>
             </w:pPr>
             <w:r>
-              <w:t xml:space="preserve">Energy production (fix) </w:t>
-            </w:r>
-            <w:proofErr w:type="spellStart"/>
-            <w:r>
-              <w:t>mln</w:t>
-            </w:r>
-            <w:proofErr w:type="spellEnd"/>
-            <w:r>
-              <w:t xml:space="preserve"> kWh/year</w:t>
+              <w:t>Energy production (fix) mln kWh/year</w:t>
             </w:r>
             <w:r>
               <w:t xml:space="preserve"> (column from dataset)</w:t>
@@ -4791,15 +4491,7 @@
               <w:jc w:val="center"/>
             </w:pPr>
             <w:r>
-              <w:t xml:space="preserve">Potential revenue from crops before PV, </w:t>
-            </w:r>
-            <w:proofErr w:type="spellStart"/>
-            <w:r>
-              <w:t>mln</w:t>
-            </w:r>
-            <w:proofErr w:type="spellEnd"/>
-            <w:r>
-              <w:t xml:space="preserve"> NIS</w:t>
+              <w:t>Potential revenue from crops before PV, mln NIS</w:t>
             </w:r>
             <w:r>
               <w:t xml:space="preserve"> (column from dataset)</w:t>
@@ -4924,11 +4616,9 @@
               <w:pStyle w:val="BodyText"/>
               <w:jc w:val="center"/>
             </w:pPr>
-            <w:proofErr w:type="spellStart"/>
             <w:r>
               <w:t>YeshuvName</w:t>
             </w:r>
-            <w:proofErr w:type="spellEnd"/>
             <w:r>
               <w:t xml:space="preserve"> (column </w:t>
             </w:r>
@@ -5002,11 +4692,9 @@
               <w:pStyle w:val="BodyText"/>
               <w:jc w:val="center"/>
             </w:pPr>
-            <w:proofErr w:type="spellStart"/>
             <w:r>
               <w:t>energy_consumption_by_yeshuv</w:t>
             </w:r>
-            <w:proofErr w:type="spellEnd"/>
           </w:p>
         </w:tc>
       </w:tr>
@@ -5048,11 +4736,9 @@
               <w:pStyle w:val="BodyText"/>
               <w:jc w:val="center"/>
             </w:pPr>
-            <w:proofErr w:type="spellStart"/>
             <w:r>
               <w:t>yeshuvim_in_eshkolot</w:t>
             </w:r>
-            <w:proofErr w:type="spellEnd"/>
           </w:p>
         </w:tc>
       </w:tr>
@@ -5117,11 +4803,9 @@
               <w:pStyle w:val="BodyText"/>
               <w:jc w:val="center"/>
             </w:pPr>
-            <w:proofErr w:type="spellStart"/>
             <w:r>
               <w:t>energy_division_between_eshkolot</w:t>
             </w:r>
-            <w:proofErr w:type="spellEnd"/>
           </w:p>
         </w:tc>
       </w:tr>
@@ -5163,11 +4847,9 @@
               <w:pStyle w:val="BodyText"/>
               <w:jc w:val="center"/>
             </w:pPr>
-            <w:proofErr w:type="spellStart"/>
             <w:r>
               <w:t>Machoz</w:t>
             </w:r>
-            <w:proofErr w:type="spellEnd"/>
             <w:r>
               <w:t xml:space="preserve"> (column </w:t>
             </w:r>
@@ -5241,14 +4923,12 @@
               <w:pStyle w:val="BodyText"/>
               <w:jc w:val="center"/>
             </w:pPr>
-            <w:proofErr w:type="spellStart"/>
             <w:r>
               <w:t>energy_consumption_by_</w:t>
             </w:r>
             <w:r>
               <w:t>machoz</w:t>
             </w:r>
-            <w:proofErr w:type="spellEnd"/>
           </w:p>
         </w:tc>
       </w:tr>
@@ -5313,11 +4993,9 @@
               <w:pStyle w:val="BodyText"/>
               <w:jc w:val="center"/>
             </w:pPr>
-            <w:proofErr w:type="spellStart"/>
             <w:r>
               <w:t>G_max</w:t>
             </w:r>
-            <w:proofErr w:type="spellEnd"/>
           </w:p>
         </w:tc>
       </w:tr>

</xml_diff>